<commit_message>
Add app views and api endpoints description
</commit_message>
<xml_diff>
--- a/documentation/pet_feeder_project_summary.docx
+++ b/documentation/pet_feeder_project_summary.docx
@@ -851,13 +851,7 @@
               <w:rPr>
                 <w:rFonts w:ascii="Arial" w:eastAsia="Arial" w:hAnsi="Arial" w:cs="Arial"/>
               </w:rPr>
-              <w:t>The</w:t>
-            </w:r>
-            <w:r>
-              <w:rPr>
-                <w:rFonts w:ascii="Arial" w:eastAsia="Arial" w:hAnsi="Arial" w:cs="Arial"/>
-              </w:rPr>
-              <w:t xml:space="preserve"> ICM has the following main modes of operation:</w:t>
+              <w:t>The ICM has the following main modes of operation:</w:t>
             </w:r>
           </w:p>
           <w:p>
@@ -1062,19 +1056,7 @@
               <w:rPr>
                 <w:rFonts w:ascii="Arial" w:eastAsia="Arial" w:hAnsi="Arial" w:cs="Arial"/>
               </w:rPr>
-              <w:t>T</w:t>
-            </w:r>
-            <w:r>
-              <w:rPr>
-                <w:rFonts w:ascii="Arial" w:eastAsia="Arial" w:hAnsi="Arial" w:cs="Arial"/>
-              </w:rPr>
-              <w:t>he main user roles (actors in UML)</w:t>
-            </w:r>
-            <w:r>
-              <w:rPr>
-                <w:rFonts w:ascii="Arial" w:eastAsia="Arial" w:hAnsi="Arial" w:cs="Arial"/>
-              </w:rPr>
-              <w:t xml:space="preserve"> are:</w:t>
+              <w:t>The main user roles (actors in UML) are:</w:t>
             </w:r>
           </w:p>
           <w:p>
@@ -1998,6 +1980,1214 @@
     </w:p>
     <w:p>
       <w:pPr>
+        <w:spacing w:after="0" w:line="240" w:lineRule="auto"/>
+        <w:rPr>
+          <w:rFonts w:ascii="Times New Roman" w:eastAsia="Times New Roman" w:hAnsi="Times New Roman" w:cs="Times New Roman"/>
+          <w:sz w:val="24"/>
+          <w:szCs w:val="24"/>
+          <w:lang w:val="en-US"/>
+        </w:rPr>
+      </w:pPr>
+    </w:p>
+    <w:tbl>
+      <w:tblPr>
+        <w:tblW w:w="0" w:type="auto"/>
+        <w:tblCellMar>
+          <w:top w:w="15" w:type="dxa"/>
+          <w:left w:w="15" w:type="dxa"/>
+          <w:bottom w:w="15" w:type="dxa"/>
+          <w:right w:w="15" w:type="dxa"/>
+        </w:tblCellMar>
+        <w:tblLook w:val="04A0" w:firstRow="1" w:lastRow="0" w:firstColumn="1" w:lastColumn="0" w:noHBand="0" w:noVBand="1"/>
+      </w:tblPr>
+      <w:tblGrid>
+        <w:gridCol w:w="2024"/>
+        <w:gridCol w:w="5824"/>
+        <w:gridCol w:w="1502"/>
+      </w:tblGrid>
+      <w:tr>
+        <w:tc>
+          <w:tcPr>
+            <w:tcW w:w="0" w:type="auto"/>
+            <w:gridSpan w:val="3"/>
+            <w:tcBorders>
+              <w:top w:val="single" w:sz="4" w:space="0" w:color="000000"/>
+              <w:left w:val="single" w:sz="4" w:space="0" w:color="000000"/>
+              <w:bottom w:val="single" w:sz="4" w:space="0" w:color="000000"/>
+              <w:right w:val="single" w:sz="4" w:space="0" w:color="000000"/>
+            </w:tcBorders>
+            <w:shd w:val="clear" w:color="auto" w:fill="FAC090"/>
+            <w:tcMar>
+              <w:top w:w="0" w:type="dxa"/>
+              <w:left w:w="115" w:type="dxa"/>
+              <w:bottom w:w="0" w:type="dxa"/>
+              <w:right w:w="115" w:type="dxa"/>
+            </w:tcMar>
+            <w:vAlign w:val="center"/>
+            <w:hideMark/>
+          </w:tcPr>
+          <w:p>
+            <w:pPr>
+              <w:pStyle w:val="ListParagraph"/>
+              <w:numPr>
+                <w:ilvl w:val="0"/>
+                <w:numId w:val="5"/>
+              </w:numPr>
+              <w:spacing w:before="240" w:line="240" w:lineRule="auto"/>
+              <w:textAlignment w:val="baseline"/>
+              <w:rPr>
+                <w:rFonts w:ascii="Arial" w:eastAsia="Times New Roman" w:hAnsi="Arial" w:cs="Arial"/>
+                <w:color w:val="000000"/>
+                <w:sz w:val="24"/>
+                <w:szCs w:val="24"/>
+                <w:lang w:val="en-US"/>
+              </w:rPr>
+            </w:pPr>
+            <w:r>
+              <w:rPr>
+                <w:rFonts w:ascii="Arial" w:eastAsia="Times New Roman" w:hAnsi="Arial" w:cs="Arial"/>
+                <w:color w:val="000000"/>
+                <w:sz w:val="24"/>
+                <w:szCs w:val="24"/>
+                <w:lang w:val="en-US"/>
+              </w:rPr>
+              <w:t>Main Views (Mobile Web App)</w:t>
+            </w:r>
+          </w:p>
+        </w:tc>
+      </w:tr>
+      <w:tr>
+        <w:tc>
+          <w:tcPr>
+            <w:tcW w:w="0" w:type="auto"/>
+            <w:tcBorders>
+              <w:top w:val="single" w:sz="4" w:space="0" w:color="000000"/>
+              <w:left w:val="single" w:sz="4" w:space="0" w:color="000000"/>
+              <w:bottom w:val="single" w:sz="4" w:space="0" w:color="000000"/>
+              <w:right w:val="single" w:sz="4" w:space="0" w:color="000000"/>
+            </w:tcBorders>
+            <w:shd w:val="clear" w:color="auto" w:fill="FDEADA"/>
+            <w:tcMar>
+              <w:top w:w="0" w:type="dxa"/>
+              <w:left w:w="115" w:type="dxa"/>
+              <w:bottom w:w="0" w:type="dxa"/>
+              <w:right w:w="115" w:type="dxa"/>
+            </w:tcMar>
+            <w:vAlign w:val="center"/>
+            <w:hideMark/>
+          </w:tcPr>
+          <w:p>
+            <w:pPr>
+              <w:spacing w:after="0" w:line="240" w:lineRule="auto"/>
+              <w:rPr>
+                <w:rFonts w:ascii="Times New Roman" w:eastAsia="Times New Roman" w:hAnsi="Times New Roman" w:cs="Times New Roman"/>
+                <w:sz w:val="24"/>
+                <w:szCs w:val="24"/>
+                <w:lang w:val="en-US"/>
+              </w:rPr>
+            </w:pPr>
+            <w:r>
+              <w:rPr>
+                <w:rFonts w:ascii="Arial" w:eastAsia="Times New Roman" w:hAnsi="Arial" w:cs="Arial"/>
+                <w:b/>
+                <w:bCs/>
+                <w:color w:val="000000"/>
+                <w:lang w:val="en-US"/>
+              </w:rPr>
+              <w:t>View name</w:t>
+            </w:r>
+          </w:p>
+        </w:tc>
+        <w:tc>
+          <w:tcPr>
+            <w:tcW w:w="0" w:type="auto"/>
+            <w:tcBorders>
+              <w:top w:val="single" w:sz="4" w:space="0" w:color="000000"/>
+              <w:left w:val="single" w:sz="4" w:space="0" w:color="000000"/>
+              <w:bottom w:val="single" w:sz="4" w:space="0" w:color="000000"/>
+              <w:right w:val="single" w:sz="4" w:space="0" w:color="000000"/>
+            </w:tcBorders>
+            <w:shd w:val="clear" w:color="auto" w:fill="FDEADA"/>
+            <w:tcMar>
+              <w:top w:w="0" w:type="dxa"/>
+              <w:left w:w="115" w:type="dxa"/>
+              <w:bottom w:w="0" w:type="dxa"/>
+              <w:right w:w="115" w:type="dxa"/>
+            </w:tcMar>
+            <w:vAlign w:val="center"/>
+            <w:hideMark/>
+          </w:tcPr>
+          <w:p>
+            <w:pPr>
+              <w:spacing w:after="0" w:line="240" w:lineRule="auto"/>
+              <w:rPr>
+                <w:rFonts w:ascii="Times New Roman" w:eastAsia="Times New Roman" w:hAnsi="Times New Roman" w:cs="Times New Roman"/>
+                <w:sz w:val="24"/>
+                <w:szCs w:val="24"/>
+                <w:lang w:val="en-US"/>
+              </w:rPr>
+            </w:pPr>
+            <w:r>
+              <w:rPr>
+                <w:rFonts w:ascii="Arial" w:eastAsia="Times New Roman" w:hAnsi="Arial" w:cs="Arial"/>
+                <w:b/>
+                <w:bCs/>
+                <w:color w:val="000000"/>
+                <w:lang w:val="en-US"/>
+              </w:rPr>
+              <w:t>Brief Descriptions</w:t>
+            </w:r>
+          </w:p>
+        </w:tc>
+        <w:tc>
+          <w:tcPr>
+            <w:tcW w:w="0" w:type="auto"/>
+            <w:tcBorders>
+              <w:top w:val="single" w:sz="4" w:space="0" w:color="000000"/>
+              <w:left w:val="single" w:sz="4" w:space="0" w:color="000000"/>
+              <w:bottom w:val="single" w:sz="4" w:space="0" w:color="000000"/>
+              <w:right w:val="single" w:sz="4" w:space="0" w:color="000000"/>
+            </w:tcBorders>
+            <w:shd w:val="clear" w:color="auto" w:fill="FDEADA"/>
+            <w:tcMar>
+              <w:top w:w="0" w:type="dxa"/>
+              <w:left w:w="115" w:type="dxa"/>
+              <w:bottom w:w="0" w:type="dxa"/>
+              <w:right w:w="115" w:type="dxa"/>
+            </w:tcMar>
+            <w:vAlign w:val="center"/>
+            <w:hideMark/>
+          </w:tcPr>
+          <w:p>
+            <w:pPr>
+              <w:spacing w:after="0" w:line="240" w:lineRule="auto"/>
+              <w:rPr>
+                <w:rFonts w:ascii="Times New Roman" w:eastAsia="Times New Roman" w:hAnsi="Times New Roman" w:cs="Times New Roman"/>
+                <w:sz w:val="24"/>
+                <w:szCs w:val="24"/>
+                <w:lang w:val="en-US"/>
+              </w:rPr>
+            </w:pPr>
+            <w:r>
+              <w:rPr>
+                <w:rFonts w:ascii="Arial" w:eastAsia="Times New Roman" w:hAnsi="Arial" w:cs="Arial"/>
+                <w:b/>
+                <w:bCs/>
+                <w:color w:val="000000"/>
+                <w:lang w:val="en-US"/>
+              </w:rPr>
+              <w:t>URI</w:t>
+            </w:r>
+          </w:p>
+        </w:tc>
+      </w:tr>
+      <w:tr>
+        <w:tc>
+          <w:tcPr>
+            <w:tcW w:w="0" w:type="auto"/>
+            <w:tcBorders>
+              <w:top w:val="single" w:sz="4" w:space="0" w:color="000000"/>
+              <w:left w:val="single" w:sz="4" w:space="0" w:color="000000"/>
+              <w:bottom w:val="single" w:sz="4" w:space="0" w:color="000000"/>
+              <w:right w:val="single" w:sz="4" w:space="0" w:color="000000"/>
+            </w:tcBorders>
+            <w:shd w:val="clear" w:color="auto" w:fill="FDEADA"/>
+            <w:tcMar>
+              <w:top w:w="0" w:type="dxa"/>
+              <w:left w:w="115" w:type="dxa"/>
+              <w:bottom w:w="0" w:type="dxa"/>
+              <w:right w:w="115" w:type="dxa"/>
+            </w:tcMar>
+            <w:hideMark/>
+          </w:tcPr>
+          <w:p>
+            <w:pPr>
+              <w:numPr>
+                <w:ilvl w:val="1"/>
+                <w:numId w:val="7"/>
+              </w:numPr>
+              <w:spacing w:line="240" w:lineRule="auto"/>
+              <w:ind w:left="360"/>
+              <w:textAlignment w:val="baseline"/>
+              <w:rPr>
+                <w:rFonts w:ascii="Arial" w:eastAsia="Times New Roman" w:hAnsi="Arial" w:cs="Arial"/>
+                <w:b/>
+                <w:bCs/>
+                <w:color w:val="000000"/>
+                <w:lang w:val="en-US"/>
+              </w:rPr>
+            </w:pPr>
+            <w:r>
+              <w:rPr>
+                <w:rFonts w:ascii="Arial" w:eastAsia="Times New Roman" w:hAnsi="Arial" w:cs="Arial"/>
+                <w:b/>
+                <w:bCs/>
+                <w:color w:val="000000"/>
+                <w:lang w:val="en-US"/>
+              </w:rPr>
+              <w:t>Home</w:t>
+            </w:r>
+          </w:p>
+        </w:tc>
+        <w:tc>
+          <w:tcPr>
+            <w:tcW w:w="0" w:type="auto"/>
+            <w:tcBorders>
+              <w:top w:val="single" w:sz="4" w:space="0" w:color="000000"/>
+              <w:left w:val="single" w:sz="4" w:space="0" w:color="000000"/>
+              <w:bottom w:val="single" w:sz="4" w:space="0" w:color="000000"/>
+              <w:right w:val="single" w:sz="4" w:space="0" w:color="000000"/>
+            </w:tcBorders>
+            <w:tcMar>
+              <w:top w:w="0" w:type="dxa"/>
+              <w:left w:w="115" w:type="dxa"/>
+              <w:bottom w:w="0" w:type="dxa"/>
+              <w:right w:w="115" w:type="dxa"/>
+            </w:tcMar>
+            <w:hideMark/>
+          </w:tcPr>
+          <w:p>
+            <w:pPr>
+              <w:spacing w:after="0" w:line="240" w:lineRule="auto"/>
+              <w:rPr>
+                <w:rFonts w:ascii="Times New Roman" w:eastAsia="Times New Roman" w:hAnsi="Times New Roman" w:cs="Times New Roman"/>
+                <w:sz w:val="24"/>
+                <w:szCs w:val="24"/>
+                <w:lang w:val="en-US"/>
+              </w:rPr>
+            </w:pPr>
+            <w:r>
+              <w:rPr>
+                <w:rFonts w:ascii="Arial" w:eastAsia="Times New Roman" w:hAnsi="Arial" w:cs="Arial"/>
+                <w:color w:val="000000"/>
+                <w:lang w:val="en-US"/>
+              </w:rPr>
+              <w:t>The entry page of the mobile app. It has a welcoming message and buttons navigating to the only possible pages a user can enter at that stage: the register page and the login page.</w:t>
+            </w:r>
+          </w:p>
+        </w:tc>
+        <w:tc>
+          <w:tcPr>
+            <w:tcW w:w="0" w:type="auto"/>
+            <w:tcBorders>
+              <w:top w:val="single" w:sz="4" w:space="0" w:color="000000"/>
+              <w:left w:val="single" w:sz="4" w:space="0" w:color="000000"/>
+              <w:bottom w:val="single" w:sz="4" w:space="0" w:color="000000"/>
+              <w:right w:val="single" w:sz="4" w:space="0" w:color="000000"/>
+            </w:tcBorders>
+            <w:tcMar>
+              <w:top w:w="0" w:type="dxa"/>
+              <w:left w:w="115" w:type="dxa"/>
+              <w:bottom w:w="0" w:type="dxa"/>
+              <w:right w:w="115" w:type="dxa"/>
+            </w:tcMar>
+            <w:hideMark/>
+          </w:tcPr>
+          <w:p>
+            <w:pPr>
+              <w:spacing w:before="120" w:after="60" w:line="240" w:lineRule="auto"/>
+              <w:rPr>
+                <w:rFonts w:ascii="Times New Roman" w:eastAsia="Times New Roman" w:hAnsi="Times New Roman" w:cs="Times New Roman"/>
+                <w:sz w:val="24"/>
+                <w:szCs w:val="24"/>
+                <w:lang w:val="en-US"/>
+              </w:rPr>
+            </w:pPr>
+            <w:r>
+              <w:rPr>
+                <w:rFonts w:ascii="Arial" w:eastAsia="Times New Roman" w:hAnsi="Arial" w:cs="Arial"/>
+                <w:color w:val="000000"/>
+                <w:lang w:val="en-US"/>
+              </w:rPr>
+              <w:t>/</w:t>
+            </w:r>
+          </w:p>
+        </w:tc>
+      </w:tr>
+      <w:tr>
+        <w:tc>
+          <w:tcPr>
+            <w:tcW w:w="0" w:type="auto"/>
+            <w:tcBorders>
+              <w:top w:val="single" w:sz="4" w:space="0" w:color="000000"/>
+              <w:left w:val="single" w:sz="4" w:space="0" w:color="000000"/>
+              <w:bottom w:val="single" w:sz="4" w:space="0" w:color="000000"/>
+              <w:right w:val="single" w:sz="4" w:space="0" w:color="000000"/>
+            </w:tcBorders>
+            <w:shd w:val="clear" w:color="auto" w:fill="FDEADA"/>
+            <w:tcMar>
+              <w:top w:w="0" w:type="dxa"/>
+              <w:left w:w="115" w:type="dxa"/>
+              <w:bottom w:w="0" w:type="dxa"/>
+              <w:right w:w="115" w:type="dxa"/>
+            </w:tcMar>
+            <w:hideMark/>
+          </w:tcPr>
+          <w:p>
+            <w:pPr>
+              <w:pStyle w:val="ListParagraph"/>
+              <w:numPr>
+                <w:ilvl w:val="0"/>
+                <w:numId w:val="7"/>
+              </w:numPr>
+              <w:tabs>
+                <w:tab w:val="clear" w:pos="720"/>
+                <w:tab w:val="num" w:pos="360"/>
+              </w:tabs>
+              <w:spacing w:line="240" w:lineRule="auto"/>
+              <w:ind w:left="330" w:hanging="330"/>
+              <w:textAlignment w:val="baseline"/>
+              <w:rPr>
+                <w:rFonts w:ascii="Arial" w:eastAsia="Times New Roman" w:hAnsi="Arial" w:cs="Arial"/>
+                <w:b/>
+                <w:bCs/>
+                <w:color w:val="000000"/>
+                <w:lang w:val="en-US"/>
+              </w:rPr>
+            </w:pPr>
+            <w:r>
+              <w:rPr>
+                <w:rFonts w:ascii="Arial" w:eastAsia="Times New Roman" w:hAnsi="Arial" w:cs="Arial"/>
+                <w:b/>
+                <w:bCs/>
+                <w:color w:val="000000"/>
+                <w:lang w:val="en-US"/>
+              </w:rPr>
+              <w:t>Feeding Machines</w:t>
+            </w:r>
+          </w:p>
+        </w:tc>
+        <w:tc>
+          <w:tcPr>
+            <w:tcW w:w="0" w:type="auto"/>
+            <w:tcBorders>
+              <w:top w:val="single" w:sz="4" w:space="0" w:color="000000"/>
+              <w:left w:val="single" w:sz="4" w:space="0" w:color="000000"/>
+              <w:bottom w:val="single" w:sz="4" w:space="0" w:color="000000"/>
+              <w:right w:val="single" w:sz="4" w:space="0" w:color="000000"/>
+            </w:tcBorders>
+            <w:tcMar>
+              <w:top w:w="0" w:type="dxa"/>
+              <w:left w:w="115" w:type="dxa"/>
+              <w:bottom w:w="0" w:type="dxa"/>
+              <w:right w:w="115" w:type="dxa"/>
+            </w:tcMar>
+            <w:hideMark/>
+          </w:tcPr>
+          <w:p>
+            <w:pPr>
+              <w:spacing w:after="0" w:line="240" w:lineRule="auto"/>
+              <w:rPr>
+                <w:rFonts w:ascii="Times New Roman" w:eastAsia="Times New Roman" w:hAnsi="Times New Roman" w:cs="Times New Roman"/>
+                <w:sz w:val="24"/>
+                <w:szCs w:val="24"/>
+                <w:lang w:val="en-US"/>
+              </w:rPr>
+            </w:pPr>
+            <w:r>
+              <w:rPr>
+                <w:rFonts w:ascii="Arial" w:eastAsia="Times New Roman" w:hAnsi="Arial" w:cs="Arial"/>
+                <w:color w:val="000000"/>
+                <w:lang w:val="en-US"/>
+              </w:rPr>
+              <w:t>Contains listed created feeding machines for the current user. The user can enter each feeding machine by clicking on it.</w:t>
+            </w:r>
+          </w:p>
+        </w:tc>
+        <w:tc>
+          <w:tcPr>
+            <w:tcW w:w="0" w:type="auto"/>
+            <w:tcBorders>
+              <w:top w:val="single" w:sz="4" w:space="0" w:color="000000"/>
+              <w:left w:val="single" w:sz="4" w:space="0" w:color="000000"/>
+              <w:bottom w:val="single" w:sz="4" w:space="0" w:color="000000"/>
+              <w:right w:val="single" w:sz="4" w:space="0" w:color="000000"/>
+            </w:tcBorders>
+            <w:tcMar>
+              <w:top w:w="0" w:type="dxa"/>
+              <w:left w:w="115" w:type="dxa"/>
+              <w:bottom w:w="0" w:type="dxa"/>
+              <w:right w:w="115" w:type="dxa"/>
+            </w:tcMar>
+            <w:hideMark/>
+          </w:tcPr>
+          <w:p>
+            <w:pPr>
+              <w:spacing w:before="120" w:after="60" w:line="240" w:lineRule="auto"/>
+              <w:rPr>
+                <w:rFonts w:ascii="Times New Roman" w:eastAsia="Times New Roman" w:hAnsi="Times New Roman" w:cs="Times New Roman"/>
+                <w:sz w:val="24"/>
+                <w:szCs w:val="24"/>
+                <w:lang w:val="en-US"/>
+              </w:rPr>
+            </w:pPr>
+            <w:r>
+              <w:rPr>
+                <w:rFonts w:ascii="Arial" w:eastAsia="Times New Roman" w:hAnsi="Arial" w:cs="Arial"/>
+                <w:i/>
+                <w:iCs/>
+                <w:color w:val="000000"/>
+                <w:lang w:val="en-US"/>
+              </w:rPr>
+              <w:t>/</w:t>
+            </w:r>
+            <w:r>
+              <w:rPr>
+                <w:rFonts w:ascii="Arial" w:eastAsia="Times New Roman" w:hAnsi="Arial" w:cs="Arial"/>
+                <w:i/>
+                <w:iCs/>
+                <w:color w:val="000000"/>
+                <w:lang w:val="en-US"/>
+              </w:rPr>
+              <w:t>machines</w:t>
+            </w:r>
+          </w:p>
+        </w:tc>
+      </w:tr>
+      <w:tr>
+        <w:tc>
+          <w:tcPr>
+            <w:tcW w:w="0" w:type="auto"/>
+            <w:tcBorders>
+              <w:top w:val="single" w:sz="4" w:space="0" w:color="000000"/>
+              <w:left w:val="single" w:sz="4" w:space="0" w:color="000000"/>
+              <w:bottom w:val="single" w:sz="4" w:space="0" w:color="000000"/>
+              <w:right w:val="single" w:sz="4" w:space="0" w:color="000000"/>
+            </w:tcBorders>
+            <w:shd w:val="clear" w:color="auto" w:fill="FDEADA"/>
+            <w:tcMar>
+              <w:top w:w="0" w:type="dxa"/>
+              <w:left w:w="115" w:type="dxa"/>
+              <w:bottom w:w="0" w:type="dxa"/>
+              <w:right w:w="115" w:type="dxa"/>
+            </w:tcMar>
+            <w:hideMark/>
+          </w:tcPr>
+          <w:p>
+            <w:pPr>
+              <w:pStyle w:val="ListParagraph"/>
+              <w:numPr>
+                <w:ilvl w:val="0"/>
+                <w:numId w:val="7"/>
+              </w:numPr>
+              <w:tabs>
+                <w:tab w:val="clear" w:pos="720"/>
+                <w:tab w:val="num" w:pos="330"/>
+              </w:tabs>
+              <w:spacing w:after="0" w:line="240" w:lineRule="auto"/>
+              <w:ind w:left="330" w:right="-138"/>
+              <w:textAlignment w:val="baseline"/>
+              <w:rPr>
+                <w:rFonts w:ascii="Arial" w:eastAsia="Times New Roman" w:hAnsi="Arial" w:cs="Arial"/>
+                <w:b/>
+                <w:bCs/>
+                <w:color w:val="000000"/>
+                <w:lang w:val="en-US"/>
+              </w:rPr>
+            </w:pPr>
+            <w:r>
+              <w:rPr>
+                <w:rFonts w:ascii="Arial" w:eastAsia="Times New Roman" w:hAnsi="Arial" w:cs="Arial"/>
+                <w:b/>
+                <w:bCs/>
+                <w:color w:val="000000"/>
+                <w:lang w:val="en-US"/>
+              </w:rPr>
+              <w:t>Create a feeding machine</w:t>
+            </w:r>
+          </w:p>
+        </w:tc>
+        <w:tc>
+          <w:tcPr>
+            <w:tcW w:w="0" w:type="auto"/>
+            <w:tcBorders>
+              <w:top w:val="single" w:sz="4" w:space="0" w:color="000000"/>
+              <w:left w:val="single" w:sz="4" w:space="0" w:color="000000"/>
+              <w:bottom w:val="single" w:sz="4" w:space="0" w:color="000000"/>
+              <w:right w:val="single" w:sz="4" w:space="0" w:color="000000"/>
+            </w:tcBorders>
+            <w:tcMar>
+              <w:top w:w="0" w:type="dxa"/>
+              <w:left w:w="115" w:type="dxa"/>
+              <w:bottom w:w="0" w:type="dxa"/>
+              <w:right w:w="115" w:type="dxa"/>
+            </w:tcMar>
+            <w:hideMark/>
+          </w:tcPr>
+          <w:p>
+            <w:pPr>
+              <w:spacing w:after="0" w:line="240" w:lineRule="auto"/>
+              <w:rPr>
+                <w:rFonts w:ascii="Times New Roman" w:eastAsia="Times New Roman" w:hAnsi="Times New Roman" w:cs="Times New Roman"/>
+                <w:sz w:val="24"/>
+                <w:szCs w:val="24"/>
+                <w:lang w:val="en-US"/>
+              </w:rPr>
+            </w:pPr>
+            <w:r>
+              <w:rPr>
+                <w:rFonts w:ascii="Arial" w:eastAsia="Times New Roman" w:hAnsi="Arial" w:cs="Arial"/>
+                <w:color w:val="000000"/>
+                <w:lang w:val="en-US"/>
+              </w:rPr>
+              <w:t>In this view the registered user can create new feeding machines and connect them with the corresponding device. Also, he can set feeding hours and dose.</w:t>
+            </w:r>
+          </w:p>
+        </w:tc>
+        <w:tc>
+          <w:tcPr>
+            <w:tcW w:w="0" w:type="auto"/>
+            <w:tcBorders>
+              <w:top w:val="single" w:sz="4" w:space="0" w:color="000000"/>
+              <w:left w:val="single" w:sz="4" w:space="0" w:color="000000"/>
+              <w:bottom w:val="single" w:sz="4" w:space="0" w:color="000000"/>
+              <w:right w:val="single" w:sz="4" w:space="0" w:color="000000"/>
+            </w:tcBorders>
+            <w:tcMar>
+              <w:top w:w="0" w:type="dxa"/>
+              <w:left w:w="115" w:type="dxa"/>
+              <w:bottom w:w="0" w:type="dxa"/>
+              <w:right w:w="115" w:type="dxa"/>
+            </w:tcMar>
+            <w:hideMark/>
+          </w:tcPr>
+          <w:p>
+            <w:pPr>
+              <w:spacing w:before="120" w:after="60" w:line="240" w:lineRule="auto"/>
+              <w:rPr>
+                <w:rFonts w:ascii="Times New Roman" w:eastAsia="Times New Roman" w:hAnsi="Times New Roman" w:cs="Times New Roman"/>
+                <w:sz w:val="24"/>
+                <w:szCs w:val="24"/>
+                <w:lang w:val="en-US"/>
+              </w:rPr>
+            </w:pPr>
+            <w:r>
+              <w:rPr>
+                <w:rFonts w:ascii="Arial" w:eastAsia="Times New Roman" w:hAnsi="Arial" w:cs="Arial"/>
+                <w:i/>
+                <w:iCs/>
+                <w:color w:val="000000"/>
+                <w:lang w:val="en-US"/>
+              </w:rPr>
+              <w:t>/</w:t>
+            </w:r>
+            <w:r>
+              <w:rPr>
+                <w:rFonts w:ascii="Arial" w:eastAsia="Times New Roman" w:hAnsi="Arial" w:cs="Arial"/>
+                <w:i/>
+                <w:iCs/>
+                <w:color w:val="000000"/>
+                <w:lang w:val="en-US"/>
+              </w:rPr>
+              <w:t>create</w:t>
+            </w:r>
+          </w:p>
+        </w:tc>
+      </w:tr>
+      <w:tr>
+        <w:tc>
+          <w:tcPr>
+            <w:tcW w:w="0" w:type="auto"/>
+            <w:tcBorders>
+              <w:top w:val="single" w:sz="4" w:space="0" w:color="000000"/>
+              <w:left w:val="single" w:sz="4" w:space="0" w:color="000000"/>
+              <w:bottom w:val="single" w:sz="4" w:space="0" w:color="000000"/>
+              <w:right w:val="single" w:sz="4" w:space="0" w:color="000000"/>
+            </w:tcBorders>
+            <w:shd w:val="clear" w:color="auto" w:fill="FDEADA"/>
+            <w:tcMar>
+              <w:top w:w="0" w:type="dxa"/>
+              <w:left w:w="115" w:type="dxa"/>
+              <w:bottom w:w="0" w:type="dxa"/>
+              <w:right w:w="115" w:type="dxa"/>
+            </w:tcMar>
+            <w:hideMark/>
+          </w:tcPr>
+          <w:p>
+            <w:pPr>
+              <w:pStyle w:val="ListParagraph"/>
+              <w:numPr>
+                <w:ilvl w:val="0"/>
+                <w:numId w:val="7"/>
+              </w:numPr>
+              <w:tabs>
+                <w:tab w:val="clear" w:pos="720"/>
+                <w:tab w:val="num" w:pos="330"/>
+              </w:tabs>
+              <w:spacing w:after="0" w:line="240" w:lineRule="auto"/>
+              <w:ind w:left="420" w:hanging="420"/>
+              <w:textAlignment w:val="baseline"/>
+              <w:rPr>
+                <w:rFonts w:ascii="Arial" w:eastAsia="Times New Roman" w:hAnsi="Arial" w:cs="Arial"/>
+                <w:b/>
+                <w:bCs/>
+                <w:color w:val="000000"/>
+                <w:lang w:val="en-US"/>
+              </w:rPr>
+            </w:pPr>
+            <w:r>
+              <w:rPr>
+                <w:rFonts w:ascii="Arial" w:eastAsia="Times New Roman" w:hAnsi="Arial" w:cs="Arial"/>
+                <w:b/>
+                <w:bCs/>
+                <w:color w:val="000000"/>
+                <w:lang w:val="en-US"/>
+              </w:rPr>
+              <w:t>Feeding Machine Status</w:t>
+            </w:r>
+          </w:p>
+        </w:tc>
+        <w:tc>
+          <w:tcPr>
+            <w:tcW w:w="0" w:type="auto"/>
+            <w:tcBorders>
+              <w:top w:val="single" w:sz="4" w:space="0" w:color="000000"/>
+              <w:left w:val="single" w:sz="4" w:space="0" w:color="000000"/>
+              <w:bottom w:val="single" w:sz="4" w:space="0" w:color="000000"/>
+              <w:right w:val="single" w:sz="4" w:space="0" w:color="000000"/>
+            </w:tcBorders>
+            <w:tcMar>
+              <w:top w:w="0" w:type="dxa"/>
+              <w:left w:w="115" w:type="dxa"/>
+              <w:bottom w:w="0" w:type="dxa"/>
+              <w:right w:w="115" w:type="dxa"/>
+            </w:tcMar>
+            <w:hideMark/>
+          </w:tcPr>
+          <w:p>
+            <w:pPr>
+              <w:spacing w:after="0" w:line="240" w:lineRule="auto"/>
+              <w:rPr>
+                <w:rFonts w:ascii="Times New Roman" w:eastAsia="Times New Roman" w:hAnsi="Times New Roman" w:cs="Times New Roman"/>
+                <w:sz w:val="24"/>
+                <w:szCs w:val="24"/>
+                <w:lang w:val="en-US"/>
+              </w:rPr>
+            </w:pPr>
+            <w:r>
+              <w:rPr>
+                <w:rFonts w:ascii="Arial" w:eastAsia="Times New Roman" w:hAnsi="Arial" w:cs="Arial"/>
+                <w:color w:val="000000"/>
+                <w:lang w:val="en-US"/>
+              </w:rPr>
+              <w:t>This view presents a singular feeding machine: its status, whether the pet has been fed, an option for manual feed, and</w:t>
+            </w:r>
+            <w:r>
+              <w:rPr>
+                <w:rFonts w:ascii="Arial" w:eastAsia="Times New Roman" w:hAnsi="Arial" w:cs="Arial"/>
+                <w:color w:val="000000"/>
+                <w:lang w:val="bg-BG"/>
+              </w:rPr>
+              <w:t xml:space="preserve"> </w:t>
+            </w:r>
+            <w:r>
+              <w:rPr>
+                <w:rFonts w:ascii="Arial" w:eastAsia="Times New Roman" w:hAnsi="Arial" w:cs="Arial"/>
+                <w:color w:val="000000"/>
+                <w:lang w:val="en-US"/>
+              </w:rPr>
+              <w:t>an option to delete the concrete machine.</w:t>
+            </w:r>
+          </w:p>
+        </w:tc>
+        <w:tc>
+          <w:tcPr>
+            <w:tcW w:w="0" w:type="auto"/>
+            <w:tcBorders>
+              <w:top w:val="single" w:sz="4" w:space="0" w:color="000000"/>
+              <w:left w:val="single" w:sz="4" w:space="0" w:color="000000"/>
+              <w:bottom w:val="single" w:sz="4" w:space="0" w:color="000000"/>
+              <w:right w:val="single" w:sz="4" w:space="0" w:color="000000"/>
+            </w:tcBorders>
+            <w:tcMar>
+              <w:top w:w="0" w:type="dxa"/>
+              <w:left w:w="115" w:type="dxa"/>
+              <w:bottom w:w="0" w:type="dxa"/>
+              <w:right w:w="115" w:type="dxa"/>
+            </w:tcMar>
+            <w:hideMark/>
+          </w:tcPr>
+          <w:p>
+            <w:pPr>
+              <w:spacing w:before="120" w:after="60" w:line="240" w:lineRule="auto"/>
+              <w:rPr>
+                <w:rFonts w:ascii="Times New Roman" w:eastAsia="Times New Roman" w:hAnsi="Times New Roman" w:cs="Times New Roman"/>
+                <w:sz w:val="24"/>
+                <w:szCs w:val="24"/>
+                <w:lang w:val="en-US"/>
+              </w:rPr>
+            </w:pPr>
+            <w:r>
+              <w:rPr>
+                <w:rFonts w:ascii="Arial" w:eastAsia="Times New Roman" w:hAnsi="Arial" w:cs="Arial"/>
+                <w:i/>
+                <w:iCs/>
+                <w:color w:val="000000"/>
+                <w:lang w:val="en-US"/>
+              </w:rPr>
+              <w:t>/</w:t>
+            </w:r>
+            <w:r>
+              <w:rPr>
+                <w:rFonts w:ascii="Arial" w:eastAsia="Times New Roman" w:hAnsi="Arial" w:cs="Arial"/>
+                <w:i/>
+                <w:iCs/>
+                <w:color w:val="000000"/>
+                <w:lang w:val="en-US"/>
+              </w:rPr>
+              <w:t>machine/</w:t>
+            </w:r>
+            <w:r>
+              <w:rPr>
+                <w:rFonts w:ascii="Arial" w:eastAsia="Times New Roman" w:hAnsi="Arial" w:cs="Arial"/>
+                <w:i/>
+                <w:iCs/>
+                <w:color w:val="000000"/>
+                <w:lang w:val="en-US"/>
+              </w:rPr>
+              <w:t>{</w:t>
+            </w:r>
+            <w:r>
+              <w:rPr>
+                <w:rFonts w:ascii="Arial" w:eastAsia="Times New Roman" w:hAnsi="Arial" w:cs="Arial"/>
+                <w:i/>
+                <w:iCs/>
+                <w:color w:val="000000"/>
+                <w:lang w:val="en-US"/>
+              </w:rPr>
+              <w:t>id</w:t>
+            </w:r>
+            <w:r>
+              <w:rPr>
+                <w:rFonts w:ascii="Arial" w:eastAsia="Times New Roman" w:hAnsi="Arial" w:cs="Arial"/>
+                <w:i/>
+                <w:iCs/>
+                <w:color w:val="000000"/>
+                <w:lang w:val="en-US"/>
+              </w:rPr>
+              <w:t>}</w:t>
+            </w:r>
+          </w:p>
+        </w:tc>
+      </w:tr>
+      <w:tr>
+        <w:trPr>
+          <w:trHeight w:val="620"/>
+        </w:trPr>
+        <w:tc>
+          <w:tcPr>
+            <w:tcW w:w="0" w:type="auto"/>
+            <w:tcBorders>
+              <w:top w:val="single" w:sz="4" w:space="0" w:color="000000"/>
+              <w:left w:val="single" w:sz="4" w:space="0" w:color="000000"/>
+              <w:bottom w:val="single" w:sz="4" w:space="0" w:color="000000"/>
+              <w:right w:val="single" w:sz="4" w:space="0" w:color="000000"/>
+            </w:tcBorders>
+            <w:shd w:val="clear" w:color="auto" w:fill="FDEADA"/>
+            <w:tcMar>
+              <w:top w:w="0" w:type="dxa"/>
+              <w:left w:w="115" w:type="dxa"/>
+              <w:bottom w:w="0" w:type="dxa"/>
+              <w:right w:w="115" w:type="dxa"/>
+            </w:tcMar>
+            <w:hideMark/>
+          </w:tcPr>
+          <w:p>
+            <w:pPr>
+              <w:pStyle w:val="ListParagraph"/>
+              <w:numPr>
+                <w:ilvl w:val="0"/>
+                <w:numId w:val="7"/>
+              </w:numPr>
+              <w:tabs>
+                <w:tab w:val="clear" w:pos="720"/>
+                <w:tab w:val="num" w:pos="330"/>
+              </w:tabs>
+              <w:spacing w:after="0" w:line="240" w:lineRule="auto"/>
+              <w:ind w:hanging="720"/>
+              <w:textAlignment w:val="baseline"/>
+              <w:rPr>
+                <w:rFonts w:ascii="Arial" w:eastAsia="Times New Roman" w:hAnsi="Arial" w:cs="Arial"/>
+                <w:b/>
+                <w:bCs/>
+                <w:color w:val="000000"/>
+                <w:lang w:val="en-US"/>
+              </w:rPr>
+            </w:pPr>
+            <w:r>
+              <w:rPr>
+                <w:rFonts w:ascii="Arial" w:eastAsia="Times New Roman" w:hAnsi="Arial" w:cs="Arial"/>
+                <w:b/>
+                <w:bCs/>
+                <w:color w:val="000000"/>
+                <w:lang w:val="en-US"/>
+              </w:rPr>
+              <w:t>Register</w:t>
+            </w:r>
+          </w:p>
+        </w:tc>
+        <w:tc>
+          <w:tcPr>
+            <w:tcW w:w="0" w:type="auto"/>
+            <w:tcBorders>
+              <w:top w:val="single" w:sz="4" w:space="0" w:color="000000"/>
+              <w:left w:val="single" w:sz="4" w:space="0" w:color="000000"/>
+              <w:bottom w:val="single" w:sz="4" w:space="0" w:color="000000"/>
+              <w:right w:val="single" w:sz="4" w:space="0" w:color="000000"/>
+            </w:tcBorders>
+            <w:tcMar>
+              <w:top w:w="0" w:type="dxa"/>
+              <w:left w:w="115" w:type="dxa"/>
+              <w:bottom w:w="0" w:type="dxa"/>
+              <w:right w:w="115" w:type="dxa"/>
+            </w:tcMar>
+            <w:hideMark/>
+          </w:tcPr>
+          <w:p>
+            <w:pPr>
+              <w:spacing w:after="240" w:line="240" w:lineRule="auto"/>
+              <w:rPr>
+                <w:rFonts w:ascii="Times New Roman" w:eastAsia="Times New Roman" w:hAnsi="Times New Roman" w:cs="Times New Roman"/>
+                <w:sz w:val="24"/>
+                <w:szCs w:val="24"/>
+                <w:lang w:val="en-US"/>
+              </w:rPr>
+            </w:pPr>
+            <w:r>
+              <w:rPr>
+                <w:rFonts w:ascii="Arial" w:eastAsia="Times New Roman" w:hAnsi="Arial" w:cs="Arial"/>
+                <w:color w:val="000000"/>
+                <w:lang w:val="en-US"/>
+              </w:rPr>
+              <w:t>In this view an Unregistered user can register himself by entering sufficient information.</w:t>
+            </w:r>
+          </w:p>
+        </w:tc>
+        <w:tc>
+          <w:tcPr>
+            <w:tcW w:w="0" w:type="auto"/>
+            <w:tcBorders>
+              <w:top w:val="single" w:sz="4" w:space="0" w:color="000000"/>
+              <w:left w:val="single" w:sz="4" w:space="0" w:color="000000"/>
+              <w:bottom w:val="single" w:sz="4" w:space="0" w:color="000000"/>
+              <w:right w:val="single" w:sz="4" w:space="0" w:color="000000"/>
+            </w:tcBorders>
+            <w:tcMar>
+              <w:top w:w="0" w:type="dxa"/>
+              <w:left w:w="115" w:type="dxa"/>
+              <w:bottom w:w="0" w:type="dxa"/>
+              <w:right w:w="115" w:type="dxa"/>
+            </w:tcMar>
+            <w:hideMark/>
+          </w:tcPr>
+          <w:p>
+            <w:pPr>
+              <w:spacing w:after="240" w:line="240" w:lineRule="auto"/>
+              <w:rPr>
+                <w:rFonts w:ascii="Times New Roman" w:eastAsia="Times New Roman" w:hAnsi="Times New Roman" w:cs="Times New Roman"/>
+                <w:sz w:val="24"/>
+                <w:szCs w:val="24"/>
+                <w:lang w:val="en-US"/>
+              </w:rPr>
+            </w:pPr>
+            <w:r>
+              <w:rPr>
+                <w:rFonts w:ascii="Arial" w:eastAsia="Times New Roman" w:hAnsi="Arial" w:cs="Arial"/>
+                <w:i/>
+                <w:iCs/>
+                <w:color w:val="000000"/>
+                <w:lang w:val="en-US"/>
+              </w:rPr>
+              <w:t>/</w:t>
+            </w:r>
+            <w:r>
+              <w:rPr>
+                <w:rFonts w:ascii="Arial" w:eastAsia="Times New Roman" w:hAnsi="Arial" w:cs="Arial"/>
+                <w:i/>
+                <w:iCs/>
+                <w:color w:val="000000"/>
+                <w:lang w:val="en-US"/>
+              </w:rPr>
+              <w:t>register</w:t>
+            </w:r>
+          </w:p>
+        </w:tc>
+      </w:tr>
+      <w:tr>
+        <w:trPr>
+          <w:trHeight w:val="620"/>
+        </w:trPr>
+        <w:tc>
+          <w:tcPr>
+            <w:tcW w:w="0" w:type="auto"/>
+            <w:tcBorders>
+              <w:top w:val="single" w:sz="4" w:space="0" w:color="000000"/>
+              <w:left w:val="single" w:sz="4" w:space="0" w:color="000000"/>
+              <w:bottom w:val="single" w:sz="4" w:space="0" w:color="000000"/>
+              <w:right w:val="single" w:sz="4" w:space="0" w:color="000000"/>
+            </w:tcBorders>
+            <w:shd w:val="clear" w:color="auto" w:fill="FDEADA"/>
+            <w:tcMar>
+              <w:top w:w="0" w:type="dxa"/>
+              <w:left w:w="115" w:type="dxa"/>
+              <w:bottom w:w="0" w:type="dxa"/>
+              <w:right w:w="115" w:type="dxa"/>
+            </w:tcMar>
+            <w:hideMark/>
+          </w:tcPr>
+          <w:p>
+            <w:pPr>
+              <w:pStyle w:val="ListParagraph"/>
+              <w:numPr>
+                <w:ilvl w:val="0"/>
+                <w:numId w:val="7"/>
+              </w:numPr>
+              <w:tabs>
+                <w:tab w:val="clear" w:pos="720"/>
+              </w:tabs>
+              <w:spacing w:after="0" w:line="240" w:lineRule="auto"/>
+              <w:ind w:left="330" w:hanging="330"/>
+              <w:textAlignment w:val="baseline"/>
+              <w:rPr>
+                <w:rFonts w:ascii="Arial" w:eastAsia="Times New Roman" w:hAnsi="Arial" w:cs="Arial"/>
+                <w:b/>
+                <w:bCs/>
+                <w:color w:val="000000"/>
+                <w:lang w:val="en-US"/>
+              </w:rPr>
+            </w:pPr>
+            <w:r>
+              <w:rPr>
+                <w:rFonts w:ascii="Arial" w:eastAsia="Times New Roman" w:hAnsi="Arial" w:cs="Arial"/>
+                <w:b/>
+                <w:bCs/>
+                <w:color w:val="000000"/>
+                <w:lang w:val="en-US"/>
+              </w:rPr>
+              <w:t>Login</w:t>
+            </w:r>
+          </w:p>
+        </w:tc>
+        <w:tc>
+          <w:tcPr>
+            <w:tcW w:w="0" w:type="auto"/>
+            <w:tcBorders>
+              <w:top w:val="single" w:sz="4" w:space="0" w:color="000000"/>
+              <w:left w:val="single" w:sz="4" w:space="0" w:color="000000"/>
+              <w:bottom w:val="single" w:sz="4" w:space="0" w:color="000000"/>
+              <w:right w:val="single" w:sz="4" w:space="0" w:color="000000"/>
+            </w:tcBorders>
+            <w:tcMar>
+              <w:top w:w="0" w:type="dxa"/>
+              <w:left w:w="115" w:type="dxa"/>
+              <w:bottom w:w="0" w:type="dxa"/>
+              <w:right w:w="115" w:type="dxa"/>
+            </w:tcMar>
+            <w:hideMark/>
+          </w:tcPr>
+          <w:p>
+            <w:pPr>
+              <w:spacing w:after="240" w:line="240" w:lineRule="auto"/>
+              <w:rPr>
+                <w:rFonts w:ascii="Times New Roman" w:eastAsia="Times New Roman" w:hAnsi="Times New Roman" w:cs="Times New Roman"/>
+                <w:sz w:val="24"/>
+                <w:szCs w:val="24"/>
+                <w:lang w:val="en-US"/>
+              </w:rPr>
+            </w:pPr>
+            <w:r>
+              <w:rPr>
+                <w:rFonts w:ascii="Arial" w:eastAsia="Times New Roman" w:hAnsi="Arial" w:cs="Arial"/>
+                <w:color w:val="000000"/>
+                <w:lang w:val="en-US"/>
+              </w:rPr>
+              <w:t>This view present the user with a login form which is used to identify him/her in the system and enable him to use it.</w:t>
+            </w:r>
+          </w:p>
+        </w:tc>
+        <w:tc>
+          <w:tcPr>
+            <w:tcW w:w="0" w:type="auto"/>
+            <w:tcBorders>
+              <w:top w:val="single" w:sz="4" w:space="0" w:color="000000"/>
+              <w:left w:val="single" w:sz="4" w:space="0" w:color="000000"/>
+              <w:bottom w:val="single" w:sz="4" w:space="0" w:color="000000"/>
+              <w:right w:val="single" w:sz="4" w:space="0" w:color="000000"/>
+            </w:tcBorders>
+            <w:tcMar>
+              <w:top w:w="0" w:type="dxa"/>
+              <w:left w:w="115" w:type="dxa"/>
+              <w:bottom w:w="0" w:type="dxa"/>
+              <w:right w:w="115" w:type="dxa"/>
+            </w:tcMar>
+            <w:hideMark/>
+          </w:tcPr>
+          <w:p>
+            <w:pPr>
+              <w:spacing w:after="240" w:line="240" w:lineRule="auto"/>
+              <w:rPr>
+                <w:rFonts w:ascii="Times New Roman" w:eastAsia="Times New Roman" w:hAnsi="Times New Roman" w:cs="Times New Roman"/>
+                <w:sz w:val="24"/>
+                <w:szCs w:val="24"/>
+                <w:lang w:val="en-US"/>
+              </w:rPr>
+            </w:pPr>
+            <w:r>
+              <w:rPr>
+                <w:rFonts w:ascii="Arial" w:eastAsia="Times New Roman" w:hAnsi="Arial" w:cs="Arial"/>
+                <w:i/>
+                <w:iCs/>
+                <w:color w:val="000000"/>
+                <w:lang w:val="en-US"/>
+              </w:rPr>
+              <w:t>/</w:t>
+            </w:r>
+            <w:r>
+              <w:rPr>
+                <w:rFonts w:ascii="Arial" w:eastAsia="Times New Roman" w:hAnsi="Arial" w:cs="Arial"/>
+                <w:i/>
+                <w:iCs/>
+                <w:color w:val="000000"/>
+                <w:lang w:val="en-US"/>
+              </w:rPr>
+              <w:t>login</w:t>
+            </w:r>
+          </w:p>
+        </w:tc>
+      </w:tr>
+      <w:tr>
+        <w:trPr>
+          <w:trHeight w:val="620"/>
+        </w:trPr>
+        <w:tc>
+          <w:tcPr>
+            <w:tcW w:w="0" w:type="auto"/>
+            <w:tcBorders>
+              <w:top w:val="single" w:sz="4" w:space="0" w:color="000000"/>
+              <w:left w:val="single" w:sz="4" w:space="0" w:color="000000"/>
+              <w:bottom w:val="single" w:sz="4" w:space="0" w:color="000000"/>
+              <w:right w:val="single" w:sz="4" w:space="0" w:color="000000"/>
+            </w:tcBorders>
+            <w:shd w:val="clear" w:color="auto" w:fill="FDEADA"/>
+            <w:tcMar>
+              <w:top w:w="0" w:type="dxa"/>
+              <w:left w:w="115" w:type="dxa"/>
+              <w:bottom w:w="0" w:type="dxa"/>
+              <w:right w:w="115" w:type="dxa"/>
+            </w:tcMar>
+          </w:tcPr>
+          <w:p>
+            <w:pPr>
+              <w:pStyle w:val="ListParagraph"/>
+              <w:numPr>
+                <w:ilvl w:val="0"/>
+                <w:numId w:val="7"/>
+              </w:numPr>
+              <w:tabs>
+                <w:tab w:val="clear" w:pos="720"/>
+              </w:tabs>
+              <w:spacing w:after="0" w:line="240" w:lineRule="auto"/>
+              <w:ind w:left="330" w:hanging="330"/>
+              <w:textAlignment w:val="baseline"/>
+              <w:rPr>
+                <w:rFonts w:ascii="Arial" w:eastAsia="Times New Roman" w:hAnsi="Arial" w:cs="Arial"/>
+                <w:b/>
+                <w:bCs/>
+                <w:color w:val="000000"/>
+                <w:lang w:val="en-US"/>
+              </w:rPr>
+            </w:pPr>
+            <w:r>
+              <w:rPr>
+                <w:rFonts w:ascii="Arial" w:eastAsia="Times New Roman" w:hAnsi="Arial" w:cs="Arial"/>
+                <w:b/>
+                <w:bCs/>
+                <w:color w:val="000000"/>
+                <w:lang w:val="en-US"/>
+              </w:rPr>
+              <w:lastRenderedPageBreak/>
+              <w:t>Profile</w:t>
+            </w:r>
+          </w:p>
+        </w:tc>
+        <w:tc>
+          <w:tcPr>
+            <w:tcW w:w="0" w:type="auto"/>
+            <w:tcBorders>
+              <w:top w:val="single" w:sz="4" w:space="0" w:color="000000"/>
+              <w:left w:val="single" w:sz="4" w:space="0" w:color="000000"/>
+              <w:bottom w:val="single" w:sz="4" w:space="0" w:color="000000"/>
+              <w:right w:val="single" w:sz="4" w:space="0" w:color="000000"/>
+            </w:tcBorders>
+            <w:tcMar>
+              <w:top w:w="0" w:type="dxa"/>
+              <w:left w:w="115" w:type="dxa"/>
+              <w:bottom w:w="0" w:type="dxa"/>
+              <w:right w:w="115" w:type="dxa"/>
+            </w:tcMar>
+          </w:tcPr>
+          <w:p>
+            <w:pPr>
+              <w:spacing w:after="240" w:line="240" w:lineRule="auto"/>
+              <w:rPr>
+                <w:rFonts w:ascii="Arial" w:eastAsia="Times New Roman" w:hAnsi="Arial" w:cs="Arial"/>
+                <w:color w:val="000000"/>
+                <w:lang w:val="en-US"/>
+              </w:rPr>
+            </w:pPr>
+            <w:r>
+              <w:rPr>
+                <w:rFonts w:ascii="Arial" w:eastAsia="Times New Roman" w:hAnsi="Arial" w:cs="Arial"/>
+                <w:color w:val="000000"/>
+                <w:lang w:val="en-US"/>
+              </w:rPr>
+              <w:t>In this view a registered user can review and update his personal information.</w:t>
+            </w:r>
+          </w:p>
+        </w:tc>
+        <w:tc>
+          <w:tcPr>
+            <w:tcW w:w="0" w:type="auto"/>
+            <w:tcBorders>
+              <w:top w:val="single" w:sz="4" w:space="0" w:color="000000"/>
+              <w:left w:val="single" w:sz="4" w:space="0" w:color="000000"/>
+              <w:bottom w:val="single" w:sz="4" w:space="0" w:color="000000"/>
+              <w:right w:val="single" w:sz="4" w:space="0" w:color="000000"/>
+            </w:tcBorders>
+            <w:tcMar>
+              <w:top w:w="0" w:type="dxa"/>
+              <w:left w:w="115" w:type="dxa"/>
+              <w:bottom w:w="0" w:type="dxa"/>
+              <w:right w:w="115" w:type="dxa"/>
+            </w:tcMar>
+          </w:tcPr>
+          <w:p>
+            <w:pPr>
+              <w:spacing w:after="240" w:line="240" w:lineRule="auto"/>
+              <w:rPr>
+                <w:rFonts w:ascii="Arial" w:eastAsia="Times New Roman" w:hAnsi="Arial" w:cs="Arial"/>
+                <w:i/>
+                <w:iCs/>
+                <w:color w:val="000000"/>
+                <w:lang w:val="en-US"/>
+              </w:rPr>
+            </w:pPr>
+            <w:r>
+              <w:rPr>
+                <w:rFonts w:ascii="Arial" w:eastAsia="Times New Roman" w:hAnsi="Arial" w:cs="Arial"/>
+                <w:i/>
+                <w:iCs/>
+                <w:color w:val="000000"/>
+                <w:lang w:val="en-US"/>
+              </w:rPr>
+              <w:t>/profile</w:t>
+            </w:r>
+          </w:p>
+        </w:tc>
+      </w:tr>
+    </w:tbl>
+    <w:p>
+      <w:pPr>
         <w:pBdr>
           <w:top w:val="nil"/>
           <w:left w:val="nil"/>
@@ -2009,6 +3199,1494 @@
     </w:p>
     <w:p>
       <w:pPr>
+        <w:spacing w:after="0" w:line="240" w:lineRule="auto"/>
+        <w:rPr>
+          <w:rFonts w:ascii="Times New Roman" w:eastAsia="Times New Roman" w:hAnsi="Times New Roman" w:cs="Times New Roman"/>
+          <w:sz w:val="24"/>
+          <w:szCs w:val="24"/>
+          <w:lang w:val="en-US"/>
+        </w:rPr>
+      </w:pPr>
+    </w:p>
+    <w:tbl>
+      <w:tblPr>
+        <w:tblW w:w="0" w:type="auto"/>
+        <w:tblCellMar>
+          <w:top w:w="15" w:type="dxa"/>
+          <w:left w:w="15" w:type="dxa"/>
+          <w:bottom w:w="15" w:type="dxa"/>
+          <w:right w:w="15" w:type="dxa"/>
+        </w:tblCellMar>
+        <w:tblLook w:val="04A0" w:firstRow="1" w:lastRow="0" w:firstColumn="1" w:lastColumn="0" w:noHBand="0" w:noVBand="1"/>
+      </w:tblPr>
+      <w:tblGrid>
+        <w:gridCol w:w="1953"/>
+        <w:gridCol w:w="5002"/>
+        <w:gridCol w:w="2395"/>
+      </w:tblGrid>
+      <w:tr>
+        <w:tc>
+          <w:tcPr>
+            <w:tcW w:w="0" w:type="auto"/>
+            <w:gridSpan w:val="3"/>
+            <w:tcBorders>
+              <w:top w:val="single" w:sz="4" w:space="0" w:color="000000"/>
+              <w:left w:val="single" w:sz="4" w:space="0" w:color="000000"/>
+              <w:bottom w:val="single" w:sz="4" w:space="0" w:color="000000"/>
+              <w:right w:val="single" w:sz="4" w:space="0" w:color="000000"/>
+            </w:tcBorders>
+            <w:shd w:val="clear" w:color="auto" w:fill="FAC090"/>
+            <w:tcMar>
+              <w:top w:w="0" w:type="dxa"/>
+              <w:left w:w="115" w:type="dxa"/>
+              <w:bottom w:w="0" w:type="dxa"/>
+              <w:right w:w="115" w:type="dxa"/>
+            </w:tcMar>
+            <w:vAlign w:val="center"/>
+            <w:hideMark/>
+          </w:tcPr>
+          <w:p>
+            <w:pPr>
+              <w:pStyle w:val="ListParagraph"/>
+              <w:numPr>
+                <w:ilvl w:val="0"/>
+                <w:numId w:val="5"/>
+              </w:numPr>
+              <w:spacing w:before="240" w:line="240" w:lineRule="auto"/>
+              <w:textAlignment w:val="baseline"/>
+              <w:rPr>
+                <w:rFonts w:ascii="Arial" w:eastAsia="Times New Roman" w:hAnsi="Arial" w:cs="Arial"/>
+                <w:color w:val="000000"/>
+                <w:sz w:val="24"/>
+                <w:szCs w:val="24"/>
+                <w:lang w:val="en-US"/>
+              </w:rPr>
+            </w:pPr>
+            <w:r>
+              <w:rPr>
+                <w:rFonts w:ascii="Arial" w:eastAsia="Times New Roman" w:hAnsi="Arial" w:cs="Arial"/>
+                <w:color w:val="000000"/>
+                <w:sz w:val="24"/>
+                <w:szCs w:val="24"/>
+                <w:lang w:val="en-US"/>
+              </w:rPr>
+              <w:t>API Resources (REST/SSE/</w:t>
+            </w:r>
+            <w:proofErr w:type="spellStart"/>
+            <w:r>
+              <w:rPr>
+                <w:rFonts w:ascii="Arial" w:eastAsia="Times New Roman" w:hAnsi="Arial" w:cs="Arial"/>
+                <w:color w:val="000000"/>
+                <w:sz w:val="24"/>
+                <w:szCs w:val="24"/>
+                <w:lang w:val="en-US"/>
+              </w:rPr>
+              <w:t>WebSocket</w:t>
+            </w:r>
+            <w:proofErr w:type="spellEnd"/>
+            <w:r>
+              <w:rPr>
+                <w:rFonts w:ascii="Arial" w:eastAsia="Times New Roman" w:hAnsi="Arial" w:cs="Arial"/>
+                <w:color w:val="000000"/>
+                <w:sz w:val="24"/>
+                <w:szCs w:val="24"/>
+                <w:lang w:val="en-US"/>
+              </w:rPr>
+              <w:t xml:space="preserve"> Backend)</w:t>
+            </w:r>
+          </w:p>
+        </w:tc>
+      </w:tr>
+      <w:tr>
+        <w:tc>
+          <w:tcPr>
+            <w:tcW w:w="0" w:type="auto"/>
+            <w:tcBorders>
+              <w:top w:val="single" w:sz="4" w:space="0" w:color="000000"/>
+              <w:left w:val="single" w:sz="4" w:space="0" w:color="000000"/>
+              <w:bottom w:val="single" w:sz="4" w:space="0" w:color="000000"/>
+              <w:right w:val="single" w:sz="4" w:space="0" w:color="000000"/>
+            </w:tcBorders>
+            <w:shd w:val="clear" w:color="auto" w:fill="FDEADA"/>
+            <w:tcMar>
+              <w:top w:w="0" w:type="dxa"/>
+              <w:left w:w="115" w:type="dxa"/>
+              <w:bottom w:w="0" w:type="dxa"/>
+              <w:right w:w="115" w:type="dxa"/>
+            </w:tcMar>
+            <w:vAlign w:val="center"/>
+            <w:hideMark/>
+          </w:tcPr>
+          <w:p>
+            <w:pPr>
+              <w:spacing w:after="0" w:line="240" w:lineRule="auto"/>
+              <w:rPr>
+                <w:rFonts w:ascii="Times New Roman" w:eastAsia="Times New Roman" w:hAnsi="Times New Roman" w:cs="Times New Roman"/>
+                <w:sz w:val="24"/>
+                <w:szCs w:val="24"/>
+                <w:lang w:val="en-US"/>
+              </w:rPr>
+            </w:pPr>
+            <w:r>
+              <w:rPr>
+                <w:rFonts w:ascii="Arial" w:eastAsia="Times New Roman" w:hAnsi="Arial" w:cs="Arial"/>
+                <w:b/>
+                <w:bCs/>
+                <w:color w:val="000000"/>
+                <w:lang w:val="en-US"/>
+              </w:rPr>
+              <w:t>View name</w:t>
+            </w:r>
+          </w:p>
+        </w:tc>
+        <w:tc>
+          <w:tcPr>
+            <w:tcW w:w="0" w:type="auto"/>
+            <w:tcBorders>
+              <w:top w:val="single" w:sz="4" w:space="0" w:color="000000"/>
+              <w:left w:val="single" w:sz="4" w:space="0" w:color="000000"/>
+              <w:bottom w:val="single" w:sz="4" w:space="0" w:color="000000"/>
+              <w:right w:val="single" w:sz="4" w:space="0" w:color="000000"/>
+            </w:tcBorders>
+            <w:shd w:val="clear" w:color="auto" w:fill="FDEADA"/>
+            <w:tcMar>
+              <w:top w:w="0" w:type="dxa"/>
+              <w:left w:w="115" w:type="dxa"/>
+              <w:bottom w:w="0" w:type="dxa"/>
+              <w:right w:w="115" w:type="dxa"/>
+            </w:tcMar>
+            <w:vAlign w:val="center"/>
+            <w:hideMark/>
+          </w:tcPr>
+          <w:p>
+            <w:pPr>
+              <w:spacing w:after="0" w:line="240" w:lineRule="auto"/>
+              <w:rPr>
+                <w:rFonts w:ascii="Times New Roman" w:eastAsia="Times New Roman" w:hAnsi="Times New Roman" w:cs="Times New Roman"/>
+                <w:sz w:val="24"/>
+                <w:szCs w:val="24"/>
+                <w:lang w:val="en-US"/>
+              </w:rPr>
+            </w:pPr>
+            <w:r>
+              <w:rPr>
+                <w:rFonts w:ascii="Arial" w:eastAsia="Times New Roman" w:hAnsi="Arial" w:cs="Arial"/>
+                <w:b/>
+                <w:bCs/>
+                <w:color w:val="000000"/>
+                <w:lang w:val="en-US"/>
+              </w:rPr>
+              <w:t>Brief Descriptions</w:t>
+            </w:r>
+          </w:p>
+        </w:tc>
+        <w:tc>
+          <w:tcPr>
+            <w:tcW w:w="0" w:type="auto"/>
+            <w:tcBorders>
+              <w:top w:val="single" w:sz="4" w:space="0" w:color="000000"/>
+              <w:left w:val="single" w:sz="4" w:space="0" w:color="000000"/>
+              <w:bottom w:val="single" w:sz="4" w:space="0" w:color="000000"/>
+              <w:right w:val="single" w:sz="4" w:space="0" w:color="000000"/>
+            </w:tcBorders>
+            <w:shd w:val="clear" w:color="auto" w:fill="FDEADA"/>
+            <w:tcMar>
+              <w:top w:w="0" w:type="dxa"/>
+              <w:left w:w="115" w:type="dxa"/>
+              <w:bottom w:w="0" w:type="dxa"/>
+              <w:right w:w="115" w:type="dxa"/>
+            </w:tcMar>
+            <w:vAlign w:val="center"/>
+            <w:hideMark/>
+          </w:tcPr>
+          <w:p>
+            <w:pPr>
+              <w:spacing w:after="0" w:line="240" w:lineRule="auto"/>
+              <w:rPr>
+                <w:rFonts w:ascii="Times New Roman" w:eastAsia="Times New Roman" w:hAnsi="Times New Roman" w:cs="Times New Roman"/>
+                <w:sz w:val="24"/>
+                <w:szCs w:val="24"/>
+                <w:lang w:val="en-US"/>
+              </w:rPr>
+            </w:pPr>
+            <w:r>
+              <w:rPr>
+                <w:rFonts w:ascii="Arial" w:eastAsia="Times New Roman" w:hAnsi="Arial" w:cs="Arial"/>
+                <w:b/>
+                <w:bCs/>
+                <w:color w:val="000000"/>
+                <w:lang w:val="en-US"/>
+              </w:rPr>
+              <w:t>URI</w:t>
+            </w:r>
+          </w:p>
+        </w:tc>
+      </w:tr>
+      <w:tr>
+        <w:tc>
+          <w:tcPr>
+            <w:tcW w:w="0" w:type="auto"/>
+            <w:tcBorders>
+              <w:top w:val="single" w:sz="4" w:space="0" w:color="000000"/>
+              <w:left w:val="single" w:sz="4" w:space="0" w:color="000000"/>
+              <w:bottom w:val="single" w:sz="4" w:space="0" w:color="000000"/>
+              <w:right w:val="single" w:sz="4" w:space="0" w:color="000000"/>
+            </w:tcBorders>
+            <w:shd w:val="clear" w:color="auto" w:fill="FDEADA"/>
+            <w:tcMar>
+              <w:top w:w="0" w:type="dxa"/>
+              <w:left w:w="115" w:type="dxa"/>
+              <w:bottom w:w="0" w:type="dxa"/>
+              <w:right w:w="115" w:type="dxa"/>
+            </w:tcMar>
+            <w:hideMark/>
+          </w:tcPr>
+          <w:p>
+            <w:pPr>
+              <w:pStyle w:val="ListParagraph"/>
+              <w:numPr>
+                <w:ilvl w:val="1"/>
+                <w:numId w:val="5"/>
+              </w:numPr>
+              <w:spacing w:line="240" w:lineRule="auto"/>
+              <w:textAlignment w:val="baseline"/>
+              <w:rPr>
+                <w:rFonts w:ascii="Arial" w:eastAsia="Times New Roman" w:hAnsi="Arial" w:cs="Arial"/>
+                <w:b/>
+                <w:bCs/>
+                <w:color w:val="000000"/>
+                <w:lang w:val="en-US"/>
+              </w:rPr>
+            </w:pPr>
+            <w:r>
+              <w:rPr>
+                <w:rFonts w:ascii="Arial" w:eastAsia="Times New Roman" w:hAnsi="Arial" w:cs="Arial"/>
+                <w:b/>
+                <w:bCs/>
+                <w:color w:val="000000"/>
+                <w:lang w:val="en-US"/>
+              </w:rPr>
+              <w:t>Users</w:t>
+            </w:r>
+          </w:p>
+        </w:tc>
+        <w:tc>
+          <w:tcPr>
+            <w:tcW w:w="0" w:type="auto"/>
+            <w:tcBorders>
+              <w:top w:val="single" w:sz="4" w:space="0" w:color="000000"/>
+              <w:left w:val="single" w:sz="4" w:space="0" w:color="000000"/>
+              <w:bottom w:val="single" w:sz="4" w:space="0" w:color="000000"/>
+              <w:right w:val="single" w:sz="4" w:space="0" w:color="000000"/>
+            </w:tcBorders>
+            <w:tcMar>
+              <w:top w:w="0" w:type="dxa"/>
+              <w:left w:w="115" w:type="dxa"/>
+              <w:bottom w:w="0" w:type="dxa"/>
+              <w:right w:w="115" w:type="dxa"/>
+            </w:tcMar>
+            <w:hideMark/>
+          </w:tcPr>
+          <w:p>
+            <w:pPr>
+              <w:spacing w:after="0" w:line="240" w:lineRule="auto"/>
+              <w:rPr>
+                <w:rFonts w:ascii="Times New Roman" w:eastAsia="Times New Roman" w:hAnsi="Times New Roman" w:cs="Times New Roman"/>
+                <w:sz w:val="24"/>
+                <w:szCs w:val="24"/>
+                <w:lang w:val="en-US"/>
+              </w:rPr>
+            </w:pPr>
+            <w:r>
+              <w:rPr>
+                <w:rFonts w:ascii="Arial" w:eastAsia="Times New Roman" w:hAnsi="Arial" w:cs="Arial"/>
+                <w:color w:val="000000"/>
+                <w:lang w:val="en-US"/>
+              </w:rPr>
+              <w:t xml:space="preserve">GET </w:t>
+            </w:r>
+            <w:r>
+              <w:rPr>
+                <w:rFonts w:ascii="Arial" w:eastAsia="Times New Roman" w:hAnsi="Arial" w:cs="Arial"/>
+                <w:iCs/>
+                <w:color w:val="000000"/>
+                <w:lang w:val="en-US"/>
+              </w:rPr>
+              <w:t>list of all users of the system</w:t>
+            </w:r>
+          </w:p>
+        </w:tc>
+        <w:tc>
+          <w:tcPr>
+            <w:tcW w:w="0" w:type="auto"/>
+            <w:tcBorders>
+              <w:top w:val="single" w:sz="4" w:space="0" w:color="000000"/>
+              <w:left w:val="single" w:sz="4" w:space="0" w:color="000000"/>
+              <w:bottom w:val="single" w:sz="4" w:space="0" w:color="000000"/>
+              <w:right w:val="single" w:sz="4" w:space="0" w:color="000000"/>
+            </w:tcBorders>
+            <w:tcMar>
+              <w:top w:w="0" w:type="dxa"/>
+              <w:left w:w="115" w:type="dxa"/>
+              <w:bottom w:w="0" w:type="dxa"/>
+              <w:right w:w="115" w:type="dxa"/>
+            </w:tcMar>
+            <w:hideMark/>
+          </w:tcPr>
+          <w:p>
+            <w:pPr>
+              <w:spacing w:before="120" w:after="60" w:line="240" w:lineRule="auto"/>
+              <w:rPr>
+                <w:rFonts w:ascii="Times New Roman" w:eastAsia="Times New Roman" w:hAnsi="Times New Roman" w:cs="Times New Roman"/>
+                <w:sz w:val="24"/>
+                <w:szCs w:val="24"/>
+                <w:lang w:val="en-US"/>
+              </w:rPr>
+            </w:pPr>
+            <w:r>
+              <w:rPr>
+                <w:rFonts w:ascii="Arial" w:eastAsia="Times New Roman" w:hAnsi="Arial" w:cs="Arial"/>
+                <w:i/>
+                <w:iCs/>
+                <w:color w:val="000000"/>
+                <w:lang w:val="en-US"/>
+              </w:rPr>
+              <w:t>/</w:t>
+            </w:r>
+            <w:proofErr w:type="spellStart"/>
+            <w:r>
+              <w:rPr>
+                <w:rFonts w:ascii="Arial" w:eastAsia="Times New Roman" w:hAnsi="Arial" w:cs="Arial"/>
+                <w:i/>
+                <w:iCs/>
+                <w:color w:val="000000"/>
+                <w:lang w:val="en-US"/>
+              </w:rPr>
+              <w:t>api</w:t>
+            </w:r>
+            <w:proofErr w:type="spellEnd"/>
+            <w:r>
+              <w:rPr>
+                <w:rFonts w:ascii="Arial" w:eastAsia="Times New Roman" w:hAnsi="Arial" w:cs="Arial"/>
+                <w:i/>
+                <w:iCs/>
+                <w:color w:val="000000"/>
+                <w:lang w:val="en-US"/>
+              </w:rPr>
+              <w:t>/users</w:t>
+            </w:r>
+          </w:p>
+        </w:tc>
+      </w:tr>
+      <w:tr>
+        <w:tc>
+          <w:tcPr>
+            <w:tcW w:w="0" w:type="auto"/>
+            <w:tcBorders>
+              <w:top w:val="single" w:sz="4" w:space="0" w:color="000000"/>
+              <w:left w:val="single" w:sz="4" w:space="0" w:color="000000"/>
+              <w:bottom w:val="single" w:sz="4" w:space="0" w:color="000000"/>
+              <w:right w:val="single" w:sz="4" w:space="0" w:color="000000"/>
+            </w:tcBorders>
+            <w:shd w:val="clear" w:color="auto" w:fill="FDEADA"/>
+            <w:tcMar>
+              <w:top w:w="0" w:type="dxa"/>
+              <w:left w:w="115" w:type="dxa"/>
+              <w:bottom w:w="0" w:type="dxa"/>
+              <w:right w:w="115" w:type="dxa"/>
+            </w:tcMar>
+            <w:hideMark/>
+          </w:tcPr>
+          <w:p>
+            <w:pPr>
+              <w:pStyle w:val="ListParagraph"/>
+              <w:numPr>
+                <w:ilvl w:val="1"/>
+                <w:numId w:val="5"/>
+              </w:numPr>
+              <w:spacing w:line="240" w:lineRule="auto"/>
+              <w:textAlignment w:val="baseline"/>
+              <w:rPr>
+                <w:rFonts w:ascii="Arial" w:eastAsia="Times New Roman" w:hAnsi="Arial" w:cs="Arial"/>
+                <w:b/>
+                <w:bCs/>
+                <w:color w:val="000000"/>
+                <w:lang w:val="en-US"/>
+              </w:rPr>
+            </w:pPr>
+            <w:r>
+              <w:rPr>
+                <w:rFonts w:ascii="Arial" w:eastAsia="Times New Roman" w:hAnsi="Arial" w:cs="Arial"/>
+                <w:b/>
+                <w:bCs/>
+                <w:color w:val="000000"/>
+                <w:lang w:val="en-US"/>
+              </w:rPr>
+              <w:t>User</w:t>
+            </w:r>
+          </w:p>
+        </w:tc>
+        <w:tc>
+          <w:tcPr>
+            <w:tcW w:w="0" w:type="auto"/>
+            <w:tcBorders>
+              <w:top w:val="single" w:sz="4" w:space="0" w:color="000000"/>
+              <w:left w:val="single" w:sz="4" w:space="0" w:color="000000"/>
+              <w:bottom w:val="single" w:sz="4" w:space="0" w:color="000000"/>
+              <w:right w:val="single" w:sz="4" w:space="0" w:color="000000"/>
+            </w:tcBorders>
+            <w:tcMar>
+              <w:top w:w="0" w:type="dxa"/>
+              <w:left w:w="115" w:type="dxa"/>
+              <w:bottom w:w="0" w:type="dxa"/>
+              <w:right w:w="115" w:type="dxa"/>
+            </w:tcMar>
+            <w:hideMark/>
+          </w:tcPr>
+          <w:p>
+            <w:pPr>
+              <w:spacing w:after="0" w:line="240" w:lineRule="auto"/>
+              <w:rPr>
+                <w:rFonts w:ascii="Times New Roman" w:eastAsia="Times New Roman" w:hAnsi="Times New Roman" w:cs="Times New Roman"/>
+                <w:sz w:val="24"/>
+                <w:szCs w:val="24"/>
+                <w:lang w:val="en-US"/>
+              </w:rPr>
+            </w:pPr>
+            <w:r>
+              <w:rPr>
+                <w:rFonts w:ascii="Arial" w:eastAsia="Times New Roman" w:hAnsi="Arial" w:cs="Arial"/>
+                <w:color w:val="000000"/>
+                <w:lang w:val="en-US"/>
+              </w:rPr>
+              <w:t xml:space="preserve">GET, PUT, DELETE </w:t>
+            </w:r>
+            <w:r>
+              <w:rPr>
+                <w:rFonts w:ascii="Arial" w:eastAsia="Times New Roman" w:hAnsi="Arial" w:cs="Arial"/>
+                <w:iCs/>
+                <w:color w:val="000000"/>
+                <w:lang w:val="en-US"/>
+              </w:rPr>
+              <w:t>User Data</w:t>
+            </w:r>
+            <w:r>
+              <w:rPr>
+                <w:rFonts w:ascii="Arial" w:eastAsia="Times New Roman" w:hAnsi="Arial" w:cs="Arial"/>
+                <w:color w:val="000000"/>
+                <w:lang w:val="en-US"/>
+              </w:rPr>
+              <w:t xml:space="preserve"> for </w:t>
+            </w:r>
+            <w:r>
+              <w:rPr>
+                <w:rFonts w:ascii="Arial" w:eastAsia="Times New Roman" w:hAnsi="Arial" w:cs="Arial"/>
+                <w:iCs/>
+                <w:color w:val="000000"/>
+                <w:lang w:val="en-US"/>
+              </w:rPr>
+              <w:t>User</w:t>
+            </w:r>
+            <w:r>
+              <w:rPr>
+                <w:rFonts w:ascii="Arial" w:eastAsia="Times New Roman" w:hAnsi="Arial" w:cs="Arial"/>
+                <w:color w:val="000000"/>
+                <w:lang w:val="en-US"/>
+              </w:rPr>
+              <w:t xml:space="preserve"> with specified </w:t>
+            </w:r>
+            <w:proofErr w:type="spellStart"/>
+            <w:r>
+              <w:rPr>
+                <w:rFonts w:ascii="Arial" w:eastAsia="Times New Roman" w:hAnsi="Arial" w:cs="Arial"/>
+                <w:iCs/>
+                <w:color w:val="000000"/>
+                <w:lang w:val="en-US"/>
+              </w:rPr>
+              <w:t>userId</w:t>
+            </w:r>
+            <w:proofErr w:type="spellEnd"/>
+          </w:p>
+        </w:tc>
+        <w:tc>
+          <w:tcPr>
+            <w:tcW w:w="0" w:type="auto"/>
+            <w:tcBorders>
+              <w:top w:val="single" w:sz="4" w:space="0" w:color="000000"/>
+              <w:left w:val="single" w:sz="4" w:space="0" w:color="000000"/>
+              <w:bottom w:val="single" w:sz="4" w:space="0" w:color="000000"/>
+              <w:right w:val="single" w:sz="4" w:space="0" w:color="000000"/>
+            </w:tcBorders>
+            <w:tcMar>
+              <w:top w:w="0" w:type="dxa"/>
+              <w:left w:w="115" w:type="dxa"/>
+              <w:bottom w:w="0" w:type="dxa"/>
+              <w:right w:w="115" w:type="dxa"/>
+            </w:tcMar>
+            <w:hideMark/>
+          </w:tcPr>
+          <w:p>
+            <w:pPr>
+              <w:spacing w:before="120" w:after="60" w:line="240" w:lineRule="auto"/>
+              <w:rPr>
+                <w:rFonts w:ascii="Times New Roman" w:eastAsia="Times New Roman" w:hAnsi="Times New Roman" w:cs="Times New Roman"/>
+                <w:sz w:val="24"/>
+                <w:szCs w:val="24"/>
+                <w:lang w:val="en-US"/>
+              </w:rPr>
+            </w:pPr>
+            <w:r>
+              <w:rPr>
+                <w:rFonts w:ascii="Arial" w:eastAsia="Times New Roman" w:hAnsi="Arial" w:cs="Arial"/>
+                <w:i/>
+                <w:iCs/>
+                <w:color w:val="000000"/>
+                <w:lang w:val="en-US"/>
+              </w:rPr>
+              <w:t>/</w:t>
+            </w:r>
+            <w:proofErr w:type="spellStart"/>
+            <w:r>
+              <w:rPr>
+                <w:rFonts w:ascii="Arial" w:eastAsia="Times New Roman" w:hAnsi="Arial" w:cs="Arial"/>
+                <w:i/>
+                <w:iCs/>
+                <w:color w:val="000000"/>
+                <w:lang w:val="en-US"/>
+              </w:rPr>
+              <w:t>api</w:t>
+            </w:r>
+            <w:proofErr w:type="spellEnd"/>
+            <w:r>
+              <w:rPr>
+                <w:rFonts w:ascii="Arial" w:eastAsia="Times New Roman" w:hAnsi="Arial" w:cs="Arial"/>
+                <w:i/>
+                <w:iCs/>
+                <w:color w:val="000000"/>
+                <w:lang w:val="en-US"/>
+              </w:rPr>
+              <w:t>/users/{</w:t>
+            </w:r>
+            <w:proofErr w:type="spellStart"/>
+            <w:r>
+              <w:rPr>
+                <w:rFonts w:ascii="Arial" w:eastAsia="Times New Roman" w:hAnsi="Arial" w:cs="Arial"/>
+                <w:i/>
+                <w:iCs/>
+                <w:color w:val="000000"/>
+                <w:lang w:val="en-US"/>
+              </w:rPr>
+              <w:t>userId</w:t>
+            </w:r>
+            <w:proofErr w:type="spellEnd"/>
+            <w:r>
+              <w:rPr>
+                <w:rFonts w:ascii="Arial" w:eastAsia="Times New Roman" w:hAnsi="Arial" w:cs="Arial"/>
+                <w:i/>
+                <w:iCs/>
+                <w:color w:val="000000"/>
+                <w:lang w:val="en-US"/>
+              </w:rPr>
+              <w:t>}</w:t>
+            </w:r>
+          </w:p>
+        </w:tc>
+      </w:tr>
+      <w:tr>
+        <w:tc>
+          <w:tcPr>
+            <w:tcW w:w="0" w:type="auto"/>
+            <w:tcBorders>
+              <w:top w:val="single" w:sz="4" w:space="0" w:color="000000"/>
+              <w:left w:val="single" w:sz="4" w:space="0" w:color="000000"/>
+              <w:bottom w:val="single" w:sz="4" w:space="0" w:color="000000"/>
+              <w:right w:val="single" w:sz="4" w:space="0" w:color="000000"/>
+            </w:tcBorders>
+            <w:shd w:val="clear" w:color="auto" w:fill="FDEADA"/>
+            <w:tcMar>
+              <w:top w:w="0" w:type="dxa"/>
+              <w:left w:w="115" w:type="dxa"/>
+              <w:bottom w:w="0" w:type="dxa"/>
+              <w:right w:w="115" w:type="dxa"/>
+            </w:tcMar>
+            <w:hideMark/>
+          </w:tcPr>
+          <w:p>
+            <w:pPr>
+              <w:pStyle w:val="ListParagraph"/>
+              <w:numPr>
+                <w:ilvl w:val="1"/>
+                <w:numId w:val="5"/>
+              </w:numPr>
+              <w:spacing w:after="0" w:line="240" w:lineRule="auto"/>
+              <w:textAlignment w:val="baseline"/>
+              <w:rPr>
+                <w:rFonts w:ascii="Arial" w:eastAsia="Times New Roman" w:hAnsi="Arial" w:cs="Arial"/>
+                <w:b/>
+                <w:bCs/>
+                <w:color w:val="000000"/>
+                <w:lang w:val="en-US"/>
+              </w:rPr>
+            </w:pPr>
+            <w:r>
+              <w:rPr>
+                <w:rFonts w:ascii="Arial" w:eastAsia="Times New Roman" w:hAnsi="Arial" w:cs="Arial"/>
+                <w:b/>
+                <w:bCs/>
+                <w:color w:val="000000"/>
+                <w:lang w:val="en-US"/>
+              </w:rPr>
+              <w:t>Login</w:t>
+            </w:r>
+          </w:p>
+        </w:tc>
+        <w:tc>
+          <w:tcPr>
+            <w:tcW w:w="0" w:type="auto"/>
+            <w:tcBorders>
+              <w:top w:val="single" w:sz="4" w:space="0" w:color="000000"/>
+              <w:left w:val="single" w:sz="4" w:space="0" w:color="000000"/>
+              <w:bottom w:val="single" w:sz="4" w:space="0" w:color="000000"/>
+              <w:right w:val="single" w:sz="4" w:space="0" w:color="000000"/>
+            </w:tcBorders>
+            <w:tcMar>
+              <w:top w:w="0" w:type="dxa"/>
+              <w:left w:w="115" w:type="dxa"/>
+              <w:bottom w:w="0" w:type="dxa"/>
+              <w:right w:w="115" w:type="dxa"/>
+            </w:tcMar>
+            <w:hideMark/>
+          </w:tcPr>
+          <w:p>
+            <w:pPr>
+              <w:spacing w:after="0" w:line="240" w:lineRule="auto"/>
+              <w:rPr>
+                <w:rFonts w:ascii="Times New Roman" w:eastAsia="Times New Roman" w:hAnsi="Times New Roman" w:cs="Times New Roman"/>
+                <w:sz w:val="24"/>
+                <w:szCs w:val="24"/>
+                <w:lang w:val="en-US"/>
+              </w:rPr>
+            </w:pPr>
+            <w:r>
+              <w:rPr>
+                <w:rFonts w:ascii="Arial" w:eastAsia="Times New Roman" w:hAnsi="Arial" w:cs="Arial"/>
+                <w:color w:val="000000"/>
+                <w:lang w:val="en-US"/>
+              </w:rPr>
+              <w:t xml:space="preserve">POST </w:t>
+            </w:r>
+            <w:r>
+              <w:rPr>
+                <w:rFonts w:ascii="Arial" w:eastAsia="Times New Roman" w:hAnsi="Arial" w:cs="Arial"/>
+                <w:iCs/>
+                <w:color w:val="000000"/>
+                <w:lang w:val="en-US"/>
+              </w:rPr>
+              <w:t>User Credentials</w:t>
+            </w:r>
+            <w:r>
+              <w:rPr>
+                <w:rFonts w:ascii="Arial" w:eastAsia="Times New Roman" w:hAnsi="Arial" w:cs="Arial"/>
+                <w:color w:val="000000"/>
+                <w:lang w:val="en-US"/>
+              </w:rPr>
+              <w:t xml:space="preserve"> (e-mail address and password) </w:t>
+            </w:r>
+            <w:r>
+              <w:rPr>
+                <w:rFonts w:ascii="Arial" w:eastAsia="Times New Roman" w:hAnsi="Arial" w:cs="Arial"/>
+                <w:color w:val="000000"/>
+                <w:lang w:val="en-US"/>
+              </w:rPr>
+              <w:t>and perform user login.</w:t>
+            </w:r>
+          </w:p>
+        </w:tc>
+        <w:tc>
+          <w:tcPr>
+            <w:tcW w:w="0" w:type="auto"/>
+            <w:tcBorders>
+              <w:top w:val="single" w:sz="4" w:space="0" w:color="000000"/>
+              <w:left w:val="single" w:sz="4" w:space="0" w:color="000000"/>
+              <w:bottom w:val="single" w:sz="4" w:space="0" w:color="000000"/>
+              <w:right w:val="single" w:sz="4" w:space="0" w:color="000000"/>
+            </w:tcBorders>
+            <w:tcMar>
+              <w:top w:w="0" w:type="dxa"/>
+              <w:left w:w="115" w:type="dxa"/>
+              <w:bottom w:w="0" w:type="dxa"/>
+              <w:right w:w="115" w:type="dxa"/>
+            </w:tcMar>
+            <w:hideMark/>
+          </w:tcPr>
+          <w:p>
+            <w:pPr>
+              <w:spacing w:before="120" w:after="60" w:line="240" w:lineRule="auto"/>
+              <w:rPr>
+                <w:rFonts w:ascii="Times New Roman" w:eastAsia="Times New Roman" w:hAnsi="Times New Roman" w:cs="Times New Roman"/>
+                <w:sz w:val="24"/>
+                <w:szCs w:val="24"/>
+                <w:lang w:val="en-US"/>
+              </w:rPr>
+            </w:pPr>
+            <w:r>
+              <w:rPr>
+                <w:rFonts w:ascii="Arial" w:eastAsia="Times New Roman" w:hAnsi="Arial" w:cs="Arial"/>
+                <w:i/>
+                <w:iCs/>
+                <w:color w:val="000000"/>
+                <w:lang w:val="en-US"/>
+              </w:rPr>
+              <w:t>/</w:t>
+            </w:r>
+            <w:proofErr w:type="spellStart"/>
+            <w:r>
+              <w:rPr>
+                <w:rFonts w:ascii="Arial" w:eastAsia="Times New Roman" w:hAnsi="Arial" w:cs="Arial"/>
+                <w:i/>
+                <w:iCs/>
+                <w:color w:val="000000"/>
+                <w:lang w:val="en-US"/>
+              </w:rPr>
+              <w:t>api</w:t>
+            </w:r>
+            <w:proofErr w:type="spellEnd"/>
+            <w:r>
+              <w:rPr>
+                <w:rFonts w:ascii="Arial" w:eastAsia="Times New Roman" w:hAnsi="Arial" w:cs="Arial"/>
+                <w:i/>
+                <w:iCs/>
+                <w:color w:val="000000"/>
+                <w:lang w:val="en-US"/>
+              </w:rPr>
+              <w:t>/login</w:t>
+            </w:r>
+          </w:p>
+        </w:tc>
+      </w:tr>
+      <w:tr>
+        <w:tc>
+          <w:tcPr>
+            <w:tcW w:w="0" w:type="auto"/>
+            <w:tcBorders>
+              <w:top w:val="single" w:sz="4" w:space="0" w:color="000000"/>
+              <w:left w:val="single" w:sz="4" w:space="0" w:color="000000"/>
+              <w:bottom w:val="single" w:sz="4" w:space="0" w:color="000000"/>
+              <w:right w:val="single" w:sz="4" w:space="0" w:color="000000"/>
+            </w:tcBorders>
+            <w:shd w:val="clear" w:color="auto" w:fill="FDEADA"/>
+            <w:tcMar>
+              <w:top w:w="0" w:type="dxa"/>
+              <w:left w:w="115" w:type="dxa"/>
+              <w:bottom w:w="0" w:type="dxa"/>
+              <w:right w:w="115" w:type="dxa"/>
+            </w:tcMar>
+            <w:hideMark/>
+          </w:tcPr>
+          <w:p>
+            <w:pPr>
+              <w:pStyle w:val="ListParagraph"/>
+              <w:numPr>
+                <w:ilvl w:val="1"/>
+                <w:numId w:val="5"/>
+              </w:numPr>
+              <w:spacing w:after="0" w:line="240" w:lineRule="auto"/>
+              <w:textAlignment w:val="baseline"/>
+              <w:rPr>
+                <w:rFonts w:ascii="Arial" w:eastAsia="Times New Roman" w:hAnsi="Arial" w:cs="Arial"/>
+                <w:b/>
+                <w:bCs/>
+                <w:color w:val="000000"/>
+                <w:lang w:val="en-US"/>
+              </w:rPr>
+            </w:pPr>
+            <w:r>
+              <w:rPr>
+                <w:rFonts w:ascii="Arial" w:eastAsia="Times New Roman" w:hAnsi="Arial" w:cs="Arial"/>
+                <w:b/>
+                <w:bCs/>
+                <w:color w:val="000000"/>
+                <w:lang w:val="en-US"/>
+              </w:rPr>
+              <w:t>Logout</w:t>
+            </w:r>
+          </w:p>
+        </w:tc>
+        <w:tc>
+          <w:tcPr>
+            <w:tcW w:w="0" w:type="auto"/>
+            <w:tcBorders>
+              <w:top w:val="single" w:sz="4" w:space="0" w:color="000000"/>
+              <w:left w:val="single" w:sz="4" w:space="0" w:color="000000"/>
+              <w:bottom w:val="single" w:sz="4" w:space="0" w:color="000000"/>
+              <w:right w:val="single" w:sz="4" w:space="0" w:color="000000"/>
+            </w:tcBorders>
+            <w:tcMar>
+              <w:top w:w="0" w:type="dxa"/>
+              <w:left w:w="115" w:type="dxa"/>
+              <w:bottom w:w="0" w:type="dxa"/>
+              <w:right w:w="115" w:type="dxa"/>
+            </w:tcMar>
+            <w:hideMark/>
+          </w:tcPr>
+          <w:p>
+            <w:pPr>
+              <w:spacing w:after="0" w:line="240" w:lineRule="auto"/>
+              <w:rPr>
+                <w:rFonts w:ascii="Times New Roman" w:eastAsia="Times New Roman" w:hAnsi="Times New Roman" w:cs="Times New Roman"/>
+                <w:sz w:val="24"/>
+                <w:szCs w:val="24"/>
+                <w:lang w:val="en-US"/>
+              </w:rPr>
+            </w:pPr>
+            <w:r>
+              <w:rPr>
+                <w:rFonts w:ascii="Arial" w:eastAsia="Times New Roman" w:hAnsi="Arial" w:cs="Arial"/>
+                <w:color w:val="000000"/>
+                <w:lang w:val="en-US"/>
+              </w:rPr>
+              <w:t>POST a logout request</w:t>
+            </w:r>
+          </w:p>
+        </w:tc>
+        <w:tc>
+          <w:tcPr>
+            <w:tcW w:w="0" w:type="auto"/>
+            <w:tcBorders>
+              <w:top w:val="single" w:sz="4" w:space="0" w:color="000000"/>
+              <w:left w:val="single" w:sz="4" w:space="0" w:color="000000"/>
+              <w:bottom w:val="single" w:sz="4" w:space="0" w:color="000000"/>
+              <w:right w:val="single" w:sz="4" w:space="0" w:color="000000"/>
+            </w:tcBorders>
+            <w:tcMar>
+              <w:top w:w="0" w:type="dxa"/>
+              <w:left w:w="115" w:type="dxa"/>
+              <w:bottom w:w="0" w:type="dxa"/>
+              <w:right w:w="115" w:type="dxa"/>
+            </w:tcMar>
+            <w:hideMark/>
+          </w:tcPr>
+          <w:p>
+            <w:pPr>
+              <w:spacing w:before="120" w:after="60" w:line="240" w:lineRule="auto"/>
+              <w:rPr>
+                <w:rFonts w:ascii="Times New Roman" w:eastAsia="Times New Roman" w:hAnsi="Times New Roman" w:cs="Times New Roman"/>
+                <w:sz w:val="24"/>
+                <w:szCs w:val="24"/>
+                <w:lang w:val="en-US"/>
+              </w:rPr>
+            </w:pPr>
+            <w:r>
+              <w:rPr>
+                <w:rFonts w:ascii="Arial" w:eastAsia="Times New Roman" w:hAnsi="Arial" w:cs="Arial"/>
+                <w:i/>
+                <w:iCs/>
+                <w:color w:val="000000"/>
+                <w:lang w:val="en-US"/>
+              </w:rPr>
+              <w:t>/</w:t>
+            </w:r>
+            <w:proofErr w:type="spellStart"/>
+            <w:r>
+              <w:rPr>
+                <w:rFonts w:ascii="Arial" w:eastAsia="Times New Roman" w:hAnsi="Arial" w:cs="Arial"/>
+                <w:i/>
+                <w:iCs/>
+                <w:color w:val="000000"/>
+                <w:lang w:val="en-US"/>
+              </w:rPr>
+              <w:t>api</w:t>
+            </w:r>
+            <w:proofErr w:type="spellEnd"/>
+            <w:r>
+              <w:rPr>
+                <w:rFonts w:ascii="Arial" w:eastAsia="Times New Roman" w:hAnsi="Arial" w:cs="Arial"/>
+                <w:i/>
+                <w:iCs/>
+                <w:color w:val="000000"/>
+                <w:lang w:val="en-US"/>
+              </w:rPr>
+              <w:t>/logout</w:t>
+            </w:r>
+          </w:p>
+        </w:tc>
+      </w:tr>
+      <w:tr>
+        <w:tc>
+          <w:tcPr>
+            <w:tcW w:w="0" w:type="auto"/>
+            <w:tcBorders>
+              <w:top w:val="single" w:sz="4" w:space="0" w:color="000000"/>
+              <w:left w:val="single" w:sz="4" w:space="0" w:color="000000"/>
+              <w:bottom w:val="single" w:sz="4" w:space="0" w:color="000000"/>
+              <w:right w:val="single" w:sz="4" w:space="0" w:color="000000"/>
+            </w:tcBorders>
+            <w:shd w:val="clear" w:color="auto" w:fill="FDEADA"/>
+            <w:tcMar>
+              <w:top w:w="0" w:type="dxa"/>
+              <w:left w:w="115" w:type="dxa"/>
+              <w:bottom w:w="0" w:type="dxa"/>
+              <w:right w:w="115" w:type="dxa"/>
+            </w:tcMar>
+            <w:hideMark/>
+          </w:tcPr>
+          <w:p>
+            <w:pPr>
+              <w:pStyle w:val="ListParagraph"/>
+              <w:numPr>
+                <w:ilvl w:val="1"/>
+                <w:numId w:val="5"/>
+              </w:numPr>
+              <w:spacing w:after="0" w:line="240" w:lineRule="auto"/>
+              <w:textAlignment w:val="baseline"/>
+              <w:rPr>
+                <w:rFonts w:ascii="Arial" w:eastAsia="Times New Roman" w:hAnsi="Arial" w:cs="Arial"/>
+                <w:b/>
+                <w:bCs/>
+                <w:color w:val="000000"/>
+                <w:lang w:val="en-US"/>
+              </w:rPr>
+            </w:pPr>
+            <w:r>
+              <w:rPr>
+                <w:rFonts w:ascii="Arial" w:eastAsia="Times New Roman" w:hAnsi="Arial" w:cs="Arial"/>
+                <w:b/>
+                <w:bCs/>
+                <w:color w:val="000000"/>
+                <w:lang w:val="bg-BG"/>
+              </w:rPr>
+              <w:t>Register</w:t>
+            </w:r>
+          </w:p>
+        </w:tc>
+        <w:tc>
+          <w:tcPr>
+            <w:tcW w:w="0" w:type="auto"/>
+            <w:tcBorders>
+              <w:top w:val="single" w:sz="4" w:space="0" w:color="000000"/>
+              <w:left w:val="single" w:sz="4" w:space="0" w:color="000000"/>
+              <w:bottom w:val="single" w:sz="4" w:space="0" w:color="000000"/>
+              <w:right w:val="single" w:sz="4" w:space="0" w:color="000000"/>
+            </w:tcBorders>
+            <w:tcMar>
+              <w:top w:w="0" w:type="dxa"/>
+              <w:left w:w="115" w:type="dxa"/>
+              <w:bottom w:w="0" w:type="dxa"/>
+              <w:right w:w="115" w:type="dxa"/>
+            </w:tcMar>
+            <w:hideMark/>
+          </w:tcPr>
+          <w:p>
+            <w:pPr>
+              <w:spacing w:after="0" w:line="240" w:lineRule="auto"/>
+              <w:rPr>
+                <w:rFonts w:ascii="Times New Roman" w:eastAsia="Times New Roman" w:hAnsi="Times New Roman" w:cs="Times New Roman"/>
+                <w:sz w:val="24"/>
+                <w:szCs w:val="24"/>
+                <w:lang w:val="en-US"/>
+              </w:rPr>
+            </w:pPr>
+            <w:r>
+              <w:rPr>
+                <w:rFonts w:ascii="Arial" w:eastAsia="Times New Roman" w:hAnsi="Arial" w:cs="Arial"/>
+                <w:color w:val="000000"/>
+                <w:lang w:val="en-US"/>
+              </w:rPr>
+              <w:t>POST User data (email address, name, password) and create user account in the system corresponding to that data.</w:t>
+            </w:r>
+          </w:p>
+        </w:tc>
+        <w:tc>
+          <w:tcPr>
+            <w:tcW w:w="0" w:type="auto"/>
+            <w:tcBorders>
+              <w:top w:val="single" w:sz="4" w:space="0" w:color="000000"/>
+              <w:left w:val="single" w:sz="4" w:space="0" w:color="000000"/>
+              <w:bottom w:val="single" w:sz="4" w:space="0" w:color="000000"/>
+              <w:right w:val="single" w:sz="4" w:space="0" w:color="000000"/>
+            </w:tcBorders>
+            <w:tcMar>
+              <w:top w:w="0" w:type="dxa"/>
+              <w:left w:w="115" w:type="dxa"/>
+              <w:bottom w:w="0" w:type="dxa"/>
+              <w:right w:w="115" w:type="dxa"/>
+            </w:tcMar>
+            <w:hideMark/>
+          </w:tcPr>
+          <w:p>
+            <w:pPr>
+              <w:spacing w:before="120" w:after="60" w:line="240" w:lineRule="auto"/>
+              <w:rPr>
+                <w:rFonts w:ascii="Times New Roman" w:eastAsia="Times New Roman" w:hAnsi="Times New Roman" w:cs="Times New Roman"/>
+                <w:sz w:val="24"/>
+                <w:szCs w:val="24"/>
+                <w:lang w:val="en-US"/>
+              </w:rPr>
+            </w:pPr>
+            <w:r>
+              <w:rPr>
+                <w:rFonts w:ascii="Arial" w:eastAsia="Times New Roman" w:hAnsi="Arial" w:cs="Arial"/>
+                <w:i/>
+                <w:iCs/>
+                <w:color w:val="000000"/>
+                <w:lang w:val="en-US"/>
+              </w:rPr>
+              <w:t>/</w:t>
+            </w:r>
+            <w:proofErr w:type="spellStart"/>
+            <w:r>
+              <w:rPr>
+                <w:rFonts w:ascii="Arial" w:eastAsia="Times New Roman" w:hAnsi="Arial" w:cs="Arial"/>
+                <w:i/>
+                <w:iCs/>
+                <w:color w:val="000000"/>
+                <w:lang w:val="en-US"/>
+              </w:rPr>
+              <w:t>api</w:t>
+            </w:r>
+            <w:proofErr w:type="spellEnd"/>
+            <w:r>
+              <w:rPr>
+                <w:rFonts w:ascii="Arial" w:eastAsia="Times New Roman" w:hAnsi="Arial" w:cs="Arial"/>
+                <w:i/>
+                <w:iCs/>
+                <w:color w:val="000000"/>
+                <w:lang w:val="en-US"/>
+              </w:rPr>
+              <w:t>/</w:t>
+            </w:r>
+            <w:r>
+              <w:rPr>
+                <w:rFonts w:ascii="Arial" w:eastAsia="Times New Roman" w:hAnsi="Arial" w:cs="Arial"/>
+                <w:i/>
+                <w:iCs/>
+                <w:color w:val="000000"/>
+                <w:lang w:val="en-US"/>
+              </w:rPr>
+              <w:t>register</w:t>
+            </w:r>
+          </w:p>
+        </w:tc>
+      </w:tr>
+      <w:tr>
+        <w:tc>
+          <w:tcPr>
+            <w:tcW w:w="0" w:type="auto"/>
+            <w:tcBorders>
+              <w:top w:val="single" w:sz="4" w:space="0" w:color="000000"/>
+              <w:left w:val="single" w:sz="4" w:space="0" w:color="000000"/>
+              <w:bottom w:val="single" w:sz="4" w:space="0" w:color="000000"/>
+              <w:right w:val="single" w:sz="4" w:space="0" w:color="000000"/>
+            </w:tcBorders>
+            <w:shd w:val="clear" w:color="auto" w:fill="FDEADA"/>
+            <w:tcMar>
+              <w:top w:w="0" w:type="dxa"/>
+              <w:left w:w="115" w:type="dxa"/>
+              <w:bottom w:w="0" w:type="dxa"/>
+              <w:right w:w="115" w:type="dxa"/>
+            </w:tcMar>
+            <w:hideMark/>
+          </w:tcPr>
+          <w:p>
+            <w:pPr>
+              <w:pStyle w:val="ListParagraph"/>
+              <w:numPr>
+                <w:ilvl w:val="1"/>
+                <w:numId w:val="5"/>
+              </w:numPr>
+              <w:spacing w:after="0" w:line="240" w:lineRule="auto"/>
+              <w:textAlignment w:val="baseline"/>
+              <w:rPr>
+                <w:rFonts w:ascii="Arial" w:eastAsia="Times New Roman" w:hAnsi="Arial" w:cs="Arial"/>
+                <w:b/>
+                <w:bCs/>
+                <w:color w:val="000000"/>
+                <w:lang w:val="en-US"/>
+              </w:rPr>
+            </w:pPr>
+            <w:r>
+              <w:rPr>
+                <w:rFonts w:ascii="Arial" w:eastAsia="Times New Roman" w:hAnsi="Arial" w:cs="Arial"/>
+                <w:b/>
+                <w:bCs/>
+                <w:color w:val="000000"/>
+                <w:lang w:val="en-US"/>
+              </w:rPr>
+              <w:t>Machines</w:t>
+            </w:r>
+          </w:p>
+        </w:tc>
+        <w:tc>
+          <w:tcPr>
+            <w:tcW w:w="0" w:type="auto"/>
+            <w:tcBorders>
+              <w:top w:val="single" w:sz="4" w:space="0" w:color="000000"/>
+              <w:left w:val="single" w:sz="4" w:space="0" w:color="000000"/>
+              <w:bottom w:val="single" w:sz="4" w:space="0" w:color="000000"/>
+              <w:right w:val="single" w:sz="4" w:space="0" w:color="000000"/>
+            </w:tcBorders>
+            <w:tcMar>
+              <w:top w:w="0" w:type="dxa"/>
+              <w:left w:w="115" w:type="dxa"/>
+              <w:bottom w:w="0" w:type="dxa"/>
+              <w:right w:w="115" w:type="dxa"/>
+            </w:tcMar>
+            <w:hideMark/>
+          </w:tcPr>
+          <w:p>
+            <w:pPr>
+              <w:spacing w:after="0" w:line="240" w:lineRule="auto"/>
+              <w:rPr>
+                <w:rFonts w:ascii="Arial" w:eastAsia="Times New Roman" w:hAnsi="Arial" w:cs="Arial"/>
+                <w:color w:val="000000"/>
+                <w:lang w:val="en-US"/>
+              </w:rPr>
+            </w:pPr>
+            <w:r>
+              <w:rPr>
+                <w:rFonts w:ascii="Arial" w:eastAsia="Times New Roman" w:hAnsi="Arial" w:cs="Arial"/>
+                <w:color w:val="000000"/>
+                <w:lang w:val="en-US"/>
+              </w:rPr>
+              <w:t>GET</w:t>
+            </w:r>
+            <w:r>
+              <w:rPr>
+                <w:rFonts w:ascii="Arial" w:eastAsia="Times New Roman" w:hAnsi="Arial" w:cs="Arial"/>
+                <w:color w:val="000000"/>
+                <w:lang w:val="en-US"/>
+              </w:rPr>
+              <w:t xml:space="preserve"> all feeding machines for the user with id </w:t>
+            </w:r>
+            <w:proofErr w:type="spellStart"/>
+            <w:r>
+              <w:rPr>
+                <w:rFonts w:ascii="Arial" w:eastAsia="Times New Roman" w:hAnsi="Arial" w:cs="Arial"/>
+                <w:i/>
+                <w:color w:val="000000"/>
+                <w:lang w:val="en-US"/>
+              </w:rPr>
+              <w:t>userid</w:t>
+            </w:r>
+            <w:proofErr w:type="spellEnd"/>
+            <w:r>
+              <w:rPr>
+                <w:rFonts w:ascii="Arial" w:eastAsia="Times New Roman" w:hAnsi="Arial" w:cs="Arial"/>
+                <w:color w:val="000000"/>
+                <w:lang w:val="en-US"/>
+              </w:rPr>
+              <w:t>.</w:t>
+            </w:r>
+          </w:p>
+          <w:p>
+            <w:pPr>
+              <w:spacing w:after="0" w:line="240" w:lineRule="auto"/>
+              <w:rPr>
+                <w:rFonts w:ascii="Times New Roman" w:eastAsia="Times New Roman" w:hAnsi="Times New Roman" w:cs="Times New Roman"/>
+                <w:sz w:val="24"/>
+                <w:szCs w:val="24"/>
+                <w:lang w:val="en-US"/>
+              </w:rPr>
+            </w:pPr>
+            <w:r>
+              <w:rPr>
+                <w:rFonts w:ascii="Arial" w:eastAsia="Times New Roman" w:hAnsi="Arial" w:cs="Arial"/>
+                <w:color w:val="000000"/>
+                <w:lang w:val="en-US"/>
+              </w:rPr>
+              <w:t>POST Machine data to register a new feeding machine to this user.</w:t>
+            </w:r>
+          </w:p>
+        </w:tc>
+        <w:tc>
+          <w:tcPr>
+            <w:tcW w:w="0" w:type="auto"/>
+            <w:tcBorders>
+              <w:top w:val="single" w:sz="4" w:space="0" w:color="000000"/>
+              <w:left w:val="single" w:sz="4" w:space="0" w:color="000000"/>
+              <w:bottom w:val="single" w:sz="4" w:space="0" w:color="000000"/>
+              <w:right w:val="single" w:sz="4" w:space="0" w:color="000000"/>
+            </w:tcBorders>
+            <w:tcMar>
+              <w:top w:w="0" w:type="dxa"/>
+              <w:left w:w="115" w:type="dxa"/>
+              <w:bottom w:w="0" w:type="dxa"/>
+              <w:right w:w="115" w:type="dxa"/>
+            </w:tcMar>
+            <w:hideMark/>
+          </w:tcPr>
+          <w:p>
+            <w:pPr>
+              <w:spacing w:before="120" w:after="60" w:line="240" w:lineRule="auto"/>
+              <w:rPr>
+                <w:rFonts w:ascii="Times New Roman" w:eastAsia="Times New Roman" w:hAnsi="Times New Roman" w:cs="Times New Roman"/>
+                <w:sz w:val="24"/>
+                <w:szCs w:val="24"/>
+                <w:lang w:val="en-US"/>
+              </w:rPr>
+            </w:pPr>
+            <w:r>
+              <w:rPr>
+                <w:rFonts w:ascii="Arial" w:eastAsia="Times New Roman" w:hAnsi="Arial" w:cs="Arial"/>
+                <w:i/>
+                <w:iCs/>
+                <w:color w:val="000000"/>
+                <w:lang w:val="en-US"/>
+              </w:rPr>
+              <w:t>/</w:t>
+            </w:r>
+            <w:proofErr w:type="spellStart"/>
+            <w:r>
+              <w:rPr>
+                <w:rFonts w:ascii="Arial" w:eastAsia="Times New Roman" w:hAnsi="Arial" w:cs="Arial"/>
+                <w:i/>
+                <w:iCs/>
+                <w:color w:val="000000"/>
+                <w:lang w:val="en-US"/>
+              </w:rPr>
+              <w:t>api</w:t>
+            </w:r>
+            <w:proofErr w:type="spellEnd"/>
+            <w:r>
+              <w:rPr>
+                <w:rFonts w:ascii="Arial" w:eastAsia="Times New Roman" w:hAnsi="Arial" w:cs="Arial"/>
+                <w:i/>
+                <w:iCs/>
+                <w:color w:val="000000"/>
+                <w:lang w:val="en-US"/>
+              </w:rPr>
+              <w:t>/</w:t>
+            </w:r>
+            <w:r>
+              <w:rPr>
+                <w:rFonts w:ascii="Arial" w:eastAsia="Times New Roman" w:hAnsi="Arial" w:cs="Arial"/>
+                <w:i/>
+                <w:iCs/>
+                <w:color w:val="000000"/>
+                <w:lang w:val="en-US"/>
+              </w:rPr>
+              <w:t>machines</w:t>
+            </w:r>
+            <w:r>
+              <w:rPr>
+                <w:rFonts w:ascii="Arial" w:eastAsia="Times New Roman" w:hAnsi="Arial" w:cs="Arial"/>
+                <w:i/>
+                <w:iCs/>
+                <w:color w:val="000000"/>
+                <w:lang w:val="en-US"/>
+              </w:rPr>
+              <w:t>/{</w:t>
+            </w:r>
+            <w:proofErr w:type="spellStart"/>
+            <w:r>
+              <w:rPr>
+                <w:rFonts w:ascii="Arial" w:eastAsia="Times New Roman" w:hAnsi="Arial" w:cs="Arial"/>
+                <w:i/>
+                <w:iCs/>
+                <w:color w:val="000000"/>
+                <w:lang w:val="en-US"/>
+              </w:rPr>
+              <w:t>userid</w:t>
+            </w:r>
+            <w:proofErr w:type="spellEnd"/>
+            <w:r>
+              <w:rPr>
+                <w:rFonts w:ascii="Arial" w:eastAsia="Times New Roman" w:hAnsi="Arial" w:cs="Arial"/>
+                <w:i/>
+                <w:iCs/>
+                <w:color w:val="000000"/>
+                <w:lang w:val="en-US"/>
+              </w:rPr>
+              <w:t>}</w:t>
+            </w:r>
+          </w:p>
+        </w:tc>
+      </w:tr>
+      <w:tr>
+        <w:tc>
+          <w:tcPr>
+            <w:tcW w:w="0" w:type="auto"/>
+            <w:tcBorders>
+              <w:top w:val="single" w:sz="4" w:space="0" w:color="000000"/>
+              <w:left w:val="single" w:sz="4" w:space="0" w:color="000000"/>
+              <w:bottom w:val="single" w:sz="4" w:space="0" w:color="000000"/>
+              <w:right w:val="single" w:sz="4" w:space="0" w:color="000000"/>
+            </w:tcBorders>
+            <w:shd w:val="clear" w:color="auto" w:fill="FDEADA"/>
+            <w:tcMar>
+              <w:top w:w="0" w:type="dxa"/>
+              <w:left w:w="115" w:type="dxa"/>
+              <w:bottom w:w="0" w:type="dxa"/>
+              <w:right w:w="115" w:type="dxa"/>
+            </w:tcMar>
+            <w:hideMark/>
+          </w:tcPr>
+          <w:p>
+            <w:pPr>
+              <w:pStyle w:val="ListParagraph"/>
+              <w:numPr>
+                <w:ilvl w:val="1"/>
+                <w:numId w:val="5"/>
+              </w:numPr>
+              <w:spacing w:line="240" w:lineRule="auto"/>
+              <w:textAlignment w:val="baseline"/>
+              <w:rPr>
+                <w:rFonts w:ascii="Arial" w:eastAsia="Times New Roman" w:hAnsi="Arial" w:cs="Arial"/>
+                <w:b/>
+                <w:bCs/>
+                <w:color w:val="000000"/>
+                <w:lang w:val="en-US"/>
+              </w:rPr>
+            </w:pPr>
+            <w:r>
+              <w:rPr>
+                <w:rFonts w:ascii="Arial" w:eastAsia="Times New Roman" w:hAnsi="Arial" w:cs="Arial"/>
+                <w:b/>
+                <w:bCs/>
+                <w:color w:val="000000"/>
+                <w:lang w:val="en-US"/>
+              </w:rPr>
+              <w:t>Machine</w:t>
+            </w:r>
+          </w:p>
+        </w:tc>
+        <w:tc>
+          <w:tcPr>
+            <w:tcW w:w="0" w:type="auto"/>
+            <w:tcBorders>
+              <w:top w:val="single" w:sz="4" w:space="0" w:color="000000"/>
+              <w:left w:val="single" w:sz="4" w:space="0" w:color="000000"/>
+              <w:bottom w:val="single" w:sz="4" w:space="0" w:color="000000"/>
+              <w:right w:val="single" w:sz="4" w:space="0" w:color="000000"/>
+            </w:tcBorders>
+            <w:tcMar>
+              <w:top w:w="0" w:type="dxa"/>
+              <w:left w:w="115" w:type="dxa"/>
+              <w:bottom w:w="0" w:type="dxa"/>
+              <w:right w:w="115" w:type="dxa"/>
+            </w:tcMar>
+            <w:hideMark/>
+          </w:tcPr>
+          <w:p>
+            <w:pPr>
+              <w:spacing w:after="240" w:line="240" w:lineRule="auto"/>
+              <w:rPr>
+                <w:rFonts w:ascii="Times New Roman" w:eastAsia="Times New Roman" w:hAnsi="Times New Roman" w:cs="Times New Roman"/>
+                <w:sz w:val="24"/>
+                <w:szCs w:val="24"/>
+                <w:lang w:val="en-US"/>
+              </w:rPr>
+            </w:pPr>
+            <w:r>
+              <w:rPr>
+                <w:rFonts w:ascii="Arial" w:eastAsia="Times New Roman" w:hAnsi="Arial" w:cs="Arial"/>
+                <w:color w:val="000000"/>
+                <w:lang w:val="en-US"/>
+              </w:rPr>
+              <w:t>GET</w:t>
+            </w:r>
+            <w:r>
+              <w:rPr>
+                <w:rFonts w:ascii="Arial" w:eastAsia="Times New Roman" w:hAnsi="Arial" w:cs="Arial"/>
+                <w:color w:val="000000"/>
+                <w:lang w:val="en-US"/>
+              </w:rPr>
+              <w:t xml:space="preserve">, PUT, DELETE machine data to operate over machine specified by </w:t>
+            </w:r>
+            <w:r>
+              <w:rPr>
+                <w:rFonts w:ascii="Arial" w:eastAsia="Times New Roman" w:hAnsi="Arial" w:cs="Arial"/>
+                <w:i/>
+                <w:color w:val="000000"/>
+                <w:lang w:val="en-US"/>
+              </w:rPr>
+              <w:t>mid</w:t>
+            </w:r>
+            <w:r>
+              <w:rPr>
+                <w:rFonts w:ascii="Arial" w:eastAsia="Times New Roman" w:hAnsi="Arial" w:cs="Arial"/>
+                <w:color w:val="000000"/>
+                <w:lang w:val="en-US"/>
+              </w:rPr>
+              <w:t>.</w:t>
+            </w:r>
+          </w:p>
+        </w:tc>
+        <w:tc>
+          <w:tcPr>
+            <w:tcW w:w="0" w:type="auto"/>
+            <w:tcBorders>
+              <w:top w:val="single" w:sz="4" w:space="0" w:color="000000"/>
+              <w:left w:val="single" w:sz="4" w:space="0" w:color="000000"/>
+              <w:bottom w:val="single" w:sz="4" w:space="0" w:color="000000"/>
+              <w:right w:val="single" w:sz="4" w:space="0" w:color="000000"/>
+            </w:tcBorders>
+            <w:tcMar>
+              <w:top w:w="0" w:type="dxa"/>
+              <w:left w:w="115" w:type="dxa"/>
+              <w:bottom w:w="0" w:type="dxa"/>
+              <w:right w:w="115" w:type="dxa"/>
+            </w:tcMar>
+            <w:hideMark/>
+          </w:tcPr>
+          <w:p>
+            <w:pPr>
+              <w:spacing w:after="240" w:line="240" w:lineRule="auto"/>
+              <w:rPr>
+                <w:rFonts w:ascii="Times New Roman" w:eastAsia="Times New Roman" w:hAnsi="Times New Roman" w:cs="Times New Roman"/>
+                <w:sz w:val="24"/>
+                <w:szCs w:val="24"/>
+                <w:lang w:val="en-US"/>
+              </w:rPr>
+            </w:pPr>
+            <w:r>
+              <w:rPr>
+                <w:rFonts w:ascii="Arial" w:eastAsia="Times New Roman" w:hAnsi="Arial" w:cs="Arial"/>
+                <w:i/>
+                <w:iCs/>
+                <w:color w:val="000000"/>
+                <w:lang w:val="en-US"/>
+              </w:rPr>
+              <w:t>/</w:t>
+            </w:r>
+            <w:proofErr w:type="spellStart"/>
+            <w:r>
+              <w:rPr>
+                <w:rFonts w:ascii="Arial" w:eastAsia="Times New Roman" w:hAnsi="Arial" w:cs="Arial"/>
+                <w:i/>
+                <w:iCs/>
+                <w:color w:val="000000"/>
+                <w:lang w:val="en-US"/>
+              </w:rPr>
+              <w:t>api</w:t>
+            </w:r>
+            <w:proofErr w:type="spellEnd"/>
+            <w:r>
+              <w:rPr>
+                <w:rFonts w:ascii="Arial" w:eastAsia="Times New Roman" w:hAnsi="Arial" w:cs="Arial"/>
+                <w:i/>
+                <w:iCs/>
+                <w:color w:val="000000"/>
+                <w:lang w:val="en-US"/>
+              </w:rPr>
+              <w:t>/</w:t>
+            </w:r>
+            <w:r>
+              <w:rPr>
+                <w:rFonts w:ascii="Arial" w:eastAsia="Times New Roman" w:hAnsi="Arial" w:cs="Arial"/>
+                <w:i/>
+                <w:iCs/>
+                <w:color w:val="000000"/>
+                <w:lang w:val="en-US"/>
+              </w:rPr>
+              <w:t>machine/{mid}</w:t>
+            </w:r>
+          </w:p>
+        </w:tc>
+      </w:tr>
+    </w:tbl>
+    <w:p>
+      <w:pPr>
         <w:pBdr>
           <w:top w:val="nil"/>
           <w:left w:val="nil"/>
@@ -2019,6 +4697,28 @@
       </w:pPr>
       <w:bookmarkStart w:id="1" w:name="_GoBack"/>
       <w:bookmarkEnd w:id="1"/>
+    </w:p>
+    <w:p>
+      <w:pPr>
+        <w:pBdr>
+          <w:top w:val="nil"/>
+          <w:left w:val="nil"/>
+          <w:bottom w:val="nil"/>
+          <w:right w:val="nil"/>
+          <w:between w:val="nil"/>
+        </w:pBdr>
+      </w:pPr>
+    </w:p>
+    <w:p>
+      <w:pPr>
+        <w:pBdr>
+          <w:top w:val="nil"/>
+          <w:left w:val="nil"/>
+          <w:bottom w:val="nil"/>
+          <w:right w:val="nil"/>
+          <w:between w:val="nil"/>
+        </w:pBdr>
+      </w:pPr>
     </w:p>
     <w:sectPr>
       <w:headerReference w:type="default" r:id="rId7"/>
@@ -2185,6 +4885,571 @@
 <file path=word/numbering.xml><?xml version="1.0" encoding="utf-8"?>
 <w:numbering xmlns:wpc="http://schemas.microsoft.com/office/word/2010/wordprocessingCanvas" xmlns:cx="http://schemas.microsoft.com/office/drawing/2014/chartex" xmlns:cx1="http://schemas.microsoft.com/office/drawing/2015/9/8/chartex" xmlns:mc="http://schemas.openxmlformats.org/markup-compatibility/2006" xmlns:o="urn:schemas-microsoft-com:office:office" xmlns:r="http://schemas.openxmlformats.org/officeDocument/2006/relationships" xmlns:m="http://schemas.openxmlformats.org/officeDocument/2006/math" xmlns:v="urn:schemas-microsoft-com:vml" xmlns:wp14="http://schemas.microsoft.com/office/word/2010/wordprocessingDrawing" xmlns:wp="http://schemas.openxmlformats.org/drawingml/2006/wordprocessingDrawing" xmlns:w10="urn:schemas-microsoft-com:office:word" xmlns:w="http://schemas.openxmlformats.org/wordprocessingml/2006/main" xmlns:w14="http://schemas.microsoft.com/office/word/2010/wordml" xmlns:w15="http://schemas.microsoft.com/office/word/2012/wordml" xmlns:w16se="http://schemas.microsoft.com/office/word/2015/wordml/symex" xmlns:wpg="http://schemas.microsoft.com/office/word/2010/wordprocessingGroup" xmlns:wpi="http://schemas.microsoft.com/office/word/2010/wordprocessingInk" xmlns:wne="http://schemas.microsoft.com/office/word/2006/wordml" xmlns:wps="http://schemas.microsoft.com/office/word/2010/wordprocessingShape" mc:Ignorable="w14 w15 w16se wp14">
   <w:abstractNum w:abstractNumId="0" w15:restartNumberingAfterBreak="0">
+    <w:nsid w:val="005F72C7"/>
+    <w:multiLevelType w:val="multilevel"/>
+    <w:tmpl w:val="1D1037C0"/>
+    <w:lvl w:ilvl="0">
+      <w:start w:val="1"/>
+      <w:numFmt w:val="decimal"/>
+      <w:lvlText w:val="%1."/>
+      <w:lvlJc w:val="left"/>
+      <w:pPr>
+        <w:tabs>
+          <w:tab w:val="num" w:pos="720"/>
+        </w:tabs>
+        <w:ind w:left="720" w:hanging="360"/>
+      </w:pPr>
+    </w:lvl>
+    <w:lvl w:ilvl="1" w:tentative="1">
+      <w:start w:val="1"/>
+      <w:numFmt w:val="decimal"/>
+      <w:lvlText w:val="%2."/>
+      <w:lvlJc w:val="left"/>
+      <w:pPr>
+        <w:tabs>
+          <w:tab w:val="num" w:pos="1440"/>
+        </w:tabs>
+        <w:ind w:left="1440" w:hanging="360"/>
+      </w:pPr>
+    </w:lvl>
+    <w:lvl w:ilvl="2" w:tentative="1">
+      <w:start w:val="1"/>
+      <w:numFmt w:val="decimal"/>
+      <w:lvlText w:val="%3."/>
+      <w:lvlJc w:val="left"/>
+      <w:pPr>
+        <w:tabs>
+          <w:tab w:val="num" w:pos="2160"/>
+        </w:tabs>
+        <w:ind w:left="2160" w:hanging="360"/>
+      </w:pPr>
+    </w:lvl>
+    <w:lvl w:ilvl="3" w:tentative="1">
+      <w:start w:val="1"/>
+      <w:numFmt w:val="decimal"/>
+      <w:lvlText w:val="%4."/>
+      <w:lvlJc w:val="left"/>
+      <w:pPr>
+        <w:tabs>
+          <w:tab w:val="num" w:pos="2880"/>
+        </w:tabs>
+        <w:ind w:left="2880" w:hanging="360"/>
+      </w:pPr>
+    </w:lvl>
+    <w:lvl w:ilvl="4" w:tentative="1">
+      <w:start w:val="1"/>
+      <w:numFmt w:val="decimal"/>
+      <w:lvlText w:val="%5."/>
+      <w:lvlJc w:val="left"/>
+      <w:pPr>
+        <w:tabs>
+          <w:tab w:val="num" w:pos="3600"/>
+        </w:tabs>
+        <w:ind w:left="3600" w:hanging="360"/>
+      </w:pPr>
+    </w:lvl>
+    <w:lvl w:ilvl="5" w:tentative="1">
+      <w:start w:val="1"/>
+      <w:numFmt w:val="decimal"/>
+      <w:lvlText w:val="%6."/>
+      <w:lvlJc w:val="left"/>
+      <w:pPr>
+        <w:tabs>
+          <w:tab w:val="num" w:pos="4320"/>
+        </w:tabs>
+        <w:ind w:left="4320" w:hanging="360"/>
+      </w:pPr>
+    </w:lvl>
+    <w:lvl w:ilvl="6" w:tentative="1">
+      <w:start w:val="1"/>
+      <w:numFmt w:val="decimal"/>
+      <w:lvlText w:val="%7."/>
+      <w:lvlJc w:val="left"/>
+      <w:pPr>
+        <w:tabs>
+          <w:tab w:val="num" w:pos="5040"/>
+        </w:tabs>
+        <w:ind w:left="5040" w:hanging="360"/>
+      </w:pPr>
+    </w:lvl>
+    <w:lvl w:ilvl="7" w:tentative="1">
+      <w:start w:val="1"/>
+      <w:numFmt w:val="decimal"/>
+      <w:lvlText w:val="%8."/>
+      <w:lvlJc w:val="left"/>
+      <w:pPr>
+        <w:tabs>
+          <w:tab w:val="num" w:pos="5760"/>
+        </w:tabs>
+        <w:ind w:left="5760" w:hanging="360"/>
+      </w:pPr>
+    </w:lvl>
+    <w:lvl w:ilvl="8" w:tentative="1">
+      <w:start w:val="1"/>
+      <w:numFmt w:val="decimal"/>
+      <w:lvlText w:val="%9."/>
+      <w:lvlJc w:val="left"/>
+      <w:pPr>
+        <w:tabs>
+          <w:tab w:val="num" w:pos="6480"/>
+        </w:tabs>
+        <w:ind w:left="6480" w:hanging="360"/>
+      </w:pPr>
+    </w:lvl>
+  </w:abstractNum>
+  <w:abstractNum w:abstractNumId="1" w15:restartNumberingAfterBreak="0">
+    <w:nsid w:val="09FA6CE0"/>
+    <w:multiLevelType w:val="multilevel"/>
+    <w:tmpl w:val="54E41D62"/>
+    <w:lvl w:ilvl="0">
+      <w:start w:val="1"/>
+      <w:numFmt w:val="decimal"/>
+      <w:lvlText w:val="%1."/>
+      <w:lvlJc w:val="left"/>
+      <w:pPr>
+        <w:tabs>
+          <w:tab w:val="num" w:pos="720"/>
+        </w:tabs>
+        <w:ind w:left="720" w:hanging="360"/>
+      </w:pPr>
+    </w:lvl>
+    <w:lvl w:ilvl="1">
+      <w:start w:val="7"/>
+      <w:numFmt w:val="decimal"/>
+      <w:lvlText w:val="%2."/>
+      <w:lvlJc w:val="left"/>
+      <w:pPr>
+        <w:tabs>
+          <w:tab w:val="num" w:pos="1440"/>
+        </w:tabs>
+        <w:ind w:left="1440" w:hanging="360"/>
+      </w:pPr>
+    </w:lvl>
+    <w:lvl w:ilvl="2" w:tentative="1">
+      <w:start w:val="1"/>
+      <w:numFmt w:val="decimal"/>
+      <w:lvlText w:val="%3."/>
+      <w:lvlJc w:val="left"/>
+      <w:pPr>
+        <w:tabs>
+          <w:tab w:val="num" w:pos="2160"/>
+        </w:tabs>
+        <w:ind w:left="2160" w:hanging="360"/>
+      </w:pPr>
+    </w:lvl>
+    <w:lvl w:ilvl="3" w:tentative="1">
+      <w:start w:val="1"/>
+      <w:numFmt w:val="decimal"/>
+      <w:lvlText w:val="%4."/>
+      <w:lvlJc w:val="left"/>
+      <w:pPr>
+        <w:tabs>
+          <w:tab w:val="num" w:pos="2880"/>
+        </w:tabs>
+        <w:ind w:left="2880" w:hanging="360"/>
+      </w:pPr>
+    </w:lvl>
+    <w:lvl w:ilvl="4" w:tentative="1">
+      <w:start w:val="1"/>
+      <w:numFmt w:val="decimal"/>
+      <w:lvlText w:val="%5."/>
+      <w:lvlJc w:val="left"/>
+      <w:pPr>
+        <w:tabs>
+          <w:tab w:val="num" w:pos="3600"/>
+        </w:tabs>
+        <w:ind w:left="3600" w:hanging="360"/>
+      </w:pPr>
+    </w:lvl>
+    <w:lvl w:ilvl="5" w:tentative="1">
+      <w:start w:val="1"/>
+      <w:numFmt w:val="decimal"/>
+      <w:lvlText w:val="%6."/>
+      <w:lvlJc w:val="left"/>
+      <w:pPr>
+        <w:tabs>
+          <w:tab w:val="num" w:pos="4320"/>
+        </w:tabs>
+        <w:ind w:left="4320" w:hanging="360"/>
+      </w:pPr>
+    </w:lvl>
+    <w:lvl w:ilvl="6" w:tentative="1">
+      <w:start w:val="1"/>
+      <w:numFmt w:val="decimal"/>
+      <w:lvlText w:val="%7."/>
+      <w:lvlJc w:val="left"/>
+      <w:pPr>
+        <w:tabs>
+          <w:tab w:val="num" w:pos="5040"/>
+        </w:tabs>
+        <w:ind w:left="5040" w:hanging="360"/>
+      </w:pPr>
+    </w:lvl>
+    <w:lvl w:ilvl="7" w:tentative="1">
+      <w:start w:val="1"/>
+      <w:numFmt w:val="decimal"/>
+      <w:lvlText w:val="%8."/>
+      <w:lvlJc w:val="left"/>
+      <w:pPr>
+        <w:tabs>
+          <w:tab w:val="num" w:pos="5760"/>
+        </w:tabs>
+        <w:ind w:left="5760" w:hanging="360"/>
+      </w:pPr>
+    </w:lvl>
+    <w:lvl w:ilvl="8" w:tentative="1">
+      <w:start w:val="1"/>
+      <w:numFmt w:val="decimal"/>
+      <w:lvlText w:val="%9."/>
+      <w:lvlJc w:val="left"/>
+      <w:pPr>
+        <w:tabs>
+          <w:tab w:val="num" w:pos="6480"/>
+        </w:tabs>
+        <w:ind w:left="6480" w:hanging="360"/>
+      </w:pPr>
+    </w:lvl>
+  </w:abstractNum>
+  <w:abstractNum w:abstractNumId="2" w15:restartNumberingAfterBreak="0">
+    <w:nsid w:val="0A436C14"/>
+    <w:multiLevelType w:val="multilevel"/>
+    <w:tmpl w:val="37E8500A"/>
+    <w:lvl w:ilvl="0">
+      <w:start w:val="1"/>
+      <w:numFmt w:val="decimal"/>
+      <w:lvlText w:val="%1."/>
+      <w:lvlJc w:val="left"/>
+      <w:pPr>
+        <w:tabs>
+          <w:tab w:val="num" w:pos="720"/>
+        </w:tabs>
+        <w:ind w:left="720" w:hanging="360"/>
+      </w:pPr>
+    </w:lvl>
+    <w:lvl w:ilvl="1">
+      <w:start w:val="2"/>
+      <w:numFmt w:val="decimal"/>
+      <w:lvlText w:val="%2."/>
+      <w:lvlJc w:val="left"/>
+      <w:pPr>
+        <w:tabs>
+          <w:tab w:val="num" w:pos="1440"/>
+        </w:tabs>
+        <w:ind w:left="1440" w:hanging="360"/>
+      </w:pPr>
+    </w:lvl>
+    <w:lvl w:ilvl="2" w:tentative="1">
+      <w:start w:val="1"/>
+      <w:numFmt w:val="decimal"/>
+      <w:lvlText w:val="%3."/>
+      <w:lvlJc w:val="left"/>
+      <w:pPr>
+        <w:tabs>
+          <w:tab w:val="num" w:pos="2160"/>
+        </w:tabs>
+        <w:ind w:left="2160" w:hanging="360"/>
+      </w:pPr>
+    </w:lvl>
+    <w:lvl w:ilvl="3" w:tentative="1">
+      <w:start w:val="1"/>
+      <w:numFmt w:val="decimal"/>
+      <w:lvlText w:val="%4."/>
+      <w:lvlJc w:val="left"/>
+      <w:pPr>
+        <w:tabs>
+          <w:tab w:val="num" w:pos="2880"/>
+        </w:tabs>
+        <w:ind w:left="2880" w:hanging="360"/>
+      </w:pPr>
+    </w:lvl>
+    <w:lvl w:ilvl="4" w:tentative="1">
+      <w:start w:val="1"/>
+      <w:numFmt w:val="decimal"/>
+      <w:lvlText w:val="%5."/>
+      <w:lvlJc w:val="left"/>
+      <w:pPr>
+        <w:tabs>
+          <w:tab w:val="num" w:pos="3600"/>
+        </w:tabs>
+        <w:ind w:left="3600" w:hanging="360"/>
+      </w:pPr>
+    </w:lvl>
+    <w:lvl w:ilvl="5" w:tentative="1">
+      <w:start w:val="1"/>
+      <w:numFmt w:val="decimal"/>
+      <w:lvlText w:val="%6."/>
+      <w:lvlJc w:val="left"/>
+      <w:pPr>
+        <w:tabs>
+          <w:tab w:val="num" w:pos="4320"/>
+        </w:tabs>
+        <w:ind w:left="4320" w:hanging="360"/>
+      </w:pPr>
+    </w:lvl>
+    <w:lvl w:ilvl="6" w:tentative="1">
+      <w:start w:val="1"/>
+      <w:numFmt w:val="decimal"/>
+      <w:lvlText w:val="%7."/>
+      <w:lvlJc w:val="left"/>
+      <w:pPr>
+        <w:tabs>
+          <w:tab w:val="num" w:pos="5040"/>
+        </w:tabs>
+        <w:ind w:left="5040" w:hanging="360"/>
+      </w:pPr>
+    </w:lvl>
+    <w:lvl w:ilvl="7" w:tentative="1">
+      <w:start w:val="1"/>
+      <w:numFmt w:val="decimal"/>
+      <w:lvlText w:val="%8."/>
+      <w:lvlJc w:val="left"/>
+      <w:pPr>
+        <w:tabs>
+          <w:tab w:val="num" w:pos="5760"/>
+        </w:tabs>
+        <w:ind w:left="5760" w:hanging="360"/>
+      </w:pPr>
+    </w:lvl>
+    <w:lvl w:ilvl="8" w:tentative="1">
+      <w:start w:val="1"/>
+      <w:numFmt w:val="decimal"/>
+      <w:lvlText w:val="%9."/>
+      <w:lvlJc w:val="left"/>
+      <w:pPr>
+        <w:tabs>
+          <w:tab w:val="num" w:pos="6480"/>
+        </w:tabs>
+        <w:ind w:left="6480" w:hanging="360"/>
+      </w:pPr>
+    </w:lvl>
+  </w:abstractNum>
+  <w:abstractNum w:abstractNumId="3" w15:restartNumberingAfterBreak="0">
+    <w:nsid w:val="0E3650D7"/>
+    <w:multiLevelType w:val="multilevel"/>
+    <w:tmpl w:val="2460D09E"/>
+    <w:lvl w:ilvl="0">
+      <w:start w:val="1"/>
+      <w:numFmt w:val="decimal"/>
+      <w:lvlText w:val="%1."/>
+      <w:lvlJc w:val="left"/>
+      <w:pPr>
+        <w:tabs>
+          <w:tab w:val="num" w:pos="720"/>
+        </w:tabs>
+        <w:ind w:left="720" w:hanging="360"/>
+      </w:pPr>
+    </w:lvl>
+    <w:lvl w:ilvl="1">
+      <w:start w:val="3"/>
+      <w:numFmt w:val="decimal"/>
+      <w:lvlText w:val="%2."/>
+      <w:lvlJc w:val="left"/>
+      <w:pPr>
+        <w:tabs>
+          <w:tab w:val="num" w:pos="1440"/>
+        </w:tabs>
+        <w:ind w:left="1440" w:hanging="360"/>
+      </w:pPr>
+    </w:lvl>
+    <w:lvl w:ilvl="2" w:tentative="1">
+      <w:start w:val="1"/>
+      <w:numFmt w:val="decimal"/>
+      <w:lvlText w:val="%3."/>
+      <w:lvlJc w:val="left"/>
+      <w:pPr>
+        <w:tabs>
+          <w:tab w:val="num" w:pos="2160"/>
+        </w:tabs>
+        <w:ind w:left="2160" w:hanging="360"/>
+      </w:pPr>
+    </w:lvl>
+    <w:lvl w:ilvl="3" w:tentative="1">
+      <w:start w:val="1"/>
+      <w:numFmt w:val="decimal"/>
+      <w:lvlText w:val="%4."/>
+      <w:lvlJc w:val="left"/>
+      <w:pPr>
+        <w:tabs>
+          <w:tab w:val="num" w:pos="2880"/>
+        </w:tabs>
+        <w:ind w:left="2880" w:hanging="360"/>
+      </w:pPr>
+    </w:lvl>
+    <w:lvl w:ilvl="4" w:tentative="1">
+      <w:start w:val="1"/>
+      <w:numFmt w:val="decimal"/>
+      <w:lvlText w:val="%5."/>
+      <w:lvlJc w:val="left"/>
+      <w:pPr>
+        <w:tabs>
+          <w:tab w:val="num" w:pos="3600"/>
+        </w:tabs>
+        <w:ind w:left="3600" w:hanging="360"/>
+      </w:pPr>
+    </w:lvl>
+    <w:lvl w:ilvl="5" w:tentative="1">
+      <w:start w:val="1"/>
+      <w:numFmt w:val="decimal"/>
+      <w:lvlText w:val="%6."/>
+      <w:lvlJc w:val="left"/>
+      <w:pPr>
+        <w:tabs>
+          <w:tab w:val="num" w:pos="4320"/>
+        </w:tabs>
+        <w:ind w:left="4320" w:hanging="360"/>
+      </w:pPr>
+    </w:lvl>
+    <w:lvl w:ilvl="6" w:tentative="1">
+      <w:start w:val="1"/>
+      <w:numFmt w:val="decimal"/>
+      <w:lvlText w:val="%7."/>
+      <w:lvlJc w:val="left"/>
+      <w:pPr>
+        <w:tabs>
+          <w:tab w:val="num" w:pos="5040"/>
+        </w:tabs>
+        <w:ind w:left="5040" w:hanging="360"/>
+      </w:pPr>
+    </w:lvl>
+    <w:lvl w:ilvl="7" w:tentative="1">
+      <w:start w:val="1"/>
+      <w:numFmt w:val="decimal"/>
+      <w:lvlText w:val="%8."/>
+      <w:lvlJc w:val="left"/>
+      <w:pPr>
+        <w:tabs>
+          <w:tab w:val="num" w:pos="5760"/>
+        </w:tabs>
+        <w:ind w:left="5760" w:hanging="360"/>
+      </w:pPr>
+    </w:lvl>
+    <w:lvl w:ilvl="8" w:tentative="1">
+      <w:start w:val="1"/>
+      <w:numFmt w:val="decimal"/>
+      <w:lvlText w:val="%9."/>
+      <w:lvlJc w:val="left"/>
+      <w:pPr>
+        <w:tabs>
+          <w:tab w:val="num" w:pos="6480"/>
+        </w:tabs>
+        <w:ind w:left="6480" w:hanging="360"/>
+      </w:pPr>
+    </w:lvl>
+  </w:abstractNum>
+  <w:abstractNum w:abstractNumId="4" w15:restartNumberingAfterBreak="0">
+    <w:nsid w:val="13BC50A7"/>
+    <w:multiLevelType w:val="multilevel"/>
+    <w:tmpl w:val="DC4C085E"/>
+    <w:lvl w:ilvl="0">
+      <w:start w:val="1"/>
+      <w:numFmt w:val="decimal"/>
+      <w:lvlText w:val="%1."/>
+      <w:lvlJc w:val="left"/>
+      <w:pPr>
+        <w:tabs>
+          <w:tab w:val="num" w:pos="720"/>
+        </w:tabs>
+        <w:ind w:left="720" w:hanging="360"/>
+      </w:pPr>
+    </w:lvl>
+    <w:lvl w:ilvl="1">
+      <w:start w:val="1"/>
+      <w:numFmt w:val="decimal"/>
+      <w:lvlText w:val="%2."/>
+      <w:lvlJc w:val="left"/>
+      <w:pPr>
+        <w:tabs>
+          <w:tab w:val="num" w:pos="1440"/>
+        </w:tabs>
+        <w:ind w:left="1440" w:hanging="360"/>
+      </w:pPr>
+    </w:lvl>
+    <w:lvl w:ilvl="2" w:tentative="1">
+      <w:start w:val="1"/>
+      <w:numFmt w:val="decimal"/>
+      <w:lvlText w:val="%3."/>
+      <w:lvlJc w:val="left"/>
+      <w:pPr>
+        <w:tabs>
+          <w:tab w:val="num" w:pos="2160"/>
+        </w:tabs>
+        <w:ind w:left="2160" w:hanging="360"/>
+      </w:pPr>
+    </w:lvl>
+    <w:lvl w:ilvl="3" w:tentative="1">
+      <w:start w:val="1"/>
+      <w:numFmt w:val="decimal"/>
+      <w:lvlText w:val="%4."/>
+      <w:lvlJc w:val="left"/>
+      <w:pPr>
+        <w:tabs>
+          <w:tab w:val="num" w:pos="2880"/>
+        </w:tabs>
+        <w:ind w:left="2880" w:hanging="360"/>
+      </w:pPr>
+    </w:lvl>
+    <w:lvl w:ilvl="4" w:tentative="1">
+      <w:start w:val="1"/>
+      <w:numFmt w:val="decimal"/>
+      <w:lvlText w:val="%5."/>
+      <w:lvlJc w:val="left"/>
+      <w:pPr>
+        <w:tabs>
+          <w:tab w:val="num" w:pos="3600"/>
+        </w:tabs>
+        <w:ind w:left="3600" w:hanging="360"/>
+      </w:pPr>
+    </w:lvl>
+    <w:lvl w:ilvl="5" w:tentative="1">
+      <w:start w:val="1"/>
+      <w:numFmt w:val="decimal"/>
+      <w:lvlText w:val="%6."/>
+      <w:lvlJc w:val="left"/>
+      <w:pPr>
+        <w:tabs>
+          <w:tab w:val="num" w:pos="4320"/>
+        </w:tabs>
+        <w:ind w:left="4320" w:hanging="360"/>
+      </w:pPr>
+    </w:lvl>
+    <w:lvl w:ilvl="6" w:tentative="1">
+      <w:start w:val="1"/>
+      <w:numFmt w:val="decimal"/>
+      <w:lvlText w:val="%7."/>
+      <w:lvlJc w:val="left"/>
+      <w:pPr>
+        <w:tabs>
+          <w:tab w:val="num" w:pos="5040"/>
+        </w:tabs>
+        <w:ind w:left="5040" w:hanging="360"/>
+      </w:pPr>
+    </w:lvl>
+    <w:lvl w:ilvl="7" w:tentative="1">
+      <w:start w:val="1"/>
+      <w:numFmt w:val="decimal"/>
+      <w:lvlText w:val="%8."/>
+      <w:lvlJc w:val="left"/>
+      <w:pPr>
+        <w:tabs>
+          <w:tab w:val="num" w:pos="5760"/>
+        </w:tabs>
+        <w:ind w:left="5760" w:hanging="360"/>
+      </w:pPr>
+    </w:lvl>
+    <w:lvl w:ilvl="8" w:tentative="1">
+      <w:start w:val="1"/>
+      <w:numFmt w:val="decimal"/>
+      <w:lvlText w:val="%9."/>
+      <w:lvlJc w:val="left"/>
+      <w:pPr>
+        <w:tabs>
+          <w:tab w:val="num" w:pos="6480"/>
+        </w:tabs>
+        <w:ind w:left="6480" w:hanging="360"/>
+      </w:pPr>
+    </w:lvl>
+  </w:abstractNum>
+  <w:abstractNum w:abstractNumId="5" w15:restartNumberingAfterBreak="0">
     <w:nsid w:val="268D274D"/>
     <w:multiLevelType w:val="multilevel"/>
     <w:tmpl w:val="BAF4A652"/>
@@ -2270,7 +5535,572 @@
       </w:pPr>
     </w:lvl>
   </w:abstractNum>
-  <w:abstractNum w:abstractNumId="1" w15:restartNumberingAfterBreak="0">
+  <w:abstractNum w:abstractNumId="6" w15:restartNumberingAfterBreak="0">
+    <w:nsid w:val="283107EA"/>
+    <w:multiLevelType w:val="multilevel"/>
+    <w:tmpl w:val="B8F6346A"/>
+    <w:lvl w:ilvl="0">
+      <w:start w:val="1"/>
+      <w:numFmt w:val="decimal"/>
+      <w:lvlText w:val="%1."/>
+      <w:lvlJc w:val="left"/>
+      <w:pPr>
+        <w:tabs>
+          <w:tab w:val="num" w:pos="720"/>
+        </w:tabs>
+        <w:ind w:left="720" w:hanging="360"/>
+      </w:pPr>
+    </w:lvl>
+    <w:lvl w:ilvl="1">
+      <w:start w:val="1"/>
+      <w:numFmt w:val="decimal"/>
+      <w:lvlText w:val="%2."/>
+      <w:lvlJc w:val="left"/>
+      <w:pPr>
+        <w:tabs>
+          <w:tab w:val="num" w:pos="1440"/>
+        </w:tabs>
+        <w:ind w:left="1440" w:hanging="360"/>
+      </w:pPr>
+    </w:lvl>
+    <w:lvl w:ilvl="2" w:tentative="1">
+      <w:start w:val="1"/>
+      <w:numFmt w:val="decimal"/>
+      <w:lvlText w:val="%3."/>
+      <w:lvlJc w:val="left"/>
+      <w:pPr>
+        <w:tabs>
+          <w:tab w:val="num" w:pos="2160"/>
+        </w:tabs>
+        <w:ind w:left="2160" w:hanging="360"/>
+      </w:pPr>
+    </w:lvl>
+    <w:lvl w:ilvl="3" w:tentative="1">
+      <w:start w:val="1"/>
+      <w:numFmt w:val="decimal"/>
+      <w:lvlText w:val="%4."/>
+      <w:lvlJc w:val="left"/>
+      <w:pPr>
+        <w:tabs>
+          <w:tab w:val="num" w:pos="2880"/>
+        </w:tabs>
+        <w:ind w:left="2880" w:hanging="360"/>
+      </w:pPr>
+    </w:lvl>
+    <w:lvl w:ilvl="4" w:tentative="1">
+      <w:start w:val="1"/>
+      <w:numFmt w:val="decimal"/>
+      <w:lvlText w:val="%5."/>
+      <w:lvlJc w:val="left"/>
+      <w:pPr>
+        <w:tabs>
+          <w:tab w:val="num" w:pos="3600"/>
+        </w:tabs>
+        <w:ind w:left="3600" w:hanging="360"/>
+      </w:pPr>
+    </w:lvl>
+    <w:lvl w:ilvl="5" w:tentative="1">
+      <w:start w:val="1"/>
+      <w:numFmt w:val="decimal"/>
+      <w:lvlText w:val="%6."/>
+      <w:lvlJc w:val="left"/>
+      <w:pPr>
+        <w:tabs>
+          <w:tab w:val="num" w:pos="4320"/>
+        </w:tabs>
+        <w:ind w:left="4320" w:hanging="360"/>
+      </w:pPr>
+    </w:lvl>
+    <w:lvl w:ilvl="6" w:tentative="1">
+      <w:start w:val="1"/>
+      <w:numFmt w:val="decimal"/>
+      <w:lvlText w:val="%7."/>
+      <w:lvlJc w:val="left"/>
+      <w:pPr>
+        <w:tabs>
+          <w:tab w:val="num" w:pos="5040"/>
+        </w:tabs>
+        <w:ind w:left="5040" w:hanging="360"/>
+      </w:pPr>
+    </w:lvl>
+    <w:lvl w:ilvl="7" w:tentative="1">
+      <w:start w:val="1"/>
+      <w:numFmt w:val="decimal"/>
+      <w:lvlText w:val="%8."/>
+      <w:lvlJc w:val="left"/>
+      <w:pPr>
+        <w:tabs>
+          <w:tab w:val="num" w:pos="5760"/>
+        </w:tabs>
+        <w:ind w:left="5760" w:hanging="360"/>
+      </w:pPr>
+    </w:lvl>
+    <w:lvl w:ilvl="8" w:tentative="1">
+      <w:start w:val="1"/>
+      <w:numFmt w:val="decimal"/>
+      <w:lvlText w:val="%9."/>
+      <w:lvlJc w:val="left"/>
+      <w:pPr>
+        <w:tabs>
+          <w:tab w:val="num" w:pos="6480"/>
+        </w:tabs>
+        <w:ind w:left="6480" w:hanging="360"/>
+      </w:pPr>
+    </w:lvl>
+  </w:abstractNum>
+  <w:abstractNum w:abstractNumId="7" w15:restartNumberingAfterBreak="0">
+    <w:nsid w:val="2E9A0BDE"/>
+    <w:multiLevelType w:val="multilevel"/>
+    <w:tmpl w:val="C6A2C338"/>
+    <w:lvl w:ilvl="0">
+      <w:start w:val="1"/>
+      <w:numFmt w:val="decimal"/>
+      <w:lvlText w:val="%1."/>
+      <w:lvlJc w:val="left"/>
+      <w:pPr>
+        <w:tabs>
+          <w:tab w:val="num" w:pos="720"/>
+        </w:tabs>
+        <w:ind w:left="720" w:hanging="360"/>
+      </w:pPr>
+    </w:lvl>
+    <w:lvl w:ilvl="1">
+      <w:start w:val="5"/>
+      <w:numFmt w:val="decimal"/>
+      <w:lvlText w:val="%2."/>
+      <w:lvlJc w:val="left"/>
+      <w:pPr>
+        <w:tabs>
+          <w:tab w:val="num" w:pos="1440"/>
+        </w:tabs>
+        <w:ind w:left="1440" w:hanging="360"/>
+      </w:pPr>
+    </w:lvl>
+    <w:lvl w:ilvl="2" w:tentative="1">
+      <w:start w:val="1"/>
+      <w:numFmt w:val="decimal"/>
+      <w:lvlText w:val="%3."/>
+      <w:lvlJc w:val="left"/>
+      <w:pPr>
+        <w:tabs>
+          <w:tab w:val="num" w:pos="2160"/>
+        </w:tabs>
+        <w:ind w:left="2160" w:hanging="360"/>
+      </w:pPr>
+    </w:lvl>
+    <w:lvl w:ilvl="3" w:tentative="1">
+      <w:start w:val="1"/>
+      <w:numFmt w:val="decimal"/>
+      <w:lvlText w:val="%4."/>
+      <w:lvlJc w:val="left"/>
+      <w:pPr>
+        <w:tabs>
+          <w:tab w:val="num" w:pos="2880"/>
+        </w:tabs>
+        <w:ind w:left="2880" w:hanging="360"/>
+      </w:pPr>
+    </w:lvl>
+    <w:lvl w:ilvl="4" w:tentative="1">
+      <w:start w:val="1"/>
+      <w:numFmt w:val="decimal"/>
+      <w:lvlText w:val="%5."/>
+      <w:lvlJc w:val="left"/>
+      <w:pPr>
+        <w:tabs>
+          <w:tab w:val="num" w:pos="3600"/>
+        </w:tabs>
+        <w:ind w:left="3600" w:hanging="360"/>
+      </w:pPr>
+    </w:lvl>
+    <w:lvl w:ilvl="5" w:tentative="1">
+      <w:start w:val="1"/>
+      <w:numFmt w:val="decimal"/>
+      <w:lvlText w:val="%6."/>
+      <w:lvlJc w:val="left"/>
+      <w:pPr>
+        <w:tabs>
+          <w:tab w:val="num" w:pos="4320"/>
+        </w:tabs>
+        <w:ind w:left="4320" w:hanging="360"/>
+      </w:pPr>
+    </w:lvl>
+    <w:lvl w:ilvl="6" w:tentative="1">
+      <w:start w:val="1"/>
+      <w:numFmt w:val="decimal"/>
+      <w:lvlText w:val="%7."/>
+      <w:lvlJc w:val="left"/>
+      <w:pPr>
+        <w:tabs>
+          <w:tab w:val="num" w:pos="5040"/>
+        </w:tabs>
+        <w:ind w:left="5040" w:hanging="360"/>
+      </w:pPr>
+    </w:lvl>
+    <w:lvl w:ilvl="7" w:tentative="1">
+      <w:start w:val="1"/>
+      <w:numFmt w:val="decimal"/>
+      <w:lvlText w:val="%8."/>
+      <w:lvlJc w:val="left"/>
+      <w:pPr>
+        <w:tabs>
+          <w:tab w:val="num" w:pos="5760"/>
+        </w:tabs>
+        <w:ind w:left="5760" w:hanging="360"/>
+      </w:pPr>
+    </w:lvl>
+    <w:lvl w:ilvl="8" w:tentative="1">
+      <w:start w:val="1"/>
+      <w:numFmt w:val="decimal"/>
+      <w:lvlText w:val="%9."/>
+      <w:lvlJc w:val="left"/>
+      <w:pPr>
+        <w:tabs>
+          <w:tab w:val="num" w:pos="6480"/>
+        </w:tabs>
+        <w:ind w:left="6480" w:hanging="360"/>
+      </w:pPr>
+    </w:lvl>
+  </w:abstractNum>
+  <w:abstractNum w:abstractNumId="8" w15:restartNumberingAfterBreak="0">
+    <w:nsid w:val="33190EED"/>
+    <w:multiLevelType w:val="multilevel"/>
+    <w:tmpl w:val="B81EF7F2"/>
+    <w:lvl w:ilvl="0">
+      <w:start w:val="1"/>
+      <w:numFmt w:val="decimal"/>
+      <w:lvlText w:val="%1."/>
+      <w:lvlJc w:val="left"/>
+      <w:pPr>
+        <w:tabs>
+          <w:tab w:val="num" w:pos="720"/>
+        </w:tabs>
+        <w:ind w:left="720" w:hanging="360"/>
+      </w:pPr>
+    </w:lvl>
+    <w:lvl w:ilvl="1">
+      <w:start w:val="2"/>
+      <w:numFmt w:val="decimal"/>
+      <w:lvlText w:val="%2."/>
+      <w:lvlJc w:val="left"/>
+      <w:pPr>
+        <w:tabs>
+          <w:tab w:val="num" w:pos="1440"/>
+        </w:tabs>
+        <w:ind w:left="1440" w:hanging="360"/>
+      </w:pPr>
+    </w:lvl>
+    <w:lvl w:ilvl="2" w:tentative="1">
+      <w:start w:val="1"/>
+      <w:numFmt w:val="decimal"/>
+      <w:lvlText w:val="%3."/>
+      <w:lvlJc w:val="left"/>
+      <w:pPr>
+        <w:tabs>
+          <w:tab w:val="num" w:pos="2160"/>
+        </w:tabs>
+        <w:ind w:left="2160" w:hanging="360"/>
+      </w:pPr>
+    </w:lvl>
+    <w:lvl w:ilvl="3" w:tentative="1">
+      <w:start w:val="1"/>
+      <w:numFmt w:val="decimal"/>
+      <w:lvlText w:val="%4."/>
+      <w:lvlJc w:val="left"/>
+      <w:pPr>
+        <w:tabs>
+          <w:tab w:val="num" w:pos="2880"/>
+        </w:tabs>
+        <w:ind w:left="2880" w:hanging="360"/>
+      </w:pPr>
+    </w:lvl>
+    <w:lvl w:ilvl="4" w:tentative="1">
+      <w:start w:val="1"/>
+      <w:numFmt w:val="decimal"/>
+      <w:lvlText w:val="%5."/>
+      <w:lvlJc w:val="left"/>
+      <w:pPr>
+        <w:tabs>
+          <w:tab w:val="num" w:pos="3600"/>
+        </w:tabs>
+        <w:ind w:left="3600" w:hanging="360"/>
+      </w:pPr>
+    </w:lvl>
+    <w:lvl w:ilvl="5" w:tentative="1">
+      <w:start w:val="1"/>
+      <w:numFmt w:val="decimal"/>
+      <w:lvlText w:val="%6."/>
+      <w:lvlJc w:val="left"/>
+      <w:pPr>
+        <w:tabs>
+          <w:tab w:val="num" w:pos="4320"/>
+        </w:tabs>
+        <w:ind w:left="4320" w:hanging="360"/>
+      </w:pPr>
+    </w:lvl>
+    <w:lvl w:ilvl="6" w:tentative="1">
+      <w:start w:val="1"/>
+      <w:numFmt w:val="decimal"/>
+      <w:lvlText w:val="%7."/>
+      <w:lvlJc w:val="left"/>
+      <w:pPr>
+        <w:tabs>
+          <w:tab w:val="num" w:pos="5040"/>
+        </w:tabs>
+        <w:ind w:left="5040" w:hanging="360"/>
+      </w:pPr>
+    </w:lvl>
+    <w:lvl w:ilvl="7" w:tentative="1">
+      <w:start w:val="1"/>
+      <w:numFmt w:val="decimal"/>
+      <w:lvlText w:val="%8."/>
+      <w:lvlJc w:val="left"/>
+      <w:pPr>
+        <w:tabs>
+          <w:tab w:val="num" w:pos="5760"/>
+        </w:tabs>
+        <w:ind w:left="5760" w:hanging="360"/>
+      </w:pPr>
+    </w:lvl>
+    <w:lvl w:ilvl="8" w:tentative="1">
+      <w:start w:val="1"/>
+      <w:numFmt w:val="decimal"/>
+      <w:lvlText w:val="%9."/>
+      <w:lvlJc w:val="left"/>
+      <w:pPr>
+        <w:tabs>
+          <w:tab w:val="num" w:pos="6480"/>
+        </w:tabs>
+        <w:ind w:left="6480" w:hanging="360"/>
+      </w:pPr>
+    </w:lvl>
+  </w:abstractNum>
+  <w:abstractNum w:abstractNumId="9" w15:restartNumberingAfterBreak="0">
+    <w:nsid w:val="43763D82"/>
+    <w:multiLevelType w:val="multilevel"/>
+    <w:tmpl w:val="DDD276BC"/>
+    <w:lvl w:ilvl="0">
+      <w:start w:val="1"/>
+      <w:numFmt w:val="decimal"/>
+      <w:lvlText w:val="%1."/>
+      <w:lvlJc w:val="left"/>
+      <w:pPr>
+        <w:tabs>
+          <w:tab w:val="num" w:pos="720"/>
+        </w:tabs>
+        <w:ind w:left="720" w:hanging="360"/>
+      </w:pPr>
+    </w:lvl>
+    <w:lvl w:ilvl="1">
+      <w:start w:val="3"/>
+      <w:numFmt w:val="decimal"/>
+      <w:lvlText w:val="%2."/>
+      <w:lvlJc w:val="left"/>
+      <w:pPr>
+        <w:tabs>
+          <w:tab w:val="num" w:pos="1440"/>
+        </w:tabs>
+        <w:ind w:left="1440" w:hanging="360"/>
+      </w:pPr>
+    </w:lvl>
+    <w:lvl w:ilvl="2" w:tentative="1">
+      <w:start w:val="1"/>
+      <w:numFmt w:val="decimal"/>
+      <w:lvlText w:val="%3."/>
+      <w:lvlJc w:val="left"/>
+      <w:pPr>
+        <w:tabs>
+          <w:tab w:val="num" w:pos="2160"/>
+        </w:tabs>
+        <w:ind w:left="2160" w:hanging="360"/>
+      </w:pPr>
+    </w:lvl>
+    <w:lvl w:ilvl="3" w:tentative="1">
+      <w:start w:val="1"/>
+      <w:numFmt w:val="decimal"/>
+      <w:lvlText w:val="%4."/>
+      <w:lvlJc w:val="left"/>
+      <w:pPr>
+        <w:tabs>
+          <w:tab w:val="num" w:pos="2880"/>
+        </w:tabs>
+        <w:ind w:left="2880" w:hanging="360"/>
+      </w:pPr>
+    </w:lvl>
+    <w:lvl w:ilvl="4" w:tentative="1">
+      <w:start w:val="1"/>
+      <w:numFmt w:val="decimal"/>
+      <w:lvlText w:val="%5."/>
+      <w:lvlJc w:val="left"/>
+      <w:pPr>
+        <w:tabs>
+          <w:tab w:val="num" w:pos="3600"/>
+        </w:tabs>
+        <w:ind w:left="3600" w:hanging="360"/>
+      </w:pPr>
+    </w:lvl>
+    <w:lvl w:ilvl="5" w:tentative="1">
+      <w:start w:val="1"/>
+      <w:numFmt w:val="decimal"/>
+      <w:lvlText w:val="%6."/>
+      <w:lvlJc w:val="left"/>
+      <w:pPr>
+        <w:tabs>
+          <w:tab w:val="num" w:pos="4320"/>
+        </w:tabs>
+        <w:ind w:left="4320" w:hanging="360"/>
+      </w:pPr>
+    </w:lvl>
+    <w:lvl w:ilvl="6" w:tentative="1">
+      <w:start w:val="1"/>
+      <w:numFmt w:val="decimal"/>
+      <w:lvlText w:val="%7."/>
+      <w:lvlJc w:val="left"/>
+      <w:pPr>
+        <w:tabs>
+          <w:tab w:val="num" w:pos="5040"/>
+        </w:tabs>
+        <w:ind w:left="5040" w:hanging="360"/>
+      </w:pPr>
+    </w:lvl>
+    <w:lvl w:ilvl="7" w:tentative="1">
+      <w:start w:val="1"/>
+      <w:numFmt w:val="decimal"/>
+      <w:lvlText w:val="%8."/>
+      <w:lvlJc w:val="left"/>
+      <w:pPr>
+        <w:tabs>
+          <w:tab w:val="num" w:pos="5760"/>
+        </w:tabs>
+        <w:ind w:left="5760" w:hanging="360"/>
+      </w:pPr>
+    </w:lvl>
+    <w:lvl w:ilvl="8" w:tentative="1">
+      <w:start w:val="1"/>
+      <w:numFmt w:val="decimal"/>
+      <w:lvlText w:val="%9."/>
+      <w:lvlJc w:val="left"/>
+      <w:pPr>
+        <w:tabs>
+          <w:tab w:val="num" w:pos="6480"/>
+        </w:tabs>
+        <w:ind w:left="6480" w:hanging="360"/>
+      </w:pPr>
+    </w:lvl>
+  </w:abstractNum>
+  <w:abstractNum w:abstractNumId="10" w15:restartNumberingAfterBreak="0">
+    <w:nsid w:val="445A0059"/>
+    <w:multiLevelType w:val="multilevel"/>
+    <w:tmpl w:val="0E90FD26"/>
+    <w:lvl w:ilvl="0">
+      <w:start w:val="1"/>
+      <w:numFmt w:val="decimal"/>
+      <w:lvlText w:val="%1."/>
+      <w:lvlJc w:val="left"/>
+      <w:pPr>
+        <w:tabs>
+          <w:tab w:val="num" w:pos="720"/>
+        </w:tabs>
+        <w:ind w:left="720" w:hanging="360"/>
+      </w:pPr>
+    </w:lvl>
+    <w:lvl w:ilvl="1" w:tentative="1">
+      <w:start w:val="1"/>
+      <w:numFmt w:val="decimal"/>
+      <w:lvlText w:val="%2."/>
+      <w:lvlJc w:val="left"/>
+      <w:pPr>
+        <w:tabs>
+          <w:tab w:val="num" w:pos="1440"/>
+        </w:tabs>
+        <w:ind w:left="1440" w:hanging="360"/>
+      </w:pPr>
+    </w:lvl>
+    <w:lvl w:ilvl="2" w:tentative="1">
+      <w:start w:val="1"/>
+      <w:numFmt w:val="decimal"/>
+      <w:lvlText w:val="%3."/>
+      <w:lvlJc w:val="left"/>
+      <w:pPr>
+        <w:tabs>
+          <w:tab w:val="num" w:pos="2160"/>
+        </w:tabs>
+        <w:ind w:left="2160" w:hanging="360"/>
+      </w:pPr>
+    </w:lvl>
+    <w:lvl w:ilvl="3" w:tentative="1">
+      <w:start w:val="1"/>
+      <w:numFmt w:val="decimal"/>
+      <w:lvlText w:val="%4."/>
+      <w:lvlJc w:val="left"/>
+      <w:pPr>
+        <w:tabs>
+          <w:tab w:val="num" w:pos="2880"/>
+        </w:tabs>
+        <w:ind w:left="2880" w:hanging="360"/>
+      </w:pPr>
+    </w:lvl>
+    <w:lvl w:ilvl="4" w:tentative="1">
+      <w:start w:val="1"/>
+      <w:numFmt w:val="decimal"/>
+      <w:lvlText w:val="%5."/>
+      <w:lvlJc w:val="left"/>
+      <w:pPr>
+        <w:tabs>
+          <w:tab w:val="num" w:pos="3600"/>
+        </w:tabs>
+        <w:ind w:left="3600" w:hanging="360"/>
+      </w:pPr>
+    </w:lvl>
+    <w:lvl w:ilvl="5" w:tentative="1">
+      <w:start w:val="1"/>
+      <w:numFmt w:val="decimal"/>
+      <w:lvlText w:val="%6."/>
+      <w:lvlJc w:val="left"/>
+      <w:pPr>
+        <w:tabs>
+          <w:tab w:val="num" w:pos="4320"/>
+        </w:tabs>
+        <w:ind w:left="4320" w:hanging="360"/>
+      </w:pPr>
+    </w:lvl>
+    <w:lvl w:ilvl="6" w:tentative="1">
+      <w:start w:val="1"/>
+      <w:numFmt w:val="decimal"/>
+      <w:lvlText w:val="%7."/>
+      <w:lvlJc w:val="left"/>
+      <w:pPr>
+        <w:tabs>
+          <w:tab w:val="num" w:pos="5040"/>
+        </w:tabs>
+        <w:ind w:left="5040" w:hanging="360"/>
+      </w:pPr>
+    </w:lvl>
+    <w:lvl w:ilvl="7" w:tentative="1">
+      <w:start w:val="1"/>
+      <w:numFmt w:val="decimal"/>
+      <w:lvlText w:val="%8."/>
+      <w:lvlJc w:val="left"/>
+      <w:pPr>
+        <w:tabs>
+          <w:tab w:val="num" w:pos="5760"/>
+        </w:tabs>
+        <w:ind w:left="5760" w:hanging="360"/>
+      </w:pPr>
+    </w:lvl>
+    <w:lvl w:ilvl="8" w:tentative="1">
+      <w:start w:val="1"/>
+      <w:numFmt w:val="decimal"/>
+      <w:lvlText w:val="%9."/>
+      <w:lvlJc w:val="left"/>
+      <w:pPr>
+        <w:tabs>
+          <w:tab w:val="num" w:pos="6480"/>
+        </w:tabs>
+        <w:ind w:left="6480" w:hanging="360"/>
+      </w:pPr>
+    </w:lvl>
+  </w:abstractNum>
+  <w:abstractNum w:abstractNumId="11" w15:restartNumberingAfterBreak="0">
     <w:nsid w:val="49BF730E"/>
     <w:multiLevelType w:val="multilevel"/>
     <w:tmpl w:val="839A37D8"/>
@@ -2383,7 +6213,7 @@
       </w:rPr>
     </w:lvl>
   </w:abstractNum>
-  <w:abstractNum w:abstractNumId="2" w15:restartNumberingAfterBreak="0">
+  <w:abstractNum w:abstractNumId="12" w15:restartNumberingAfterBreak="0">
     <w:nsid w:val="529D26B0"/>
     <w:multiLevelType w:val="multilevel"/>
     <w:tmpl w:val="D59C7AEC"/>
@@ -2496,7 +6326,233 @@
       </w:rPr>
     </w:lvl>
   </w:abstractNum>
-  <w:abstractNum w:abstractNumId="3" w15:restartNumberingAfterBreak="0">
+  <w:abstractNum w:abstractNumId="13" w15:restartNumberingAfterBreak="0">
+    <w:nsid w:val="53744DC0"/>
+    <w:multiLevelType w:val="multilevel"/>
+    <w:tmpl w:val="FD206EA6"/>
+    <w:lvl w:ilvl="0">
+      <w:start w:val="1"/>
+      <w:numFmt w:val="decimal"/>
+      <w:lvlText w:val="%1."/>
+      <w:lvlJc w:val="left"/>
+      <w:pPr>
+        <w:tabs>
+          <w:tab w:val="num" w:pos="720"/>
+        </w:tabs>
+        <w:ind w:left="720" w:hanging="360"/>
+      </w:pPr>
+    </w:lvl>
+    <w:lvl w:ilvl="1">
+      <w:start w:val="4"/>
+      <w:numFmt w:val="decimal"/>
+      <w:lvlText w:val="%2."/>
+      <w:lvlJc w:val="left"/>
+      <w:pPr>
+        <w:tabs>
+          <w:tab w:val="num" w:pos="1440"/>
+        </w:tabs>
+        <w:ind w:left="1440" w:hanging="360"/>
+      </w:pPr>
+    </w:lvl>
+    <w:lvl w:ilvl="2" w:tentative="1">
+      <w:start w:val="1"/>
+      <w:numFmt w:val="decimal"/>
+      <w:lvlText w:val="%3."/>
+      <w:lvlJc w:val="left"/>
+      <w:pPr>
+        <w:tabs>
+          <w:tab w:val="num" w:pos="2160"/>
+        </w:tabs>
+        <w:ind w:left="2160" w:hanging="360"/>
+      </w:pPr>
+    </w:lvl>
+    <w:lvl w:ilvl="3" w:tentative="1">
+      <w:start w:val="1"/>
+      <w:numFmt w:val="decimal"/>
+      <w:lvlText w:val="%4."/>
+      <w:lvlJc w:val="left"/>
+      <w:pPr>
+        <w:tabs>
+          <w:tab w:val="num" w:pos="2880"/>
+        </w:tabs>
+        <w:ind w:left="2880" w:hanging="360"/>
+      </w:pPr>
+    </w:lvl>
+    <w:lvl w:ilvl="4" w:tentative="1">
+      <w:start w:val="1"/>
+      <w:numFmt w:val="decimal"/>
+      <w:lvlText w:val="%5."/>
+      <w:lvlJc w:val="left"/>
+      <w:pPr>
+        <w:tabs>
+          <w:tab w:val="num" w:pos="3600"/>
+        </w:tabs>
+        <w:ind w:left="3600" w:hanging="360"/>
+      </w:pPr>
+    </w:lvl>
+    <w:lvl w:ilvl="5" w:tentative="1">
+      <w:start w:val="1"/>
+      <w:numFmt w:val="decimal"/>
+      <w:lvlText w:val="%6."/>
+      <w:lvlJc w:val="left"/>
+      <w:pPr>
+        <w:tabs>
+          <w:tab w:val="num" w:pos="4320"/>
+        </w:tabs>
+        <w:ind w:left="4320" w:hanging="360"/>
+      </w:pPr>
+    </w:lvl>
+    <w:lvl w:ilvl="6" w:tentative="1">
+      <w:start w:val="1"/>
+      <w:numFmt w:val="decimal"/>
+      <w:lvlText w:val="%7."/>
+      <w:lvlJc w:val="left"/>
+      <w:pPr>
+        <w:tabs>
+          <w:tab w:val="num" w:pos="5040"/>
+        </w:tabs>
+        <w:ind w:left="5040" w:hanging="360"/>
+      </w:pPr>
+    </w:lvl>
+    <w:lvl w:ilvl="7" w:tentative="1">
+      <w:start w:val="1"/>
+      <w:numFmt w:val="decimal"/>
+      <w:lvlText w:val="%8."/>
+      <w:lvlJc w:val="left"/>
+      <w:pPr>
+        <w:tabs>
+          <w:tab w:val="num" w:pos="5760"/>
+        </w:tabs>
+        <w:ind w:left="5760" w:hanging="360"/>
+      </w:pPr>
+    </w:lvl>
+    <w:lvl w:ilvl="8" w:tentative="1">
+      <w:start w:val="1"/>
+      <w:numFmt w:val="decimal"/>
+      <w:lvlText w:val="%9."/>
+      <w:lvlJc w:val="left"/>
+      <w:pPr>
+        <w:tabs>
+          <w:tab w:val="num" w:pos="6480"/>
+        </w:tabs>
+        <w:ind w:left="6480" w:hanging="360"/>
+      </w:pPr>
+    </w:lvl>
+  </w:abstractNum>
+  <w:abstractNum w:abstractNumId="14" w15:restartNumberingAfterBreak="0">
+    <w:nsid w:val="55421015"/>
+    <w:multiLevelType w:val="multilevel"/>
+    <w:tmpl w:val="64FA3296"/>
+    <w:lvl w:ilvl="0">
+      <w:start w:val="1"/>
+      <w:numFmt w:val="decimal"/>
+      <w:lvlText w:val="%1."/>
+      <w:lvlJc w:val="left"/>
+      <w:pPr>
+        <w:tabs>
+          <w:tab w:val="num" w:pos="720"/>
+        </w:tabs>
+        <w:ind w:left="720" w:hanging="360"/>
+      </w:pPr>
+    </w:lvl>
+    <w:lvl w:ilvl="1">
+      <w:start w:val="5"/>
+      <w:numFmt w:val="decimal"/>
+      <w:lvlText w:val="%2."/>
+      <w:lvlJc w:val="left"/>
+      <w:pPr>
+        <w:tabs>
+          <w:tab w:val="num" w:pos="1440"/>
+        </w:tabs>
+        <w:ind w:left="1440" w:hanging="360"/>
+      </w:pPr>
+    </w:lvl>
+    <w:lvl w:ilvl="2" w:tentative="1">
+      <w:start w:val="1"/>
+      <w:numFmt w:val="decimal"/>
+      <w:lvlText w:val="%3."/>
+      <w:lvlJc w:val="left"/>
+      <w:pPr>
+        <w:tabs>
+          <w:tab w:val="num" w:pos="2160"/>
+        </w:tabs>
+        <w:ind w:left="2160" w:hanging="360"/>
+      </w:pPr>
+    </w:lvl>
+    <w:lvl w:ilvl="3" w:tentative="1">
+      <w:start w:val="1"/>
+      <w:numFmt w:val="decimal"/>
+      <w:lvlText w:val="%4."/>
+      <w:lvlJc w:val="left"/>
+      <w:pPr>
+        <w:tabs>
+          <w:tab w:val="num" w:pos="2880"/>
+        </w:tabs>
+        <w:ind w:left="2880" w:hanging="360"/>
+      </w:pPr>
+    </w:lvl>
+    <w:lvl w:ilvl="4" w:tentative="1">
+      <w:start w:val="1"/>
+      <w:numFmt w:val="decimal"/>
+      <w:lvlText w:val="%5."/>
+      <w:lvlJc w:val="left"/>
+      <w:pPr>
+        <w:tabs>
+          <w:tab w:val="num" w:pos="3600"/>
+        </w:tabs>
+        <w:ind w:left="3600" w:hanging="360"/>
+      </w:pPr>
+    </w:lvl>
+    <w:lvl w:ilvl="5" w:tentative="1">
+      <w:start w:val="1"/>
+      <w:numFmt w:val="decimal"/>
+      <w:lvlText w:val="%6."/>
+      <w:lvlJc w:val="left"/>
+      <w:pPr>
+        <w:tabs>
+          <w:tab w:val="num" w:pos="4320"/>
+        </w:tabs>
+        <w:ind w:left="4320" w:hanging="360"/>
+      </w:pPr>
+    </w:lvl>
+    <w:lvl w:ilvl="6" w:tentative="1">
+      <w:start w:val="1"/>
+      <w:numFmt w:val="decimal"/>
+      <w:lvlText w:val="%7."/>
+      <w:lvlJc w:val="left"/>
+      <w:pPr>
+        <w:tabs>
+          <w:tab w:val="num" w:pos="5040"/>
+        </w:tabs>
+        <w:ind w:left="5040" w:hanging="360"/>
+      </w:pPr>
+    </w:lvl>
+    <w:lvl w:ilvl="7" w:tentative="1">
+      <w:start w:val="1"/>
+      <w:numFmt w:val="decimal"/>
+      <w:lvlText w:val="%8."/>
+      <w:lvlJc w:val="left"/>
+      <w:pPr>
+        <w:tabs>
+          <w:tab w:val="num" w:pos="5760"/>
+        </w:tabs>
+        <w:ind w:left="5760" w:hanging="360"/>
+      </w:pPr>
+    </w:lvl>
+    <w:lvl w:ilvl="8" w:tentative="1">
+      <w:start w:val="1"/>
+      <w:numFmt w:val="decimal"/>
+      <w:lvlText w:val="%9."/>
+      <w:lvlJc w:val="left"/>
+      <w:pPr>
+        <w:tabs>
+          <w:tab w:val="num" w:pos="6480"/>
+        </w:tabs>
+        <w:ind w:left="6480" w:hanging="360"/>
+      </w:pPr>
+    </w:lvl>
+  </w:abstractNum>
+  <w:abstractNum w:abstractNumId="15" w15:restartNumberingAfterBreak="0">
     <w:nsid w:val="5EF80E2E"/>
     <w:multiLevelType w:val="multilevel"/>
     <w:tmpl w:val="524806C8"/>
@@ -2609,7 +6665,233 @@
       </w:rPr>
     </w:lvl>
   </w:abstractNum>
-  <w:abstractNum w:abstractNumId="4" w15:restartNumberingAfterBreak="0">
+  <w:abstractNum w:abstractNumId="16" w15:restartNumberingAfterBreak="0">
+    <w:nsid w:val="5FEB03BB"/>
+    <w:multiLevelType w:val="multilevel"/>
+    <w:tmpl w:val="A6AED72E"/>
+    <w:lvl w:ilvl="0">
+      <w:start w:val="1"/>
+      <w:numFmt w:val="decimal"/>
+      <w:lvlText w:val="%1."/>
+      <w:lvlJc w:val="left"/>
+      <w:pPr>
+        <w:tabs>
+          <w:tab w:val="num" w:pos="720"/>
+        </w:tabs>
+        <w:ind w:left="720" w:hanging="360"/>
+      </w:pPr>
+    </w:lvl>
+    <w:lvl w:ilvl="1">
+      <w:start w:val="7"/>
+      <w:numFmt w:val="decimal"/>
+      <w:lvlText w:val="%2."/>
+      <w:lvlJc w:val="left"/>
+      <w:pPr>
+        <w:tabs>
+          <w:tab w:val="num" w:pos="1440"/>
+        </w:tabs>
+        <w:ind w:left="1440" w:hanging="360"/>
+      </w:pPr>
+    </w:lvl>
+    <w:lvl w:ilvl="2" w:tentative="1">
+      <w:start w:val="1"/>
+      <w:numFmt w:val="decimal"/>
+      <w:lvlText w:val="%3."/>
+      <w:lvlJc w:val="left"/>
+      <w:pPr>
+        <w:tabs>
+          <w:tab w:val="num" w:pos="2160"/>
+        </w:tabs>
+        <w:ind w:left="2160" w:hanging="360"/>
+      </w:pPr>
+    </w:lvl>
+    <w:lvl w:ilvl="3" w:tentative="1">
+      <w:start w:val="1"/>
+      <w:numFmt w:val="decimal"/>
+      <w:lvlText w:val="%4."/>
+      <w:lvlJc w:val="left"/>
+      <w:pPr>
+        <w:tabs>
+          <w:tab w:val="num" w:pos="2880"/>
+        </w:tabs>
+        <w:ind w:left="2880" w:hanging="360"/>
+      </w:pPr>
+    </w:lvl>
+    <w:lvl w:ilvl="4" w:tentative="1">
+      <w:start w:val="1"/>
+      <w:numFmt w:val="decimal"/>
+      <w:lvlText w:val="%5."/>
+      <w:lvlJc w:val="left"/>
+      <w:pPr>
+        <w:tabs>
+          <w:tab w:val="num" w:pos="3600"/>
+        </w:tabs>
+        <w:ind w:left="3600" w:hanging="360"/>
+      </w:pPr>
+    </w:lvl>
+    <w:lvl w:ilvl="5" w:tentative="1">
+      <w:start w:val="1"/>
+      <w:numFmt w:val="decimal"/>
+      <w:lvlText w:val="%6."/>
+      <w:lvlJc w:val="left"/>
+      <w:pPr>
+        <w:tabs>
+          <w:tab w:val="num" w:pos="4320"/>
+        </w:tabs>
+        <w:ind w:left="4320" w:hanging="360"/>
+      </w:pPr>
+    </w:lvl>
+    <w:lvl w:ilvl="6" w:tentative="1">
+      <w:start w:val="1"/>
+      <w:numFmt w:val="decimal"/>
+      <w:lvlText w:val="%7."/>
+      <w:lvlJc w:val="left"/>
+      <w:pPr>
+        <w:tabs>
+          <w:tab w:val="num" w:pos="5040"/>
+        </w:tabs>
+        <w:ind w:left="5040" w:hanging="360"/>
+      </w:pPr>
+    </w:lvl>
+    <w:lvl w:ilvl="7" w:tentative="1">
+      <w:start w:val="1"/>
+      <w:numFmt w:val="decimal"/>
+      <w:lvlText w:val="%8."/>
+      <w:lvlJc w:val="left"/>
+      <w:pPr>
+        <w:tabs>
+          <w:tab w:val="num" w:pos="5760"/>
+        </w:tabs>
+        <w:ind w:left="5760" w:hanging="360"/>
+      </w:pPr>
+    </w:lvl>
+    <w:lvl w:ilvl="8" w:tentative="1">
+      <w:start w:val="1"/>
+      <w:numFmt w:val="decimal"/>
+      <w:lvlText w:val="%9."/>
+      <w:lvlJc w:val="left"/>
+      <w:pPr>
+        <w:tabs>
+          <w:tab w:val="num" w:pos="6480"/>
+        </w:tabs>
+        <w:ind w:left="6480" w:hanging="360"/>
+      </w:pPr>
+    </w:lvl>
+  </w:abstractNum>
+  <w:abstractNum w:abstractNumId="17" w15:restartNumberingAfterBreak="0">
+    <w:nsid w:val="67DF193A"/>
+    <w:multiLevelType w:val="multilevel"/>
+    <w:tmpl w:val="16F28D00"/>
+    <w:lvl w:ilvl="0">
+      <w:start w:val="1"/>
+      <w:numFmt w:val="decimal"/>
+      <w:lvlText w:val="%1."/>
+      <w:lvlJc w:val="left"/>
+      <w:pPr>
+        <w:tabs>
+          <w:tab w:val="num" w:pos="720"/>
+        </w:tabs>
+        <w:ind w:left="720" w:hanging="360"/>
+      </w:pPr>
+    </w:lvl>
+    <w:lvl w:ilvl="1">
+      <w:start w:val="4"/>
+      <w:numFmt w:val="decimal"/>
+      <w:lvlText w:val="%2."/>
+      <w:lvlJc w:val="left"/>
+      <w:pPr>
+        <w:tabs>
+          <w:tab w:val="num" w:pos="1440"/>
+        </w:tabs>
+        <w:ind w:left="1440" w:hanging="360"/>
+      </w:pPr>
+    </w:lvl>
+    <w:lvl w:ilvl="2" w:tentative="1">
+      <w:start w:val="1"/>
+      <w:numFmt w:val="decimal"/>
+      <w:lvlText w:val="%3."/>
+      <w:lvlJc w:val="left"/>
+      <w:pPr>
+        <w:tabs>
+          <w:tab w:val="num" w:pos="2160"/>
+        </w:tabs>
+        <w:ind w:left="2160" w:hanging="360"/>
+      </w:pPr>
+    </w:lvl>
+    <w:lvl w:ilvl="3" w:tentative="1">
+      <w:start w:val="1"/>
+      <w:numFmt w:val="decimal"/>
+      <w:lvlText w:val="%4."/>
+      <w:lvlJc w:val="left"/>
+      <w:pPr>
+        <w:tabs>
+          <w:tab w:val="num" w:pos="2880"/>
+        </w:tabs>
+        <w:ind w:left="2880" w:hanging="360"/>
+      </w:pPr>
+    </w:lvl>
+    <w:lvl w:ilvl="4" w:tentative="1">
+      <w:start w:val="1"/>
+      <w:numFmt w:val="decimal"/>
+      <w:lvlText w:val="%5."/>
+      <w:lvlJc w:val="left"/>
+      <w:pPr>
+        <w:tabs>
+          <w:tab w:val="num" w:pos="3600"/>
+        </w:tabs>
+        <w:ind w:left="3600" w:hanging="360"/>
+      </w:pPr>
+    </w:lvl>
+    <w:lvl w:ilvl="5" w:tentative="1">
+      <w:start w:val="1"/>
+      <w:numFmt w:val="decimal"/>
+      <w:lvlText w:val="%6."/>
+      <w:lvlJc w:val="left"/>
+      <w:pPr>
+        <w:tabs>
+          <w:tab w:val="num" w:pos="4320"/>
+        </w:tabs>
+        <w:ind w:left="4320" w:hanging="360"/>
+      </w:pPr>
+    </w:lvl>
+    <w:lvl w:ilvl="6" w:tentative="1">
+      <w:start w:val="1"/>
+      <w:numFmt w:val="decimal"/>
+      <w:lvlText w:val="%7."/>
+      <w:lvlJc w:val="left"/>
+      <w:pPr>
+        <w:tabs>
+          <w:tab w:val="num" w:pos="5040"/>
+        </w:tabs>
+        <w:ind w:left="5040" w:hanging="360"/>
+      </w:pPr>
+    </w:lvl>
+    <w:lvl w:ilvl="7" w:tentative="1">
+      <w:start w:val="1"/>
+      <w:numFmt w:val="decimal"/>
+      <w:lvlText w:val="%8."/>
+      <w:lvlJc w:val="left"/>
+      <w:pPr>
+        <w:tabs>
+          <w:tab w:val="num" w:pos="5760"/>
+        </w:tabs>
+        <w:ind w:left="5760" w:hanging="360"/>
+      </w:pPr>
+    </w:lvl>
+    <w:lvl w:ilvl="8" w:tentative="1">
+      <w:start w:val="1"/>
+      <w:numFmt w:val="decimal"/>
+      <w:lvlText w:val="%9."/>
+      <w:lvlJc w:val="left"/>
+      <w:pPr>
+        <w:tabs>
+          <w:tab w:val="num" w:pos="6480"/>
+        </w:tabs>
+        <w:ind w:left="6480" w:hanging="360"/>
+      </w:pPr>
+    </w:lvl>
+  </w:abstractNum>
+  <w:abstractNum w:abstractNumId="18" w15:restartNumberingAfterBreak="0">
     <w:nsid w:val="6F5025AA"/>
     <w:multiLevelType w:val="multilevel"/>
     <w:tmpl w:val="45B0D610"/>
@@ -2722,20 +7004,378 @@
       </w:rPr>
     </w:lvl>
   </w:abstractNum>
+  <w:abstractNum w:abstractNumId="19" w15:restartNumberingAfterBreak="0">
+    <w:nsid w:val="7BE0085C"/>
+    <w:multiLevelType w:val="multilevel"/>
+    <w:tmpl w:val="E618C696"/>
+    <w:lvl w:ilvl="0">
+      <w:start w:val="1"/>
+      <w:numFmt w:val="decimal"/>
+      <w:lvlText w:val="%1."/>
+      <w:lvlJc w:val="left"/>
+      <w:pPr>
+        <w:tabs>
+          <w:tab w:val="num" w:pos="720"/>
+        </w:tabs>
+        <w:ind w:left="720" w:hanging="360"/>
+      </w:pPr>
+    </w:lvl>
+    <w:lvl w:ilvl="1">
+      <w:start w:val="6"/>
+      <w:numFmt w:val="decimal"/>
+      <w:lvlText w:val="%2."/>
+      <w:lvlJc w:val="left"/>
+      <w:pPr>
+        <w:tabs>
+          <w:tab w:val="num" w:pos="1440"/>
+        </w:tabs>
+        <w:ind w:left="1440" w:hanging="360"/>
+      </w:pPr>
+    </w:lvl>
+    <w:lvl w:ilvl="2" w:tentative="1">
+      <w:start w:val="1"/>
+      <w:numFmt w:val="decimal"/>
+      <w:lvlText w:val="%3."/>
+      <w:lvlJc w:val="left"/>
+      <w:pPr>
+        <w:tabs>
+          <w:tab w:val="num" w:pos="2160"/>
+        </w:tabs>
+        <w:ind w:left="2160" w:hanging="360"/>
+      </w:pPr>
+    </w:lvl>
+    <w:lvl w:ilvl="3" w:tentative="1">
+      <w:start w:val="1"/>
+      <w:numFmt w:val="decimal"/>
+      <w:lvlText w:val="%4."/>
+      <w:lvlJc w:val="left"/>
+      <w:pPr>
+        <w:tabs>
+          <w:tab w:val="num" w:pos="2880"/>
+        </w:tabs>
+        <w:ind w:left="2880" w:hanging="360"/>
+      </w:pPr>
+    </w:lvl>
+    <w:lvl w:ilvl="4" w:tentative="1">
+      <w:start w:val="1"/>
+      <w:numFmt w:val="decimal"/>
+      <w:lvlText w:val="%5."/>
+      <w:lvlJc w:val="left"/>
+      <w:pPr>
+        <w:tabs>
+          <w:tab w:val="num" w:pos="3600"/>
+        </w:tabs>
+        <w:ind w:left="3600" w:hanging="360"/>
+      </w:pPr>
+    </w:lvl>
+    <w:lvl w:ilvl="5" w:tentative="1">
+      <w:start w:val="1"/>
+      <w:numFmt w:val="decimal"/>
+      <w:lvlText w:val="%6."/>
+      <w:lvlJc w:val="left"/>
+      <w:pPr>
+        <w:tabs>
+          <w:tab w:val="num" w:pos="4320"/>
+        </w:tabs>
+        <w:ind w:left="4320" w:hanging="360"/>
+      </w:pPr>
+    </w:lvl>
+    <w:lvl w:ilvl="6" w:tentative="1">
+      <w:start w:val="1"/>
+      <w:numFmt w:val="decimal"/>
+      <w:lvlText w:val="%7."/>
+      <w:lvlJc w:val="left"/>
+      <w:pPr>
+        <w:tabs>
+          <w:tab w:val="num" w:pos="5040"/>
+        </w:tabs>
+        <w:ind w:left="5040" w:hanging="360"/>
+      </w:pPr>
+    </w:lvl>
+    <w:lvl w:ilvl="7" w:tentative="1">
+      <w:start w:val="1"/>
+      <w:numFmt w:val="decimal"/>
+      <w:lvlText w:val="%8."/>
+      <w:lvlJc w:val="left"/>
+      <w:pPr>
+        <w:tabs>
+          <w:tab w:val="num" w:pos="5760"/>
+        </w:tabs>
+        <w:ind w:left="5760" w:hanging="360"/>
+      </w:pPr>
+    </w:lvl>
+    <w:lvl w:ilvl="8" w:tentative="1">
+      <w:start w:val="1"/>
+      <w:numFmt w:val="decimal"/>
+      <w:lvlText w:val="%9."/>
+      <w:lvlJc w:val="left"/>
+      <w:pPr>
+        <w:tabs>
+          <w:tab w:val="num" w:pos="6480"/>
+        </w:tabs>
+        <w:ind w:left="6480" w:hanging="360"/>
+      </w:pPr>
+    </w:lvl>
+  </w:abstractNum>
+  <w:abstractNum w:abstractNumId="20" w15:restartNumberingAfterBreak="0">
+    <w:nsid w:val="7BEA0D09"/>
+    <w:multiLevelType w:val="multilevel"/>
+    <w:tmpl w:val="9926CF36"/>
+    <w:lvl w:ilvl="0">
+      <w:start w:val="1"/>
+      <w:numFmt w:val="decimal"/>
+      <w:lvlText w:val="%1."/>
+      <w:lvlJc w:val="left"/>
+      <w:pPr>
+        <w:tabs>
+          <w:tab w:val="num" w:pos="720"/>
+        </w:tabs>
+        <w:ind w:left="720" w:hanging="360"/>
+      </w:pPr>
+    </w:lvl>
+    <w:lvl w:ilvl="1">
+      <w:start w:val="6"/>
+      <w:numFmt w:val="decimal"/>
+      <w:lvlText w:val="%2."/>
+      <w:lvlJc w:val="left"/>
+      <w:pPr>
+        <w:tabs>
+          <w:tab w:val="num" w:pos="1440"/>
+        </w:tabs>
+        <w:ind w:left="1440" w:hanging="360"/>
+      </w:pPr>
+    </w:lvl>
+    <w:lvl w:ilvl="2" w:tentative="1">
+      <w:start w:val="1"/>
+      <w:numFmt w:val="decimal"/>
+      <w:lvlText w:val="%3."/>
+      <w:lvlJc w:val="left"/>
+      <w:pPr>
+        <w:tabs>
+          <w:tab w:val="num" w:pos="2160"/>
+        </w:tabs>
+        <w:ind w:left="2160" w:hanging="360"/>
+      </w:pPr>
+    </w:lvl>
+    <w:lvl w:ilvl="3" w:tentative="1">
+      <w:start w:val="1"/>
+      <w:numFmt w:val="decimal"/>
+      <w:lvlText w:val="%4."/>
+      <w:lvlJc w:val="left"/>
+      <w:pPr>
+        <w:tabs>
+          <w:tab w:val="num" w:pos="2880"/>
+        </w:tabs>
+        <w:ind w:left="2880" w:hanging="360"/>
+      </w:pPr>
+    </w:lvl>
+    <w:lvl w:ilvl="4" w:tentative="1">
+      <w:start w:val="1"/>
+      <w:numFmt w:val="decimal"/>
+      <w:lvlText w:val="%5."/>
+      <w:lvlJc w:val="left"/>
+      <w:pPr>
+        <w:tabs>
+          <w:tab w:val="num" w:pos="3600"/>
+        </w:tabs>
+        <w:ind w:left="3600" w:hanging="360"/>
+      </w:pPr>
+    </w:lvl>
+    <w:lvl w:ilvl="5" w:tentative="1">
+      <w:start w:val="1"/>
+      <w:numFmt w:val="decimal"/>
+      <w:lvlText w:val="%6."/>
+      <w:lvlJc w:val="left"/>
+      <w:pPr>
+        <w:tabs>
+          <w:tab w:val="num" w:pos="4320"/>
+        </w:tabs>
+        <w:ind w:left="4320" w:hanging="360"/>
+      </w:pPr>
+    </w:lvl>
+    <w:lvl w:ilvl="6" w:tentative="1">
+      <w:start w:val="1"/>
+      <w:numFmt w:val="decimal"/>
+      <w:lvlText w:val="%7."/>
+      <w:lvlJc w:val="left"/>
+      <w:pPr>
+        <w:tabs>
+          <w:tab w:val="num" w:pos="5040"/>
+        </w:tabs>
+        <w:ind w:left="5040" w:hanging="360"/>
+      </w:pPr>
+    </w:lvl>
+    <w:lvl w:ilvl="7" w:tentative="1">
+      <w:start w:val="1"/>
+      <w:numFmt w:val="decimal"/>
+      <w:lvlText w:val="%8."/>
+      <w:lvlJc w:val="left"/>
+      <w:pPr>
+        <w:tabs>
+          <w:tab w:val="num" w:pos="5760"/>
+        </w:tabs>
+        <w:ind w:left="5760" w:hanging="360"/>
+      </w:pPr>
+    </w:lvl>
+    <w:lvl w:ilvl="8" w:tentative="1">
+      <w:start w:val="1"/>
+      <w:numFmt w:val="decimal"/>
+      <w:lvlText w:val="%9."/>
+      <w:lvlJc w:val="left"/>
+      <w:pPr>
+        <w:tabs>
+          <w:tab w:val="num" w:pos="6480"/>
+        </w:tabs>
+        <w:ind w:left="6480" w:hanging="360"/>
+      </w:pPr>
+    </w:lvl>
+  </w:abstractNum>
   <w:num w:numId="1">
-    <w:abstractNumId w:val="3"/>
+    <w:abstractNumId w:val="15"/>
   </w:num>
   <w:num w:numId="2">
-    <w:abstractNumId w:val="1"/>
+    <w:abstractNumId w:val="11"/>
   </w:num>
   <w:num w:numId="3">
+    <w:abstractNumId w:val="18"/>
+  </w:num>
+  <w:num w:numId="4">
+    <w:abstractNumId w:val="12"/>
+  </w:num>
+  <w:num w:numId="5">
+    <w:abstractNumId w:val="5"/>
+  </w:num>
+  <w:num w:numId="6">
+    <w:abstractNumId w:val="10"/>
+  </w:num>
+  <w:num w:numId="7">
+    <w:abstractNumId w:val="6"/>
+  </w:num>
+  <w:num w:numId="8">
+    <w:abstractNumId w:val="2"/>
+    <w:lvlOverride w:ilvl="1">
+      <w:lvl w:ilvl="1">
+        <w:numFmt w:val="decimal"/>
+        <w:lvlText w:val="%2."/>
+        <w:lvlJc w:val="left"/>
+      </w:lvl>
+    </w:lvlOverride>
+  </w:num>
+  <w:num w:numId="9">
+    <w:abstractNumId w:val="3"/>
+    <w:lvlOverride w:ilvl="1">
+      <w:lvl w:ilvl="1">
+        <w:numFmt w:val="decimal"/>
+        <w:lvlText w:val="%2."/>
+        <w:lvlJc w:val="left"/>
+      </w:lvl>
+    </w:lvlOverride>
+  </w:num>
+  <w:num w:numId="10">
+    <w:abstractNumId w:val="17"/>
+    <w:lvlOverride w:ilvl="1">
+      <w:lvl w:ilvl="1">
+        <w:numFmt w:val="decimal"/>
+        <w:lvlText w:val="%2."/>
+        <w:lvlJc w:val="left"/>
+      </w:lvl>
+    </w:lvlOverride>
+  </w:num>
+  <w:num w:numId="11">
+    <w:abstractNumId w:val="14"/>
+    <w:lvlOverride w:ilvl="1">
+      <w:lvl w:ilvl="1">
+        <w:numFmt w:val="decimal"/>
+        <w:lvlText w:val="%2."/>
+        <w:lvlJc w:val="left"/>
+      </w:lvl>
+    </w:lvlOverride>
+  </w:num>
+  <w:num w:numId="12">
+    <w:abstractNumId w:val="20"/>
+    <w:lvlOverride w:ilvl="1">
+      <w:lvl w:ilvl="1">
+        <w:numFmt w:val="decimal"/>
+        <w:lvlText w:val="%2."/>
+        <w:lvlJc w:val="left"/>
+      </w:lvl>
+    </w:lvlOverride>
+  </w:num>
+  <w:num w:numId="13">
+    <w:abstractNumId w:val="16"/>
+    <w:lvlOverride w:ilvl="1">
+      <w:lvl w:ilvl="1">
+        <w:numFmt w:val="decimal"/>
+        <w:lvlText w:val="%2."/>
+        <w:lvlJc w:val="left"/>
+      </w:lvl>
+    </w:lvlOverride>
+  </w:num>
+  <w:num w:numId="14">
+    <w:abstractNumId w:val="0"/>
+  </w:num>
+  <w:num w:numId="15">
     <w:abstractNumId w:val="4"/>
   </w:num>
-  <w:num w:numId="4">
-    <w:abstractNumId w:val="2"/>
+  <w:num w:numId="16">
+    <w:abstractNumId w:val="8"/>
+    <w:lvlOverride w:ilvl="1">
+      <w:lvl w:ilvl="1">
+        <w:numFmt w:val="decimal"/>
+        <w:lvlText w:val="%2."/>
+        <w:lvlJc w:val="left"/>
+      </w:lvl>
+    </w:lvlOverride>
   </w:num>
-  <w:num w:numId="5">
-    <w:abstractNumId w:val="0"/>
+  <w:num w:numId="17">
+    <w:abstractNumId w:val="9"/>
+    <w:lvlOverride w:ilvl="1">
+      <w:lvl w:ilvl="1">
+        <w:numFmt w:val="decimal"/>
+        <w:lvlText w:val="%2."/>
+        <w:lvlJc w:val="left"/>
+      </w:lvl>
+    </w:lvlOverride>
+  </w:num>
+  <w:num w:numId="18">
+    <w:abstractNumId w:val="13"/>
+    <w:lvlOverride w:ilvl="1">
+      <w:lvl w:ilvl="1">
+        <w:numFmt w:val="decimal"/>
+        <w:lvlText w:val="%2."/>
+        <w:lvlJc w:val="left"/>
+      </w:lvl>
+    </w:lvlOverride>
+  </w:num>
+  <w:num w:numId="19">
+    <w:abstractNumId w:val="7"/>
+    <w:lvlOverride w:ilvl="1">
+      <w:lvl w:ilvl="1">
+        <w:numFmt w:val="decimal"/>
+        <w:lvlText w:val="%2."/>
+        <w:lvlJc w:val="left"/>
+      </w:lvl>
+    </w:lvlOverride>
+  </w:num>
+  <w:num w:numId="20">
+    <w:abstractNumId w:val="19"/>
+    <w:lvlOverride w:ilvl="1">
+      <w:lvl w:ilvl="1">
+        <w:numFmt w:val="decimal"/>
+        <w:lvlText w:val="%2."/>
+        <w:lvlJc w:val="left"/>
+      </w:lvl>
+    </w:lvlOverride>
+  </w:num>
+  <w:num w:numId="21">
+    <w:abstractNumId w:val="1"/>
+    <w:lvlOverride w:ilvl="1">
+      <w:lvl w:ilvl="1">
+        <w:numFmt w:val="decimal"/>
+        <w:lvlText w:val="%2."/>
+        <w:lvlJc w:val="left"/>
+      </w:lvl>
+    </w:lvlOverride>
   </w:num>
 </w:numbering>
 </file>
@@ -3375,6 +8015,34 @@
       </w:tblCellMar>
     </w:tblPr>
   </w:style>
+  <w:style w:type="paragraph" w:styleId="NormalWeb">
+    <w:name w:val="Normal (Web)"/>
+    <w:basedOn w:val="Normal"/>
+    <w:uiPriority w:val="99"/>
+    <w:semiHidden/>
+    <w:unhideWhenUsed/>
+    <w:rsid w:val="004C3240"/>
+    <w:pPr>
+      <w:spacing w:before="100" w:beforeAutospacing="1" w:after="100" w:afterAutospacing="1" w:line="240" w:lineRule="auto"/>
+    </w:pPr>
+    <w:rPr>
+      <w:rFonts w:ascii="Times New Roman" w:eastAsia="Times New Roman" w:hAnsi="Times New Roman" w:cs="Times New Roman"/>
+      <w:sz w:val="24"/>
+      <w:szCs w:val="24"/>
+      <w:lang w:val="en-US"/>
+    </w:rPr>
+  </w:style>
+  <w:style w:type="paragraph" w:styleId="ListParagraph">
+    <w:name w:val="List Paragraph"/>
+    <w:basedOn w:val="Normal"/>
+    <w:uiPriority w:val="34"/>
+    <w:qFormat/>
+    <w:rsid w:val="004C3240"/>
+    <w:pPr>
+      <w:ind w:left="720"/>
+      <w:contextualSpacing/>
+    </w:pPr>
+  </w:style>
 </w:styles>
 </file>
 

</xml_diff>

<commit_message>
Upload files to remote repository before presentation
</commit_message>
<xml_diff>
--- a/documentation/pet_feeder_project_summary.docx
+++ b/documentation/pet_feeder_project_summary.docx
@@ -4695,8 +4695,6 @@
           <w:between w:val="nil"/>
         </w:pBdr>
       </w:pPr>
-      <w:bookmarkStart w:id="1" w:name="_GoBack"/>
-      <w:bookmarkEnd w:id="1"/>
     </w:p>
     <w:p>
       <w:pPr>
@@ -4708,6 +4706,8 @@
           <w:between w:val="nil"/>
         </w:pBdr>
       </w:pPr>
+      <w:bookmarkStart w:id="1" w:name="_GoBack"/>
+      <w:bookmarkEnd w:id="1"/>
     </w:p>
     <w:p>
       <w:pPr>
@@ -4720,9 +4720,98 @@
         </w:pBdr>
       </w:pPr>
     </w:p>
+    <w:p>
+      <w:pPr>
+        <w:pBdr>
+          <w:top w:val="nil"/>
+          <w:left w:val="nil"/>
+          <w:bottom w:val="nil"/>
+          <w:right w:val="nil"/>
+          <w:between w:val="nil"/>
+        </w:pBdr>
+        <w:rPr>
+          <w:b/>
+          <w:sz w:val="24"/>
+        </w:rPr>
+      </w:pPr>
+      <w:r>
+        <w:rPr>
+          <w:b/>
+          <w:sz w:val="24"/>
+        </w:rPr>
+        <w:t xml:space="preserve">Resources: </w:t>
+      </w:r>
+    </w:p>
+    <w:p>
+      <w:pPr>
+        <w:pBdr>
+          <w:top w:val="nil"/>
+          <w:left w:val="nil"/>
+          <w:bottom w:val="nil"/>
+          <w:right w:val="nil"/>
+          <w:between w:val="nil"/>
+        </w:pBdr>
+      </w:pPr>
+      <w:r>
+        <w:t xml:space="preserve">[1] </w:t>
+      </w:r>
+      <w:hyperlink r:id="rId7" w:history="1">
+        <w:r>
+          <w:rPr>
+            <w:rStyle w:val="Hyperlink"/>
+          </w:rPr>
+          <w:t>https://www.youtube.com/watch?v=sCOkuyH7CPo&amp;t=259s</w:t>
+        </w:r>
+      </w:hyperlink>
+      <w:r>
+        <w:t xml:space="preserve"> – from here I got the basic idea for the </w:t>
+      </w:r>
+      <w:r>
+        <w:t>portion wheel</w:t>
+      </w:r>
+    </w:p>
+    <w:p>
+      <w:pPr>
+        <w:pBdr>
+          <w:top w:val="nil"/>
+          <w:left w:val="nil"/>
+          <w:bottom w:val="nil"/>
+          <w:right w:val="nil"/>
+          <w:between w:val="nil"/>
+        </w:pBdr>
+      </w:pPr>
+      <w:r>
+        <w:t xml:space="preserve">[2] </w:t>
+      </w:r>
+      <w:hyperlink r:id="rId8" w:history="1">
+        <w:r>
+          <w:rPr>
+            <w:rStyle w:val="Hyperlink"/>
+          </w:rPr>
+          <w:t>https://create.arduino.cc/projecthub/circuito-io-team/iot-pet-feeder-10a4f3?ref=tag&amp;ref_id=pet%20feeder&amp;offset=0</w:t>
+        </w:r>
+      </w:hyperlink>
+      <w:r>
+        <w:t xml:space="preserve"> – </w:t>
+      </w:r>
+      <w:r>
+        <w:t>information about what kind of servo is sufficient for my purposes and the motion detecting sensor</w:t>
+      </w:r>
+    </w:p>
+    <w:p>
+      <w:pPr>
+        <w:pBdr>
+          <w:top w:val="nil"/>
+          <w:left w:val="nil"/>
+          <w:bottom w:val="nil"/>
+          <w:right w:val="nil"/>
+          <w:between w:val="nil"/>
+        </w:pBdr>
+      </w:pPr>
+    </w:p>
     <w:sectPr>
-      <w:headerReference w:type="default" r:id="rId7"/>
-      <w:footerReference w:type="default" r:id="rId8"/>
+      <w:headerReference w:type="default" r:id="rId9"/>
+      <w:footerReference w:type="default" r:id="rId10"/>
       <w:pgSz w:w="12240" w:h="15840"/>
       <w:pgMar w:top="1440" w:right="1440" w:bottom="1440" w:left="1440" w:header="0" w:footer="0" w:gutter="0"/>
       <w:pgNumType w:start="1"/>
@@ -4807,7 +4896,7 @@
         <w:noProof/>
         <w:color w:val="000000"/>
       </w:rPr>
-      <w:t>2</w:t>
+      <w:t>3</w:t>
     </w:r>
     <w:r>
       <w:rPr>
@@ -8043,6 +8132,18 @@
       <w:contextualSpacing/>
     </w:pPr>
   </w:style>
+  <w:style w:type="character" w:styleId="Hyperlink">
+    <w:name w:val="Hyperlink"/>
+    <w:basedOn w:val="DefaultParagraphFont"/>
+    <w:uiPriority w:val="99"/>
+    <w:semiHidden/>
+    <w:unhideWhenUsed/>
+    <w:rsid w:val="0070130A"/>
+    <w:rPr>
+      <w:color w:val="0000FF"/>
+      <w:u w:val="single"/>
+    </w:rPr>
+  </w:style>
 </w:styles>
 </file>
 

</xml_diff>